<commit_message>
#15 Especificación de los Casos de Uso
Se comienza a especificar los Casos de Uso definidos durante el Sprint03 junto a los nuevos añadidos posteriormente.

Se ha añadido, además, un nuevo RNF, relacionado con la disponibilidad de la base de datos.
</commit_message>
<xml_diff>
--- a/requeriments/v2/Requisitos en base a CU.docx
+++ b/requeriments/v2/Requisitos en base a CU.docx
@@ -84,7 +84,23 @@
                 <w:bCs w:val="0"/>
               </w:rPr>
               <w:br/>
-              <w:t>- Datos de los investigadores/sanitarios. Serán las personas que utilicen la app, utilizando sus credenciales para iniciar sesión y acceder a todas las funcionalidades de la aplicación.</w:t>
+              <w:t xml:space="preserve">- Datos de los investigadores/sanitarios. Serán las personas que utilicen la </w:t>
+            </w:r>
+            <w:proofErr w:type="gramStart"/>
+            <w:r>
+              <w:rPr>
+                <w:b w:val="0"/>
+                <w:bCs w:val="0"/>
+              </w:rPr>
+              <w:t>app</w:t>
+            </w:r>
+            <w:proofErr w:type="gramEnd"/>
+            <w:r>
+              <w:rPr>
+                <w:b w:val="0"/>
+                <w:bCs w:val="0"/>
+              </w:rPr>
+              <w:t>, utilizando sus credenciales para iniciar sesión y acceder a todas las funcionalidades de la aplicación.</w:t>
             </w:r>
             <w:r>
               <w:rPr>
@@ -295,7 +311,23 @@
                 <w:b w:val="0"/>
                 <w:bCs w:val="0"/>
               </w:rPr>
-              <w:t>Al acceder al apartado de registro como investigador/sanitario, la app mostrará un formulario que pedirá al usuario los siguientes campos:</w:t>
+              <w:t xml:space="preserve">Al acceder al apartado de registro como investigador/sanitario, la </w:t>
+            </w:r>
+            <w:proofErr w:type="gramStart"/>
+            <w:r>
+              <w:rPr>
+                <w:b w:val="0"/>
+                <w:bCs w:val="0"/>
+              </w:rPr>
+              <w:t>app</w:t>
+            </w:r>
+            <w:proofErr w:type="gramEnd"/>
+            <w:r>
+              <w:rPr>
+                <w:b w:val="0"/>
+                <w:bCs w:val="0"/>
+              </w:rPr>
+              <w:t xml:space="preserve"> mostrará un formulario que pedirá al usuario los siguientes campos:</w:t>
             </w:r>
             <w:r>
               <w:rPr>
@@ -441,7 +473,39 @@
                 <w:b w:val="0"/>
                 <w:bCs w:val="0"/>
               </w:rPr>
-              <w:t>Al acceder al apartado de login para iniciar sesión, la app mostrará un formulario que pedirá al usuario los siguientes campos:</w:t>
+              <w:t xml:space="preserve">Al acceder al apartado de </w:t>
+            </w:r>
+            <w:proofErr w:type="spellStart"/>
+            <w:r>
+              <w:rPr>
+                <w:b w:val="0"/>
+                <w:bCs w:val="0"/>
+              </w:rPr>
+              <w:t>login</w:t>
+            </w:r>
+            <w:proofErr w:type="spellEnd"/>
+            <w:r>
+              <w:rPr>
+                <w:b w:val="0"/>
+                <w:bCs w:val="0"/>
+              </w:rPr>
+              <w:t xml:space="preserve"> para iniciar sesión, la </w:t>
+            </w:r>
+            <w:proofErr w:type="gramStart"/>
+            <w:r>
+              <w:rPr>
+                <w:b w:val="0"/>
+                <w:bCs w:val="0"/>
+              </w:rPr>
+              <w:t>app</w:t>
+            </w:r>
+            <w:proofErr w:type="gramEnd"/>
+            <w:r>
+              <w:rPr>
+                <w:b w:val="0"/>
+                <w:bCs w:val="0"/>
+              </w:rPr>
+              <w:t xml:space="preserve"> mostrará un formulario que pedirá al usuario los siguientes campos:</w:t>
             </w:r>
             <w:r>
               <w:rPr>
@@ -472,7 +536,23 @@
                 <w:bCs w:val="0"/>
               </w:rPr>
               <w:br/>
-              <w:t>Estos datos se verificarán en la base de datos, comprobando si coinciden con el DNI/NIF y la contraseña de un investigador/sanitario registrado. En caso de que los datos sean válidos y correctos, se mostrará en pantalla el menú principal de la aplicación. En caso contrario, saldrá un mensaje indicando que los datos son incorrectos, vaciando los campos del formulario.</w:t>
+              <w:t xml:space="preserve">Estos datos se verificarán en la base de datos, comprobando </w:t>
+            </w:r>
+            <w:proofErr w:type="spellStart"/>
+            <w:r>
+              <w:rPr>
+                <w:b w:val="0"/>
+                <w:bCs w:val="0"/>
+              </w:rPr>
+              <w:t>si</w:t>
+            </w:r>
+            <w:proofErr w:type="spellEnd"/>
+            <w:r>
+              <w:rPr>
+                <w:b w:val="0"/>
+                <w:bCs w:val="0"/>
+              </w:rPr>
+              <w:t xml:space="preserve"> coinciden con el DNI/NIF y la contraseña de un investigador/sanitario registrado. En caso de que los datos sean válidos y correctos, se mostrará en pantalla el menú principal de la aplicación. En caso contrario, saldrá un mensaje indicando que los datos son incorrectos, vaciando los campos del formulario.</w:t>
             </w:r>
           </w:p>
         </w:tc>
@@ -638,7 +718,39 @@
                 <w:b w:val="0"/>
                 <w:bCs w:val="0"/>
               </w:rPr>
-              <w:t>Al registrar una contraseña, deberá tener al menos una letra mayúscula, una letra minúscula, un número y un caracter especial de los admitidos por la app (“@”, “.”, “-“, “#”, “+”, “*”, “~”, “=”, “$”). La longitud mínima de la contraseña será de 6 caracteres.</w:t>
+              <w:t xml:space="preserve">Al registrar una contraseña, deberá tener al menos una letra mayúscula, una letra minúscula, un número y un </w:t>
+            </w:r>
+            <w:proofErr w:type="spellStart"/>
+            <w:r>
+              <w:rPr>
+                <w:b w:val="0"/>
+                <w:bCs w:val="0"/>
+              </w:rPr>
+              <w:t>caracter</w:t>
+            </w:r>
+            <w:proofErr w:type="spellEnd"/>
+            <w:r>
+              <w:rPr>
+                <w:b w:val="0"/>
+                <w:bCs w:val="0"/>
+              </w:rPr>
+              <w:t xml:space="preserve"> especial de los admitidos por la app (“@”, “.”, “</w:t>
+            </w:r>
+            <w:proofErr w:type="gramStart"/>
+            <w:r>
+              <w:rPr>
+                <w:b w:val="0"/>
+                <w:bCs w:val="0"/>
+              </w:rPr>
+              <w:t>-“</w:t>
+            </w:r>
+            <w:proofErr w:type="gramEnd"/>
+            <w:r>
+              <w:rPr>
+                <w:b w:val="0"/>
+                <w:bCs w:val="0"/>
+              </w:rPr>
+              <w:t>, “#”, “+”, “*”, “~”, “=”, “$”). La longitud mínima de la contraseña será de 6 caracteres.</w:t>
             </w:r>
           </w:p>
         </w:tc>
@@ -714,7 +826,23 @@
                 <w:b w:val="0"/>
                 <w:bCs w:val="0"/>
               </w:rPr>
-              <w:t>Con la sesión ya iniciada, el investigador/sanitario accederá al menú principal de la app, que tendrá un menú con los siguientes botones:</w:t>
+              <w:t xml:space="preserve">Con la sesión ya iniciada, el investigador/sanitario accederá al menú principal de la </w:t>
+            </w:r>
+            <w:proofErr w:type="gramStart"/>
+            <w:r>
+              <w:rPr>
+                <w:b w:val="0"/>
+                <w:bCs w:val="0"/>
+              </w:rPr>
+              <w:t>app</w:t>
+            </w:r>
+            <w:proofErr w:type="gramEnd"/>
+            <w:r>
+              <w:rPr>
+                <w:b w:val="0"/>
+                <w:bCs w:val="0"/>
+              </w:rPr>
+              <w:t>, que tendrá un menú con los siguientes botones:</w:t>
             </w:r>
             <w:r>
               <w:rPr>
@@ -1017,7 +1145,23 @@
                 <w:b w:val="0"/>
                 <w:bCs w:val="0"/>
               </w:rPr>
-              <w:t>Es indispensable que la app utilice la tecnología BLE (Bluetooth Low Energy) para conectarse con los dispositivos con sensores que serán colocados sobre el usuario/paciente, ya que estos dispositivos mandarán la información recopilada de las medidas fisiológicas del usuario en tiempo real a la aplicación.</w:t>
+              <w:t xml:space="preserve">Es indispensable que la </w:t>
+            </w:r>
+            <w:proofErr w:type="gramStart"/>
+            <w:r>
+              <w:rPr>
+                <w:b w:val="0"/>
+                <w:bCs w:val="0"/>
+              </w:rPr>
+              <w:t>app</w:t>
+            </w:r>
+            <w:proofErr w:type="gramEnd"/>
+            <w:r>
+              <w:rPr>
+                <w:b w:val="0"/>
+                <w:bCs w:val="0"/>
+              </w:rPr>
+              <w:t xml:space="preserve"> utilice la tecnología BLE (Bluetooth Low Energy) para conectarse con los dispositivos con sensores que serán colocados sobre el usuario/paciente, ya que estos dispositivos mandarán la información recopilada de las medidas fisiológicas del usuario en tiempo real a la aplicación.</w:t>
             </w:r>
           </w:p>
         </w:tc>
@@ -1112,7 +1256,23 @@
                 <w:b w:val="0"/>
                 <w:bCs w:val="0"/>
               </w:rPr>
-              <w:t>Para poder llevar a cabo toda la gestión de los dispositivos con tecnología BLE para su utilización por parte del investigador/sanitario, en el menú principal habrá un botón llamado “GESTIÓN DE DISPOSITIVOS” que llevará a una pantalla en la que el investigador/sanitario podrá llevar a cabo todas las tareas que necesite para el correcto uso de estos dispositivos. De esta forma, no se sobrecargará de información la pantalla principal de la app.</w:t>
+              <w:t xml:space="preserve">Para poder llevar a cabo toda la gestión de los dispositivos con tecnología BLE para su utilización por parte del investigador/sanitario, en el menú principal habrá un botón llamado “GESTIÓN DE DISPOSITIVOS” que llevará a una pantalla en la que el investigador/sanitario podrá llevar a cabo todas las tareas que necesite para el correcto uso de estos dispositivos. De esta forma, no se sobrecargará de información la pantalla principal de la </w:t>
+            </w:r>
+            <w:proofErr w:type="gramStart"/>
+            <w:r>
+              <w:rPr>
+                <w:b w:val="0"/>
+                <w:bCs w:val="0"/>
+              </w:rPr>
+              <w:t>app</w:t>
+            </w:r>
+            <w:proofErr w:type="gramEnd"/>
+            <w:r>
+              <w:rPr>
+                <w:b w:val="0"/>
+                <w:bCs w:val="0"/>
+              </w:rPr>
+              <w:t>.</w:t>
             </w:r>
           </w:p>
         </w:tc>
@@ -1719,7 +1879,23 @@
                 <w:b w:val="0"/>
                 <w:bCs w:val="0"/>
               </w:rPr>
-              <w:t>En ocasiones puede suceder que, al intentar establecer una conexión individual con un dispositivo vinculado, surja un error que impida el éxito en la conexión, como puede ser que el dispositivo no se encuentre lo suficientemente cerca para establecer la conexión. En ese caso, la app mostrará un mensaje de error que hará saber al investigador/sanitario que no se ha podido establecer la conexión.</w:t>
+              <w:t xml:space="preserve">En ocasiones puede suceder que, al intentar establecer una conexión individual con un dispositivo vinculado, surja un error que impida el éxito en la conexión, como puede ser que el dispositivo no se encuentre lo suficientemente cerca para establecer la conexión. En ese caso, la </w:t>
+            </w:r>
+            <w:proofErr w:type="gramStart"/>
+            <w:r>
+              <w:rPr>
+                <w:b w:val="0"/>
+                <w:bCs w:val="0"/>
+              </w:rPr>
+              <w:t>app</w:t>
+            </w:r>
+            <w:proofErr w:type="gramEnd"/>
+            <w:r>
+              <w:rPr>
+                <w:b w:val="0"/>
+                <w:bCs w:val="0"/>
+              </w:rPr>
+              <w:t xml:space="preserve"> mostrará un mensaje de error que hará saber al investigador/sanitario que no se ha podido establecer la conexión.</w:t>
             </w:r>
           </w:p>
         </w:tc>
@@ -2358,7 +2534,23 @@
                 <w:bCs w:val="0"/>
               </w:rPr>
               <w:br/>
-              <w:t>- EL SMARTPHONE NO ESTÁ CONECTADO A LOS DISPOSITIVOS. Se mostrará un aviso al investigador/sanitario indicándole que no hay dispositivos conectados, por lo que no podrá recibir la app las distintas señales que envíen los dispositivos al smartphone, recomendando que se conecte a los dispositivos para su correcto funcionamiento.</w:t>
+              <w:t xml:space="preserve">- EL SMARTPHONE NO ESTÁ CONECTADO A LOS DISPOSITIVOS. Se mostrará un aviso al investigador/sanitario indicándole que no hay dispositivos conectados, por lo que no podrá recibir la </w:t>
+            </w:r>
+            <w:proofErr w:type="gramStart"/>
+            <w:r>
+              <w:rPr>
+                <w:b w:val="0"/>
+                <w:bCs w:val="0"/>
+              </w:rPr>
+              <w:t>app</w:t>
+            </w:r>
+            <w:proofErr w:type="gramEnd"/>
+            <w:r>
+              <w:rPr>
+                <w:b w:val="0"/>
+                <w:bCs w:val="0"/>
+              </w:rPr>
+              <w:t xml:space="preserve"> las distintas señales que envíen los dispositivos al smartphone, recomendando que se conecte a los dispositivos para su correcto funcionamiento.</w:t>
             </w:r>
           </w:p>
         </w:tc>
@@ -2453,7 +2645,23 @@
                 <w:b w:val="0"/>
                 <w:bCs w:val="0"/>
               </w:rPr>
-              <w:t>enviadas desde los dispositivos al smartphone, la app cargará una pantalla en la que se mostrará el nombre de cada señal fisiológica junto al valor obtenido en tiempo real por los sensores de los dispositivos.</w:t>
+              <w:t xml:space="preserve">enviadas desde los dispositivos al smartphone, la </w:t>
+            </w:r>
+            <w:proofErr w:type="gramStart"/>
+            <w:r>
+              <w:rPr>
+                <w:b w:val="0"/>
+                <w:bCs w:val="0"/>
+              </w:rPr>
+              <w:t>app</w:t>
+            </w:r>
+            <w:proofErr w:type="gramEnd"/>
+            <w:r>
+              <w:rPr>
+                <w:b w:val="0"/>
+                <w:bCs w:val="0"/>
+              </w:rPr>
+              <w:t xml:space="preserve"> cargará una pantalla en la que se mostrará el nombre de cada señal fisiológica junto al valor obtenido en tiempo real por los sensores de los dispositivos.</w:t>
             </w:r>
           </w:p>
         </w:tc>
@@ -2545,7 +2753,23 @@
                 <w:b w:val="0"/>
                 <w:bCs w:val="0"/>
               </w:rPr>
-              <w:t>En la pantalla de visualización de las señales fisiológicas, en la parte inferior, habrá un botón con el texto “DETENER MEDICIONES” para que, al pulsarlo, la app deje de mostrar la información recibida de los dispositivos, volviendo al menú principal de la misma.</w:t>
+              <w:t xml:space="preserve">En la pantalla de visualización de las señales fisiológicas, en la parte inferior, habrá un botón con el texto “DETENER MEDICIONES” para que, al pulsarlo, la </w:t>
+            </w:r>
+            <w:proofErr w:type="gramStart"/>
+            <w:r>
+              <w:rPr>
+                <w:b w:val="0"/>
+                <w:bCs w:val="0"/>
+              </w:rPr>
+              <w:t>app</w:t>
+            </w:r>
+            <w:proofErr w:type="gramEnd"/>
+            <w:r>
+              <w:rPr>
+                <w:b w:val="0"/>
+                <w:bCs w:val="0"/>
+              </w:rPr>
+              <w:t xml:space="preserve"> deje de mostrar la información recibida de los dispositivos, volviendo al menú principal de la misma.</w:t>
             </w:r>
           </w:p>
         </w:tc>
@@ -2633,7 +2857,39 @@
                 <w:b w:val="0"/>
                 <w:bCs w:val="0"/>
               </w:rPr>
-              <w:t>La app determinará, en tiempo real, si los valores recibidos de cada señal por parte de los dispositivos se encuentran dentro de valores normales o no. Para ello, la app tendrá establecido qué valores se consideran anormales para cada señal.</w:t>
+              <w:t xml:space="preserve">La </w:t>
+            </w:r>
+            <w:proofErr w:type="gramStart"/>
+            <w:r>
+              <w:rPr>
+                <w:b w:val="0"/>
+                <w:bCs w:val="0"/>
+              </w:rPr>
+              <w:t>app</w:t>
+            </w:r>
+            <w:proofErr w:type="gramEnd"/>
+            <w:r>
+              <w:rPr>
+                <w:b w:val="0"/>
+                <w:bCs w:val="0"/>
+              </w:rPr>
+              <w:t xml:space="preserve"> determinará, en tiempo real, si los valores recibidos de cada señal por parte de los dispositivos se encuentran dentro de valores normales o no. Para ello, la </w:t>
+            </w:r>
+            <w:proofErr w:type="gramStart"/>
+            <w:r>
+              <w:rPr>
+                <w:b w:val="0"/>
+                <w:bCs w:val="0"/>
+              </w:rPr>
+              <w:t>app</w:t>
+            </w:r>
+            <w:proofErr w:type="gramEnd"/>
+            <w:r>
+              <w:rPr>
+                <w:b w:val="0"/>
+                <w:bCs w:val="0"/>
+              </w:rPr>
+              <w:t xml:space="preserve"> tendrá establecido qué valores se consideran anormales para cada señal.</w:t>
             </w:r>
           </w:p>
         </w:tc>
@@ -2721,7 +2977,23 @@
                 <w:b w:val="0"/>
                 <w:bCs w:val="0"/>
               </w:rPr>
-              <w:t>La app, en caso de detectar valores anormales para alguna señal fisiológica, lo hará saber mediante el uso de notificaciones y la representación de dicha señal en tono rojo en la pantalla de visualización de las señales.</w:t>
+              <w:t xml:space="preserve">La </w:t>
+            </w:r>
+            <w:proofErr w:type="gramStart"/>
+            <w:r>
+              <w:rPr>
+                <w:b w:val="0"/>
+                <w:bCs w:val="0"/>
+              </w:rPr>
+              <w:t>app</w:t>
+            </w:r>
+            <w:proofErr w:type="gramEnd"/>
+            <w:r>
+              <w:rPr>
+                <w:b w:val="0"/>
+                <w:bCs w:val="0"/>
+              </w:rPr>
+              <w:t>, en caso de detectar valores anormales para alguna señal fisiológica, lo hará saber mediante el uso de notificaciones y la representación de dicha señal en tono rojo en la pantalla de visualización de las señales.</w:t>
             </w:r>
             <w:r>
               <w:rPr>
@@ -2824,30 +3096,78 @@
                 <w:b w:val="0"/>
                 <w:bCs w:val="0"/>
               </w:rPr>
-              <w:t>En el menú de la aplicación habrá un botón que cambiará de estado y que servirá para activar o desactivar las notificaciones de la app. Podrá tener dos escenarios:</w:t>
-            </w:r>
-            <w:r>
-              <w:rPr>
-                <w:b w:val="0"/>
-                <w:bCs w:val="0"/>
-              </w:rPr>
-              <w:br/>
-            </w:r>
-            <w:r>
-              <w:rPr>
-                <w:b w:val="0"/>
-                <w:bCs w:val="0"/>
-              </w:rPr>
-              <w:br/>
-              <w:t>- “DESACTIVAR NOTIFICACIONES”. Las notificaciones se encuentran activadas, generándose en caso de ser necesario. Al pulsar dicho botón, la app dejará de generar notificaciones al investigador/sanitario al encontrar un valor anormal.</w:t>
-            </w:r>
-            <w:r>
-              <w:rPr>
-                <w:b w:val="0"/>
-                <w:bCs w:val="0"/>
-              </w:rPr>
-              <w:br/>
-              <w:t>- “ACTIVAR NOTIFICACIONES”. Las notificaciones se encuentran desactivadas, no se generan en ningún momento mientras el botón se encuentre en dicho estado. Al pulsar dicho botón, la app comenzará a generar notificaciones al investigador/sanitario al encontrar un valor anormal en las señales.</w:t>
+              <w:t xml:space="preserve">En el menú de la aplicación habrá un botón que cambiará de estado y que servirá para activar o desactivar las notificaciones de la </w:t>
+            </w:r>
+            <w:proofErr w:type="gramStart"/>
+            <w:r>
+              <w:rPr>
+                <w:b w:val="0"/>
+                <w:bCs w:val="0"/>
+              </w:rPr>
+              <w:t>app</w:t>
+            </w:r>
+            <w:proofErr w:type="gramEnd"/>
+            <w:r>
+              <w:rPr>
+                <w:b w:val="0"/>
+                <w:bCs w:val="0"/>
+              </w:rPr>
+              <w:t>. Podrá tener dos escenarios:</w:t>
+            </w:r>
+            <w:r>
+              <w:rPr>
+                <w:b w:val="0"/>
+                <w:bCs w:val="0"/>
+              </w:rPr>
+              <w:br/>
+            </w:r>
+            <w:r>
+              <w:rPr>
+                <w:b w:val="0"/>
+                <w:bCs w:val="0"/>
+              </w:rPr>
+              <w:br/>
+              <w:t xml:space="preserve">- “DESACTIVAR NOTIFICACIONES”. Las notificaciones se encuentran activadas, generándose en caso de ser necesario. Al pulsar dicho botón, la </w:t>
+            </w:r>
+            <w:proofErr w:type="gramStart"/>
+            <w:r>
+              <w:rPr>
+                <w:b w:val="0"/>
+                <w:bCs w:val="0"/>
+              </w:rPr>
+              <w:t>app</w:t>
+            </w:r>
+            <w:proofErr w:type="gramEnd"/>
+            <w:r>
+              <w:rPr>
+                <w:b w:val="0"/>
+                <w:bCs w:val="0"/>
+              </w:rPr>
+              <w:t xml:space="preserve"> dejará de generar notificaciones al investigador/sanitario al encontrar un valor anormal.</w:t>
+            </w:r>
+            <w:r>
+              <w:rPr>
+                <w:b w:val="0"/>
+                <w:bCs w:val="0"/>
+              </w:rPr>
+              <w:br/>
+              <w:t xml:space="preserve">- “ACTIVAR NOTIFICACIONES”. Las notificaciones se encuentran desactivadas, no se generan en ningún momento mientras el botón se encuentre en dicho estado. Al pulsar dicho botón, la </w:t>
+            </w:r>
+            <w:proofErr w:type="gramStart"/>
+            <w:r>
+              <w:rPr>
+                <w:b w:val="0"/>
+                <w:bCs w:val="0"/>
+              </w:rPr>
+              <w:t>app</w:t>
+            </w:r>
+            <w:proofErr w:type="gramEnd"/>
+            <w:r>
+              <w:rPr>
+                <w:b w:val="0"/>
+                <w:bCs w:val="0"/>
+              </w:rPr>
+              <w:t xml:space="preserve"> comenzará a generar notificaciones al investigador/sanitario al encontrar un valor anormal en las señales.</w:t>
             </w:r>
           </w:p>
         </w:tc>
@@ -3251,7 +3571,23 @@
                 <w:bCs w:val="0"/>
               </w:rPr>
               <w:br/>
-              <w:t>- DNI/NIF ENCONTRADO. El investigador/sanitario accederá a la información del usuario en la app tras encontrar su DNI/NIF en la base de datos. Esta información será mostrada en una pantalla</w:t>
+              <w:t xml:space="preserve">- DNI/NIF ENCONTRADO. El investigador/sanitario accederá a la información del usuario en la </w:t>
+            </w:r>
+            <w:proofErr w:type="gramStart"/>
+            <w:r>
+              <w:rPr>
+                <w:b w:val="0"/>
+                <w:bCs w:val="0"/>
+              </w:rPr>
+              <w:t>app</w:t>
+            </w:r>
+            <w:proofErr w:type="gramEnd"/>
+            <w:r>
+              <w:rPr>
+                <w:b w:val="0"/>
+                <w:bCs w:val="0"/>
+              </w:rPr>
+              <w:t xml:space="preserve"> tras encontrar su DNI/NIF en la base de datos. Esta información será mostrada en una pantalla</w:t>
             </w:r>
             <w:r>
               <w:rPr>
@@ -3273,7 +3609,23 @@
                 <w:bCs w:val="0"/>
               </w:rPr>
               <w:br/>
-              <w:t>- DNI/NIF NO ENCONTRADO. La app devolverá un mensaje de error al investigador/sanitario por buscar un DNI/NIF que no se encuentra en la base de datos.</w:t>
+              <w:t xml:space="preserve">- DNI/NIF NO ENCONTRADO. La </w:t>
+            </w:r>
+            <w:proofErr w:type="gramStart"/>
+            <w:r>
+              <w:rPr>
+                <w:b w:val="0"/>
+                <w:bCs w:val="0"/>
+              </w:rPr>
+              <w:t>app</w:t>
+            </w:r>
+            <w:proofErr w:type="gramEnd"/>
+            <w:r>
+              <w:rPr>
+                <w:b w:val="0"/>
+                <w:bCs w:val="0"/>
+              </w:rPr>
+              <w:t xml:space="preserve"> devolverá un mensaje de error al investigador/sanitario por buscar un DNI/NIF que no se encuentra en la base de datos.</w:t>
             </w:r>
           </w:p>
         </w:tc>
@@ -3364,7 +3716,23 @@
                 <w:b w:val="0"/>
                 <w:bCs w:val="0"/>
               </w:rPr>
-              <w:t>Tras usar el botón “CONSULTA USUARIO” y encontrar el DNI/NIF que se ha introducido en el formulario, la app cargará la pantalla “DATOS USUARIO”, en la que se mostrará la información del usuario buscado:</w:t>
+              <w:t xml:space="preserve">Tras usar el botón “CONSULTA USUARIO” y encontrar el DNI/NIF que se ha introducido en el formulario, la </w:t>
+            </w:r>
+            <w:proofErr w:type="gramStart"/>
+            <w:r>
+              <w:rPr>
+                <w:b w:val="0"/>
+                <w:bCs w:val="0"/>
+              </w:rPr>
+              <w:t>app</w:t>
+            </w:r>
+            <w:proofErr w:type="gramEnd"/>
+            <w:r>
+              <w:rPr>
+                <w:b w:val="0"/>
+                <w:bCs w:val="0"/>
+              </w:rPr>
+              <w:t xml:space="preserve"> cargará la pantalla “DATOS USUARIO”, en la que se mostrará la información del usuario buscado:</w:t>
             </w:r>
             <w:r>
               <w:rPr>
@@ -3512,7 +3880,23 @@
                 <w:b w:val="0"/>
                 <w:bCs w:val="0"/>
               </w:rPr>
-              <w:t>Los resultados obtenidos de las sesiones en las que los dispositivos han ido midiendo las señales fisiológicas del usuario y las ha enviado a la app a través de la tecnología BLE, al guardarse en la base de datos, no podrán ser modificados posteriormente. Estos registros en la base de datos se mantendrán inalterables, pudiendo ser consultados en la pantalla “DATOS USUARIO”.</w:t>
+              <w:t xml:space="preserve">Los resultados obtenidos de las sesiones en las que los dispositivos han ido midiendo las señales fisiológicas del usuario y las ha enviado a la </w:t>
+            </w:r>
+            <w:proofErr w:type="gramStart"/>
+            <w:r>
+              <w:rPr>
+                <w:b w:val="0"/>
+                <w:bCs w:val="0"/>
+              </w:rPr>
+              <w:t>app</w:t>
+            </w:r>
+            <w:proofErr w:type="gramEnd"/>
+            <w:r>
+              <w:rPr>
+                <w:b w:val="0"/>
+                <w:bCs w:val="0"/>
+              </w:rPr>
+              <w:t xml:space="preserve"> a través de la tecnología BLE, al guardarse en la base de datos, no podrán ser modificados posteriormente. Estos registros en la base de datos se mantendrán inalterables, pudiendo ser consultados en la pantalla “DATOS USUARIO”.</w:t>
             </w:r>
           </w:p>
         </w:tc>
@@ -4368,7 +4752,39 @@
                 <w:b w:val="0"/>
                 <w:bCs w:val="0"/>
               </w:rPr>
-              <w:t>El sanitario/investigador que use la app no podrá buscar el perfil de otros sanitarios/investigadores debido a la privacidad de sus datos. El único dato referente a otro investigador/sanitario que podrá ver el que use la app será el DNI cuando haya compartido un usuario o paciente con otro, ya que dicho DNI estará visible en el registro histórico del usuario.</w:t>
+              <w:t xml:space="preserve">El sanitario/investigador que use la </w:t>
+            </w:r>
+            <w:proofErr w:type="gramStart"/>
+            <w:r>
+              <w:rPr>
+                <w:b w:val="0"/>
+                <w:bCs w:val="0"/>
+              </w:rPr>
+              <w:t>app</w:t>
+            </w:r>
+            <w:proofErr w:type="gramEnd"/>
+            <w:r>
+              <w:rPr>
+                <w:b w:val="0"/>
+                <w:bCs w:val="0"/>
+              </w:rPr>
+              <w:t xml:space="preserve"> no podrá buscar el perfil de otros sanitarios/investigadores debido a la privacidad de sus datos. El único dato referente a otro investigador/sanitario que podrá ver el que use la </w:t>
+            </w:r>
+            <w:proofErr w:type="gramStart"/>
+            <w:r>
+              <w:rPr>
+                <w:b w:val="0"/>
+                <w:bCs w:val="0"/>
+              </w:rPr>
+              <w:t>app</w:t>
+            </w:r>
+            <w:proofErr w:type="gramEnd"/>
+            <w:r>
+              <w:rPr>
+                <w:b w:val="0"/>
+                <w:bCs w:val="0"/>
+              </w:rPr>
+              <w:t xml:space="preserve"> será el DNI cuando haya compartido un usuario o paciente con otro, ya que dicho DNI estará visible en el registro histórico del usuario.</w:t>
             </w:r>
           </w:p>
         </w:tc>
@@ -4450,7 +4866,23 @@
                 <w:b w:val="0"/>
                 <w:bCs w:val="0"/>
               </w:rPr>
-              <w:t>Tras usar el botón “MI PERFIL”, la app cargará la pantalla “DATOS INVESTIGADOR”, en la que se mostrará la información del sanitario/investigador en cuestión:</w:t>
+              <w:t xml:space="preserve">Tras usar el botón “MI PERFIL”, la </w:t>
+            </w:r>
+            <w:proofErr w:type="gramStart"/>
+            <w:r>
+              <w:rPr>
+                <w:b w:val="0"/>
+                <w:bCs w:val="0"/>
+              </w:rPr>
+              <w:t>app</w:t>
+            </w:r>
+            <w:proofErr w:type="gramEnd"/>
+            <w:r>
+              <w:rPr>
+                <w:b w:val="0"/>
+                <w:bCs w:val="0"/>
+              </w:rPr>
+              <w:t xml:space="preserve"> cargará la pantalla “DATOS INVESTIGADOR”, en la que se mostrará la información del sanitario/investigador en cuestión:</w:t>
             </w:r>
             <w:r>
               <w:rPr>
@@ -4622,7 +5054,23 @@
                 <w:b w:val="0"/>
                 <w:bCs w:val="0"/>
               </w:rPr>
-              <w:t>Al final de la pantalla “DATOS INVESTIGADOR”, habrá un botón que, al pulsarlo, llevará a una pantalla de la app llamado “CAMBIO DE CONTRASEÑA” solicitando:</w:t>
+              <w:t xml:space="preserve">Al final de la pantalla “DATOS INVESTIGADOR”, habrá un botón que, al pulsarlo, llevará a una pantalla de la </w:t>
+            </w:r>
+            <w:proofErr w:type="gramStart"/>
+            <w:r>
+              <w:rPr>
+                <w:b w:val="0"/>
+                <w:bCs w:val="0"/>
+              </w:rPr>
+              <w:t>app</w:t>
+            </w:r>
+            <w:proofErr w:type="gramEnd"/>
+            <w:r>
+              <w:rPr>
+                <w:b w:val="0"/>
+                <w:bCs w:val="0"/>
+              </w:rPr>
+              <w:t xml:space="preserve"> llamado “CAMBIO DE CONTRASEÑA” solicitando:</w:t>
             </w:r>
             <w:r>
               <w:t xml:space="preserve"> </w:t>
@@ -4772,8 +5220,17 @@
                 <w:bCs w:val="0"/>
               </w:rPr>
               <w:br/>
-              <w:t>Si las contraseñas coinciden, se continua con las comprobaciones previas a modificar esta información. Si no coinciden, se muestra un mensaje de error en la app</w:t>
-            </w:r>
+              <w:t xml:space="preserve">Si las contraseñas coinciden, se continua con las comprobaciones previas a modificar esta información. Si no coinciden, se muestra un mensaje de error en la </w:t>
+            </w:r>
+            <w:proofErr w:type="gramStart"/>
+            <w:r>
+              <w:rPr>
+                <w:b w:val="0"/>
+                <w:bCs w:val="0"/>
+              </w:rPr>
+              <w:t>app</w:t>
+            </w:r>
+            <w:proofErr w:type="gramEnd"/>
             <w:r>
               <w:rPr>
                 <w:b w:val="0"/>
@@ -4892,8 +5349,17 @@
                 <w:bCs w:val="0"/>
               </w:rPr>
               <w:br/>
-              <w:t>Si la contraseña actual y la nueva contraseña son la misma, se muestra un mensaje de error en la app</w:t>
-            </w:r>
+              <w:t xml:space="preserve">Si la contraseña actual y la nueva contraseña son la misma, se muestra un mensaje de error en la </w:t>
+            </w:r>
+            <w:proofErr w:type="gramStart"/>
+            <w:r>
+              <w:rPr>
+                <w:b w:val="0"/>
+                <w:bCs w:val="0"/>
+              </w:rPr>
+              <w:t>app</w:t>
+            </w:r>
+            <w:proofErr w:type="gramEnd"/>
             <w:r>
               <w:rPr>
                 <w:b w:val="0"/>
@@ -5012,7 +5478,23 @@
                 <w:b w:val="0"/>
                 <w:bCs w:val="0"/>
               </w:rPr>
-              <w:t>Si la nueva contraseña y la confirmación de contraseña son la misma, se procede a modificar el registro en la base de datos. Si no son la misma, se muestra un mensaje de error en la app, sin modificar nada en la base de datos.</w:t>
+              <w:t xml:space="preserve">Si la nueva contraseña y la confirmación de contraseña son la misma, se procede a modificar el registro en la base de datos. Si no son la misma, se muestra un mensaje de error en la </w:t>
+            </w:r>
+            <w:proofErr w:type="gramStart"/>
+            <w:r>
+              <w:rPr>
+                <w:b w:val="0"/>
+                <w:bCs w:val="0"/>
+              </w:rPr>
+              <w:t>app</w:t>
+            </w:r>
+            <w:proofErr w:type="gramEnd"/>
+            <w:r>
+              <w:rPr>
+                <w:b w:val="0"/>
+                <w:bCs w:val="0"/>
+              </w:rPr>
+              <w:t>, sin modificar nada en la base de datos.</w:t>
             </w:r>
           </w:p>
         </w:tc>
@@ -5411,7 +5893,23 @@
                 <w:b w:val="0"/>
                 <w:bCs w:val="0"/>
               </w:rPr>
-              <w:t>En la parte inferior del menú principal de la app habrá un botón llamado “CIERRE DE SESIÓN”, que desconectará al investigador/sanitario de la app, pudiendo volver a iniciar sesión cuando quiera.</w:t>
+              <w:t xml:space="preserve">En la parte inferior del menú principal de la </w:t>
+            </w:r>
+            <w:proofErr w:type="gramStart"/>
+            <w:r>
+              <w:rPr>
+                <w:b w:val="0"/>
+                <w:bCs w:val="0"/>
+              </w:rPr>
+              <w:t>app</w:t>
+            </w:r>
+            <w:proofErr w:type="gramEnd"/>
+            <w:r>
+              <w:rPr>
+                <w:b w:val="0"/>
+                <w:bCs w:val="0"/>
+              </w:rPr>
+              <w:t xml:space="preserve"> habrá un botón llamado “CIERRE DE SESIÓN”, que desconectará al investigador/sanitario de la app, pudiendo volver a iniciar sesión cuando quiera.</w:t>
             </w:r>
           </w:p>
         </w:tc>
@@ -5499,22 +5997,54 @@
                 <w:b w:val="0"/>
                 <w:bCs w:val="0"/>
               </w:rPr>
-              <w:t>Tras pulsar el botón “CIERRE DE SESIÓN”, la app mostrará una ventana de confirmación al investigador/sanitario.</w:t>
-            </w:r>
-            <w:r>
-              <w:rPr>
-                <w:b w:val="0"/>
-                <w:bCs w:val="0"/>
-              </w:rPr>
-              <w:br/>
-            </w:r>
-            <w:r>
-              <w:rPr>
-                <w:b w:val="0"/>
-                <w:bCs w:val="0"/>
-              </w:rPr>
-              <w:br/>
-              <w:t>En caso de que confirme el cierre, se desconectará de la app. En caso de que cancele el cierre de sesión, podrá seguir utilizando la app con total normalidad.</w:t>
+              <w:t xml:space="preserve">Tras pulsar el botón “CIERRE DE SESIÓN”, la </w:t>
+            </w:r>
+            <w:proofErr w:type="gramStart"/>
+            <w:r>
+              <w:rPr>
+                <w:b w:val="0"/>
+                <w:bCs w:val="0"/>
+              </w:rPr>
+              <w:t>app</w:t>
+            </w:r>
+            <w:proofErr w:type="gramEnd"/>
+            <w:r>
+              <w:rPr>
+                <w:b w:val="0"/>
+                <w:bCs w:val="0"/>
+              </w:rPr>
+              <w:t xml:space="preserve"> mostrará una ventana de confirmación al investigador/sanitario.</w:t>
+            </w:r>
+            <w:r>
+              <w:rPr>
+                <w:b w:val="0"/>
+                <w:bCs w:val="0"/>
+              </w:rPr>
+              <w:br/>
+            </w:r>
+            <w:r>
+              <w:rPr>
+                <w:b w:val="0"/>
+                <w:bCs w:val="0"/>
+              </w:rPr>
+              <w:br/>
+              <w:t xml:space="preserve">En caso de que confirme el cierre, se desconectará de la app. En caso de que cancele el cierre de sesión, podrá seguir utilizando la </w:t>
+            </w:r>
+            <w:proofErr w:type="gramStart"/>
+            <w:r>
+              <w:rPr>
+                <w:b w:val="0"/>
+                <w:bCs w:val="0"/>
+              </w:rPr>
+              <w:t>app</w:t>
+            </w:r>
+            <w:proofErr w:type="gramEnd"/>
+            <w:r>
+              <w:rPr>
+                <w:b w:val="0"/>
+                <w:bCs w:val="0"/>
+              </w:rPr>
+              <w:t xml:space="preserve"> con total normalidad.</w:t>
             </w:r>
           </w:p>
         </w:tc>
@@ -5639,6 +6169,9 @@
             <w:r>
               <w:t>RNF-001: BLUETOOTH</w:t>
             </w:r>
+            <w:r>
+              <w:t>.</w:t>
+            </w:r>
           </w:p>
         </w:tc>
       </w:tr>
@@ -5695,6 +6228,9 @@
             <w:r>
               <w:t>RNF-002: SISTEMA OPERATIVO</w:t>
             </w:r>
+            <w:r>
+              <w:t>.</w:t>
+            </w:r>
           </w:p>
         </w:tc>
       </w:tr>
@@ -5751,6 +6287,9 @@
             <w:r>
               <w:t>RF-003: INTERNET</w:t>
             </w:r>
+            <w:r>
+              <w:t>.</w:t>
+            </w:r>
           </w:p>
         </w:tc>
       </w:tr>
@@ -5778,7 +6317,23 @@
                 <w:b w:val="0"/>
                 <w:bCs w:val="0"/>
               </w:rPr>
-              <w:t>Debido al uso de bases de datos, el dispositivo deberá tener conexión a Internet para poder utilizar la app.</w:t>
+              <w:t xml:space="preserve">Debido al uso de bases de datos, el dispositivo deberá tener conexión a Internet para poder utilizar la </w:t>
+            </w:r>
+            <w:proofErr w:type="gramStart"/>
+            <w:r>
+              <w:rPr>
+                <w:b w:val="0"/>
+                <w:bCs w:val="0"/>
+              </w:rPr>
+              <w:t>app</w:t>
+            </w:r>
+            <w:proofErr w:type="gramEnd"/>
+            <w:r>
+              <w:rPr>
+                <w:b w:val="0"/>
+                <w:bCs w:val="0"/>
+              </w:rPr>
+              <w:t>.</w:t>
             </w:r>
           </w:p>
         </w:tc>
@@ -5813,6 +6368,9 @@
             <w:r>
               <w:t>: BOTONES DE LA PANTALLA PRINCIPAL</w:t>
             </w:r>
+            <w:r>
+              <w:t>.</w:t>
+            </w:r>
           </w:p>
         </w:tc>
       </w:tr>
@@ -5847,7 +6405,23 @@
                 <w:b w:val="0"/>
                 <w:bCs w:val="0"/>
               </w:rPr>
-              <w:t>se familiarizará de forma rápida con el uso de la app y sabrá navegar de forma cómoda por el menú con pocos usos.</w:t>
+              <w:t xml:space="preserve">se familiarizará de forma rápida con el uso de la </w:t>
+            </w:r>
+            <w:proofErr w:type="gramStart"/>
+            <w:r>
+              <w:rPr>
+                <w:b w:val="0"/>
+                <w:bCs w:val="0"/>
+              </w:rPr>
+              <w:t>app</w:t>
+            </w:r>
+            <w:proofErr w:type="gramEnd"/>
+            <w:r>
+              <w:rPr>
+                <w:b w:val="0"/>
+                <w:bCs w:val="0"/>
+              </w:rPr>
+              <w:t xml:space="preserve"> y sabrá navegar de forma cómoda por el menú con pocos usos.</w:t>
             </w:r>
           </w:p>
         </w:tc>
@@ -5882,6 +6456,9 @@
             <w:r>
               <w:t>F-005: BOTONES DE LA PANTALLA DE GESTIÓN DE DISPOSITIVOS</w:t>
             </w:r>
+            <w:r>
+              <w:t>.</w:t>
+            </w:r>
           </w:p>
         </w:tc>
       </w:tr>
@@ -5903,7 +6480,23 @@
                 <w:b w:val="0"/>
                 <w:bCs w:val="0"/>
               </w:rPr>
-              <w:t>Los botones de la pantalla de gestión de dispositivos estarán diseñados con imágenes, para que sea más intuitivo y entendible su uso. De esta forma, el investigador/sanitario se familiarizará de forma rápida con el uso de la app y sabrá navegar de forma cómoda por el menú con pocos usos.</w:t>
+              <w:t xml:space="preserve">Los botones de la pantalla de gestión de dispositivos estarán diseñados con imágenes, para que sea más intuitivo y entendible su uso. De esta forma, el investigador/sanitario se familiarizará de forma rápida con el uso de la </w:t>
+            </w:r>
+            <w:proofErr w:type="gramStart"/>
+            <w:r>
+              <w:rPr>
+                <w:b w:val="0"/>
+                <w:bCs w:val="0"/>
+              </w:rPr>
+              <w:t>app</w:t>
+            </w:r>
+            <w:proofErr w:type="gramEnd"/>
+            <w:r>
+              <w:rPr>
+                <w:b w:val="0"/>
+                <w:bCs w:val="0"/>
+              </w:rPr>
+              <w:t xml:space="preserve"> y sabrá navegar de forma cómoda por el menú con pocos usos.</w:t>
             </w:r>
           </w:p>
         </w:tc>
@@ -5941,6 +6534,9 @@
             <w:r>
               <w:t>-006: SEGURIDAD</w:t>
             </w:r>
+            <w:r>
+              <w:t>.</w:t>
+            </w:r>
           </w:p>
         </w:tc>
       </w:tr>
@@ -5968,7 +6564,73 @@
                 <w:b w:val="0"/>
                 <w:bCs w:val="0"/>
               </w:rPr>
-              <w:t>Para poder usar la aplicación, debido al uso de bases de datos y al manejo de información personal, será necesario estar registrado e iniciar sesión para poder utilizar la app.</w:t>
+              <w:t xml:space="preserve">Para poder usar la aplicación, debido al uso de bases de datos y al manejo de información personal, será necesario estar registrado e iniciar sesión para poder utilizar la </w:t>
+            </w:r>
+            <w:proofErr w:type="gramStart"/>
+            <w:r>
+              <w:rPr>
+                <w:b w:val="0"/>
+                <w:bCs w:val="0"/>
+              </w:rPr>
+              <w:t>app</w:t>
+            </w:r>
+            <w:proofErr w:type="gramEnd"/>
+            <w:r>
+              <w:rPr>
+                <w:b w:val="0"/>
+                <w:bCs w:val="0"/>
+              </w:rPr>
+              <w:t>.</w:t>
+            </w:r>
+          </w:p>
+        </w:tc>
+      </w:tr>
+    </w:tbl>
+    <w:p/>
+    <w:tbl>
+      <w:tblPr>
+        <w:tblStyle w:val="Tablaconcuadrcula1Claro-nfasis2"/>
+        <w:tblW w:w="0" w:type="auto"/>
+        <w:tblLook w:val="04A0" w:firstRow="1" w:lastRow="0" w:firstColumn="1" w:lastColumn="0" w:noHBand="0" w:noVBand="1"/>
+      </w:tblPr>
+      <w:tblGrid>
+        <w:gridCol w:w="8494"/>
+      </w:tblGrid>
+      <w:tr>
+        <w:trPr>
+          <w:cnfStyle w:val="100000000000" w:firstRow="1" w:lastRow="0" w:firstColumn="0" w:lastColumn="0" w:oddVBand="0" w:evenVBand="0" w:oddHBand="0" w:evenHBand="0" w:firstRowFirstColumn="0" w:firstRowLastColumn="0" w:lastRowFirstColumn="0" w:lastRowLastColumn="0"/>
+        </w:trPr>
+        <w:tc>
+          <w:tcPr>
+            <w:cnfStyle w:val="001000000000" w:firstRow="0" w:lastRow="0" w:firstColumn="1" w:lastColumn="0" w:oddVBand="0" w:evenVBand="0" w:oddHBand="0" w:evenHBand="0" w:firstRowFirstColumn="0" w:firstRowLastColumn="0" w:lastRowFirstColumn="0" w:lastRowLastColumn="0"/>
+            <w:tcW w:w="8494" w:type="dxa"/>
+          </w:tcPr>
+          <w:p>
+            <w:r>
+              <w:t>RNF-007: DISPONIBILIDAD DE LA BASE DE DATOS.</w:t>
+            </w:r>
+          </w:p>
+        </w:tc>
+      </w:tr>
+      <w:tr>
+        <w:tc>
+          <w:tcPr>
+            <w:cnfStyle w:val="001000000000" w:firstRow="0" w:lastRow="0" w:firstColumn="1" w:lastColumn="0" w:oddVBand="0" w:evenVBand="0" w:oddHBand="0" w:evenHBand="0" w:firstRowFirstColumn="0" w:firstRowLastColumn="0" w:lastRowFirstColumn="0" w:lastRowLastColumn="0"/>
+            <w:tcW w:w="8494" w:type="dxa"/>
+          </w:tcPr>
+          <w:p>
+            <w:r>
+              <w:t>Descripción:</w:t>
+            </w:r>
+            <w:r>
+              <w:br/>
+            </w:r>
+            <w:r>
+              <w:rPr>
+                <w:b w:val="0"/>
+                <w:bCs w:val="0"/>
+              </w:rPr>
+              <w:t>La base de datos debe tener una disponibilidad aproximada al 100% en el tramo horario de 8:00 horas a 24:00 horas. En caso de realizar tareas de mantenimiento en la base de datos, debe ser en el tramo de 0:00 horas a 8:00 horas.</w:t>
             </w:r>
           </w:p>
         </w:tc>

</xml_diff>

<commit_message>
#15 Updated Especificación de los CU
Continuamos con la especificación de los Casos de Uso definidos durante el Sprint03 junto a los nuevos añadidos posteriormente.

Además, se ha detallado un poco más un RF y un RNF.
</commit_message>
<xml_diff>
--- a/requeriments/v2/Requisitos en base a CU.docx
+++ b/requeriments/v2/Requisitos en base a CU.docx
@@ -3150,6 +3150,13 @@
                 <w:b w:val="0"/>
                 <w:bCs w:val="0"/>
               </w:rPr>
+              <w:t xml:space="preserve"> El botón pasará a mostrar el texto “ACTIVAR NOTIFICACIONES”.</w:t>
+            </w:r>
+            <w:r>
+              <w:rPr>
+                <w:b w:val="0"/>
+                <w:bCs w:val="0"/>
+              </w:rPr>
               <w:br/>
               <w:t xml:space="preserve">- “ACTIVAR NOTIFICACIONES”. Las notificaciones se encuentran desactivadas, no se generan en ningún momento mientras el botón se encuentre en dicho estado. Al pulsar dicho botón, la </w:t>
             </w:r>
@@ -3168,6 +3175,28 @@
                 <w:bCs w:val="0"/>
               </w:rPr>
               <w:t xml:space="preserve"> comenzará a generar notificaciones al investigador/sanitario al encontrar un valor anormal en las señales.</w:t>
+            </w:r>
+            <w:r>
+              <w:rPr>
+                <w:b w:val="0"/>
+                <w:bCs w:val="0"/>
+              </w:rPr>
+              <w:t xml:space="preserve"> El botón pasará a mostrar el texto “DESACTIVAR NOTIFICACIONES”.</w:t>
+            </w:r>
+            <w:r>
+              <w:rPr>
+                <w:b w:val="0"/>
+                <w:bCs w:val="0"/>
+              </w:rPr>
+              <w:br/>
+            </w:r>
+            <w:r>
+              <w:rPr>
+                <w:b w:val="0"/>
+                <w:bCs w:val="0"/>
+              </w:rPr>
+              <w:br/>
+              <w:t>La aplicación, tras ello, mostrará un mensaje indicando que se ha realizado con éxito el cambio, indicando además en qué estado se encuentra en dicho momento.</w:t>
             </w:r>
           </w:p>
         </w:tc>
@@ -3270,6 +3299,13 @@
                 <w:bCs w:val="0"/>
               </w:rPr>
               <w:br/>
+            </w:r>
+            <w:r>
+              <w:rPr>
+                <w:b w:val="0"/>
+                <w:bCs w:val="0"/>
+              </w:rPr>
+              <w:lastRenderedPageBreak/>
               <w:t>Para ello, se determinarán los aspectos a tener más en cuenta de cada señal, ya que en algunas señales será importante calcular el valor medio y en otros el valor más alto/bajo al que se haya llegado, mediante el procesamiento y filtrado de las señales.</w:t>
             </w:r>
           </w:p>
@@ -3289,6 +3325,7 @@
               </w:rPr>
             </w:pPr>
             <w:r>
+              <w:lastRenderedPageBreak/>
               <w:t xml:space="preserve">Prioridad: </w:t>
             </w:r>
             <w:r>
@@ -3794,6 +3831,7 @@
                 <w:b w:val="0"/>
                 <w:bCs w:val="0"/>
               </w:rPr>
+              <w:lastRenderedPageBreak/>
               <w:br/>
               <w:t>Dicha pantalla también contendrá los botones necesarios para realizar las distintas tareas posibles con dicha información.</w:t>
             </w:r>
@@ -3814,6 +3852,7 @@
               </w:rPr>
             </w:pPr>
             <w:r>
+              <w:lastRenderedPageBreak/>
               <w:t xml:space="preserve">Prioridad: </w:t>
             </w:r>
             <w:r>
@@ -4304,6 +4343,7 @@
           </w:tcPr>
           <w:p>
             <w:r>
+              <w:lastRenderedPageBreak/>
               <w:t>RF-0</w:t>
             </w:r>
             <w:r>
@@ -4345,15 +4385,7 @@
                 <w:b w:val="0"/>
                 <w:bCs w:val="0"/>
               </w:rPr>
-              <w:t xml:space="preserve">En la pantalla “DATOS USUARIO” no solo se podrá consultar la información del usuario </w:t>
-            </w:r>
-            <w:r>
-              <w:rPr>
-                <w:b w:val="0"/>
-                <w:bCs w:val="0"/>
-              </w:rPr>
-              <w:lastRenderedPageBreak/>
-              <w:t>buscado, también se podrán editar los siguientes parámetros:</w:t>
+              <w:t>En la pantalla “DATOS USUARIO” no solo se podrá consultar la información del usuario buscado, también se podrán editar los siguientes parámetros:</w:t>
             </w:r>
             <w:r>
               <w:rPr>
@@ -4411,7 +4443,6 @@
               </w:rPr>
             </w:pPr>
             <w:r>
-              <w:lastRenderedPageBreak/>
               <w:t xml:space="preserve">Prioridad: </w:t>
             </w:r>
             <w:r>
@@ -4882,7 +4913,15 @@
                 <w:b w:val="0"/>
                 <w:bCs w:val="0"/>
               </w:rPr>
-              <w:t xml:space="preserve"> cargará la pantalla “DATOS INVESTIGADOR”, en la que se mostrará la información del sanitario/investigador en cuestión:</w:t>
+              <w:t xml:space="preserve"> cargará la pantalla “DATOS INVESTIGADOR”, en la que </w:t>
+            </w:r>
+            <w:r>
+              <w:rPr>
+                <w:b w:val="0"/>
+                <w:bCs w:val="0"/>
+              </w:rPr>
+              <w:lastRenderedPageBreak/>
+              <w:t>se mostrará la información del sanitario/investigador en cuestión:</w:t>
             </w:r>
             <w:r>
               <w:rPr>
@@ -4906,13 +4945,6 @@
                 <w:bCs w:val="0"/>
               </w:rPr>
               <w:br/>
-            </w:r>
-            <w:r>
-              <w:rPr>
-                <w:b w:val="0"/>
-                <w:bCs w:val="0"/>
-              </w:rPr>
-              <w:lastRenderedPageBreak/>
               <w:t>- DNI/NIF</w:t>
             </w:r>
             <w:r>
@@ -5425,6 +5457,7 @@
           </w:tcPr>
           <w:p>
             <w:r>
+              <w:lastRenderedPageBreak/>
               <w:t>RF-04</w:t>
             </w:r>
             <w:r>
@@ -5450,7 +5483,6 @@
               </w:rPr>
             </w:pPr>
             <w:r>
-              <w:lastRenderedPageBreak/>
               <w:t>Descripción:</w:t>
             </w:r>
             <w:r>
@@ -5928,6 +5960,7 @@
               </w:rPr>
             </w:pPr>
             <w:r>
+              <w:lastRenderedPageBreak/>
               <w:t xml:space="preserve">Prioridad: </w:t>
             </w:r>
             <w:r>
@@ -6125,7 +6158,6 @@
     <w:p/>
     <w:p/>
     <w:p/>
-    <w:p/>
     <w:p>
       <w:pPr>
         <w:rPr>
@@ -6317,7 +6349,21 @@
                 <w:b w:val="0"/>
                 <w:bCs w:val="0"/>
               </w:rPr>
-              <w:t xml:space="preserve">Debido al uso de bases de datos, el dispositivo deberá tener conexión a Internet para poder utilizar la </w:t>
+              <w:t>Debido al uso de bases de datos</w:t>
+            </w:r>
+            <w:r>
+              <w:rPr>
+                <w:b w:val="0"/>
+                <w:bCs w:val="0"/>
+              </w:rPr>
+              <w:t xml:space="preserve"> externas</w:t>
+            </w:r>
+            <w:r>
+              <w:rPr>
+                <w:b w:val="0"/>
+                <w:bCs w:val="0"/>
+              </w:rPr>
+              <w:t xml:space="preserve">, el dispositivo deberá tener conexión a Internet para poder utilizar la </w:t>
             </w:r>
             <w:proofErr w:type="gramStart"/>
             <w:r>

</xml_diff>

<commit_message>
#16 Created Diagrama BBDD
Creado el diagrama de clases de la base de datos, para entender cómo se deben trabajar las tablas que formarán parte de la base de datos.
</commit_message>
<xml_diff>
--- a/requeriments/v2/Requisitos en base a CU.docx
+++ b/requeriments/v2/Requisitos en base a CU.docx
@@ -11,6 +11,15 @@
           <w:iCs/>
         </w:rPr>
       </w:pPr>
+      <w:r>
+        <w:rPr>
+          <w:b/>
+          <w:bCs/>
+          <w:i/>
+          <w:iCs/>
+        </w:rPr>
+        <w:t>Sa</w:t>
+      </w:r>
       <w:r>
         <w:rPr>
           <w:b/>

</xml_diff>

<commit_message>
#24 Fixed matriz RF-CU and others
Se han hecho las siguientes tareas en este commit:
- Definición de los requisitos no funcionales RNF-008 y RNF-009.
- Revisados los requisitos no funcionales de los casos de uso.
- Arreglada la matriz de trazabilidad de RF y CU.
- Añadido el texto para completar el capítulo 3.

Por tanto, en principio se deja finalizado el capítulo 3 de la memoria, llamado "Análisis del problema", y podría cerrarse esta issue ya sin problemas.
</commit_message>
<xml_diff>
--- a/requeriments/v2/Requisitos en base a CU.docx
+++ b/requeriments/v2/Requisitos en base a CU.docx
@@ -4704,13 +4704,7 @@
               </w:rPr>
             </w:pPr>
             <w:r>
-              <w:t xml:space="preserve">RF-037: IDENTIFICADOR DE LA </w:t>
-            </w:r>
-            <w:r>
-              <w:t>ASOCIACIÓN</w:t>
-            </w:r>
-            <w:r>
-              <w:t>.</w:t>
+              <w:t>RF-037: IDENTIFICADOR DE LA ASOCIACIÓN.</w:t>
             </w:r>
           </w:p>
         </w:tc>
@@ -4733,14 +4727,7 @@
                 <w:b w:val="0"/>
                 <w:bCs w:val="0"/>
               </w:rPr>
-              <w:t xml:space="preserve">Para poder identificar las </w:t>
-            </w:r>
-            <w:r>
-              <w:rPr>
-                <w:b w:val="0"/>
-                <w:bCs w:val="0"/>
-              </w:rPr>
-              <w:t>asociaciones entre sanitario/investigador y organización se va a generar un identificador que unifique las referencias entre ambas partes.</w:t>
+              <w:t>Para poder identificar las asociaciones entre sanitario/investigador y organización se va a generar un identificador que unifique las referencias entre ambas partes.</w:t>
             </w:r>
           </w:p>
           <w:p/>
@@ -4777,14 +4764,7 @@
                 <w:b w:val="0"/>
                 <w:bCs w:val="0"/>
               </w:rPr>
-              <w:t xml:space="preserve">_ </w:t>
-            </w:r>
-            <w:r>
-              <w:rPr>
-                <w:b w:val="0"/>
-                <w:bCs w:val="0"/>
-              </w:rPr>
-              <w:t>JESU23XROLD86</w:t>
+              <w:t>_ JESU23XROLD86</w:t>
             </w:r>
             <w:r>
               <w:rPr>
@@ -4859,13 +4839,7 @@
               <w:t>8</w:t>
             </w:r>
             <w:r>
-              <w:t xml:space="preserve">: IDENTIFICADOR DE LA </w:t>
-            </w:r>
-            <w:r>
-              <w:t>SESIÓN</w:t>
-            </w:r>
-            <w:r>
-              <w:t>.</w:t>
+              <w:t>: IDENTIFICADOR DE LA SESIÓN.</w:t>
             </w:r>
           </w:p>
         </w:tc>
@@ -4904,14 +4878,7 @@
                 <w:b w:val="0"/>
                 <w:bCs w:val="0"/>
               </w:rPr>
-              <w:t>El formato del identificador será el siguiente</w:t>
-            </w:r>
-            <w:r>
-              <w:rPr>
-                <w:b w:val="0"/>
-                <w:bCs w:val="0"/>
-              </w:rPr>
-              <w:t>: fecha pasada al formato YYYYMM</w:t>
+              <w:t>El formato del identificador será el siguiente: fecha pasada al formato YYYYMM</w:t>
             </w:r>
             <w:r>
               <w:rPr>
@@ -4925,49 +4892,7 @@
                 <w:b w:val="0"/>
                 <w:bCs w:val="0"/>
               </w:rPr>
-              <w:t xml:space="preserve">, </w:t>
-            </w:r>
-            <w:r>
-              <w:rPr>
-                <w:b w:val="0"/>
-                <w:bCs w:val="0"/>
-              </w:rPr>
-              <w:t>identificador del usuario e identificador de la organización, todo separado por barras bajas</w:t>
-            </w:r>
-            <w:r>
-              <w:rPr>
-                <w:b w:val="0"/>
-                <w:bCs w:val="0"/>
-              </w:rPr>
-              <w:t xml:space="preserve">. EJEMPLO: </w:t>
-            </w:r>
-            <w:r>
-              <w:rPr>
-                <w:b w:val="0"/>
-                <w:bCs w:val="0"/>
-              </w:rPr>
-              <w:t>20220725_</w:t>
-            </w:r>
-            <w:r>
-              <w:rPr>
-                <w:b w:val="0"/>
-                <w:bCs w:val="0"/>
-              </w:rPr>
-              <w:t>JESU23XROLD86</w:t>
-            </w:r>
-            <w:r>
-              <w:rPr>
-                <w:b w:val="0"/>
-                <w:bCs w:val="0"/>
-              </w:rPr>
-              <w:t>_</w:t>
-            </w:r>
-            <w:r>
-              <w:rPr>
-                <w:b w:val="0"/>
-                <w:bCs w:val="0"/>
-              </w:rPr>
-              <w:t>UNIVERSEVIL000.</w:t>
+              <w:t>, identificador del usuario e identificador de la organización, todo separado por barras bajas. EJEMPLO: 20220725_JESU23XROLD86_UNIVERSEVIL000.</w:t>
             </w:r>
           </w:p>
         </w:tc>
@@ -6741,13 +6666,7 @@
               <w:t>3</w:t>
             </w:r>
             <w:r>
-              <w:t xml:space="preserve">: </w:t>
-            </w:r>
-            <w:r>
-              <w:t>CONSULTA DE DATOS DE UNA ORGANIZACIÓN</w:t>
-            </w:r>
-            <w:r>
-              <w:t>.</w:t>
+              <w:t>: CONSULTA DE DATOS DE UNA ORGANIZACIÓN.</w:t>
             </w:r>
           </w:p>
         </w:tc>
@@ -6770,14 +6689,7 @@
                 <w:b w:val="0"/>
                 <w:bCs w:val="0"/>
               </w:rPr>
-              <w:t>C</w:t>
-            </w:r>
-            <w:r>
-              <w:rPr>
-                <w:b w:val="0"/>
-                <w:bCs w:val="0"/>
-              </w:rPr>
-              <w:t>uando un sanitario/investigador visita su perfil en la aplicación, verá una tabla con el ID y el Nombre de las organizaciones a las que pertenece. Al lado de cada registro de la tabla aparecerá un botón con forma de ojo para ver los detalles de cada Organización mediante la pantalla “DATOS ORGANIZACIÓN”.</w:t>
+              <w:t>Cuando un sanitario/investigador visita su perfil en la aplicación, verá una tabla con el ID y el Nombre de las organizaciones a las que pertenece. Al lado de cada registro de la tabla aparecerá un botón con forma de ojo para ver los detalles de cada Organización mediante la pantalla “DATOS ORGANIZACIÓN”.</w:t>
             </w:r>
           </w:p>
           <w:p/>
@@ -8631,6 +8543,146 @@
                 <w:bCs w:val="0"/>
               </w:rPr>
               <w:t>La base de datos debe tener una disponibilidad aproximada al 100% en el tramo horario de 8:00 horas a 24:00 horas. En caso de realizar tareas de mantenimiento en la base de datos, debe ser en el tramo de 0:00 horas a 8:00 horas.</w:t>
+            </w:r>
+          </w:p>
+        </w:tc>
+      </w:tr>
+    </w:tbl>
+    <w:p/>
+    <w:tbl>
+      <w:tblPr>
+        <w:tblStyle w:val="Tablaconcuadrcula1Claro-nfasis2"/>
+        <w:tblW w:w="0" w:type="auto"/>
+        <w:tblLook w:val="04A0" w:firstRow="1" w:lastRow="0" w:firstColumn="1" w:lastColumn="0" w:noHBand="0" w:noVBand="1"/>
+      </w:tblPr>
+      <w:tblGrid>
+        <w:gridCol w:w="8494"/>
+      </w:tblGrid>
+      <w:tr>
+        <w:trPr>
+          <w:cnfStyle w:val="100000000000" w:firstRow="1" w:lastRow="0" w:firstColumn="0" w:lastColumn="0" w:oddVBand="0" w:evenVBand="0" w:oddHBand="0" w:evenHBand="0" w:firstRowFirstColumn="0" w:firstRowLastColumn="0" w:lastRowFirstColumn="0" w:lastRowLastColumn="0"/>
+        </w:trPr>
+        <w:tc>
+          <w:tcPr>
+            <w:cnfStyle w:val="001000000000" w:firstRow="0" w:lastRow="0" w:firstColumn="1" w:lastColumn="0" w:oddVBand="0" w:evenVBand="0" w:oddHBand="0" w:evenHBand="0" w:firstRowFirstColumn="0" w:firstRowLastColumn="0" w:lastRowFirstColumn="0" w:lastRowLastColumn="0"/>
+            <w:tcW w:w="8494" w:type="dxa"/>
+          </w:tcPr>
+          <w:p>
+            <w:r>
+              <w:t>RNF-00</w:t>
+            </w:r>
+            <w:r>
+              <w:t>8</w:t>
+            </w:r>
+            <w:r>
+              <w:t xml:space="preserve">: </w:t>
+            </w:r>
+            <w:r>
+              <w:t>RESÚMENES DE LAS MEDICIONES</w:t>
+            </w:r>
+            <w:r>
+              <w:t>.</w:t>
+            </w:r>
+          </w:p>
+        </w:tc>
+      </w:tr>
+      <w:tr>
+        <w:tc>
+          <w:tcPr>
+            <w:cnfStyle w:val="001000000000" w:firstRow="0" w:lastRow="0" w:firstColumn="1" w:lastColumn="0" w:oddVBand="0" w:evenVBand="0" w:oddHBand="0" w:evenHBand="0" w:firstRowFirstColumn="0" w:firstRowLastColumn="0" w:lastRowFirstColumn="0" w:lastRowLastColumn="0"/>
+            <w:tcW w:w="8494" w:type="dxa"/>
+          </w:tcPr>
+          <w:p>
+            <w:r>
+              <w:t>Descripción:</w:t>
+            </w:r>
+            <w:r>
+              <w:br/>
+            </w:r>
+            <w:r>
+              <w:rPr>
+                <w:b w:val="0"/>
+                <w:bCs w:val="0"/>
+              </w:rPr>
+              <w:t>Debido a la gran cantidad de datos que se generan durante las sesiones de mediciones, al transmitir los dispositivos a la aplicación los datos en tiempo real, las sesiones se guardarán en las bases de datos con unos resúmenes en texto plano gracias al procesado de las señales que se implementará. De esta forma, no se sobrecarga el servidor donde se aloje la base de datos.</w:t>
+            </w:r>
+          </w:p>
+        </w:tc>
+      </w:tr>
+    </w:tbl>
+    <w:p/>
+    <w:tbl>
+      <w:tblPr>
+        <w:tblStyle w:val="Tablaconcuadrcula1Claro-nfasis2"/>
+        <w:tblW w:w="0" w:type="auto"/>
+        <w:tblLook w:val="04A0" w:firstRow="1" w:lastRow="0" w:firstColumn="1" w:lastColumn="0" w:noHBand="0" w:noVBand="1"/>
+      </w:tblPr>
+      <w:tblGrid>
+        <w:gridCol w:w="8494"/>
+      </w:tblGrid>
+      <w:tr>
+        <w:trPr>
+          <w:cnfStyle w:val="100000000000" w:firstRow="1" w:lastRow="0" w:firstColumn="0" w:lastColumn="0" w:oddVBand="0" w:evenVBand="0" w:oddHBand="0" w:evenHBand="0" w:firstRowFirstColumn="0" w:firstRowLastColumn="0" w:lastRowFirstColumn="0" w:lastRowLastColumn="0"/>
+        </w:trPr>
+        <w:tc>
+          <w:tcPr>
+            <w:cnfStyle w:val="001000000000" w:firstRow="0" w:lastRow="0" w:firstColumn="1" w:lastColumn="0" w:oddVBand="0" w:evenVBand="0" w:oddHBand="0" w:evenHBand="0" w:firstRowFirstColumn="0" w:firstRowLastColumn="0" w:lastRowFirstColumn="0" w:lastRowLastColumn="0"/>
+            <w:tcW w:w="8494" w:type="dxa"/>
+          </w:tcPr>
+          <w:p>
+            <w:r>
+              <w:t>RNF-00</w:t>
+            </w:r>
+            <w:r>
+              <w:t>9</w:t>
+            </w:r>
+            <w:r>
+              <w:t xml:space="preserve">: </w:t>
+            </w:r>
+            <w:r>
+              <w:t>DISEÑO DE LAS PANTALLAS</w:t>
+            </w:r>
+            <w:r>
+              <w:t>.</w:t>
+            </w:r>
+          </w:p>
+        </w:tc>
+      </w:tr>
+      <w:tr>
+        <w:tc>
+          <w:tcPr>
+            <w:cnfStyle w:val="001000000000" w:firstRow="0" w:lastRow="0" w:firstColumn="1" w:lastColumn="0" w:oddVBand="0" w:evenVBand="0" w:oddHBand="0" w:evenHBand="0" w:firstRowFirstColumn="0" w:firstRowLastColumn="0" w:lastRowFirstColumn="0" w:lastRowLastColumn="0"/>
+            <w:tcW w:w="8494" w:type="dxa"/>
+          </w:tcPr>
+          <w:p>
+            <w:r>
+              <w:t>Descripción:</w:t>
+            </w:r>
+            <w:r>
+              <w:br/>
+            </w:r>
+            <w:r>
+              <w:rPr>
+                <w:b w:val="0"/>
+                <w:bCs w:val="0"/>
+              </w:rPr>
+              <w:t xml:space="preserve">Las pantallas de la aplicación tendrán un diseño responsive, para que se adapten a distintas pantallas manteniendo su funcionalidad y no ocurran problemas, como que desaparezca algún botón que pueda perjudicar al rendimiento de esta. Así, la aplicación podrá utilizarse en smartphones y </w:t>
+            </w:r>
+            <w:proofErr w:type="spellStart"/>
+            <w:r>
+              <w:rPr>
+                <w:b w:val="0"/>
+                <w:bCs w:val="0"/>
+              </w:rPr>
+              <w:t>tablets</w:t>
+            </w:r>
+            <w:proofErr w:type="spellEnd"/>
+            <w:r>
+              <w:rPr>
+                <w:b w:val="0"/>
+                <w:bCs w:val="0"/>
+              </w:rPr>
+              <w:t>.</w:t>
             </w:r>
           </w:p>
         </w:tc>

</xml_diff>

<commit_message>
#34 Updated sistema de notificaciones
Se ha actualizado el sistema de notificaciones, agilizando el rendimiento de la app al utilizar un switch que determine el estado de las notificaciones. De esta forma, no se debe recargar la pantalla principal de la aplicación, por lo que se suprime el botón de Activar/Desactivar notificaciones. Además, se ha actualizado el RF-031 de la memoria, al ser un requisito sobre el cambio de las notificaciones.

Con esto ya si se puede cerrar la issue cuando se desee, al quedar totalmente configurado.
</commit_message>
<xml_diff>
--- a/requeriments/v2/Requisitos en base a CU.docx
+++ b/requeriments/v2/Requisitos en base a CU.docx
@@ -351,17 +351,8 @@
                 <w:b w:val="0"/>
                 <w:bCs w:val="0"/>
               </w:rPr>
-              <w:t xml:space="preserve">: </w:t>
-            </w:r>
-            <w:proofErr w:type="spellStart"/>
-            <w:r>
-              <w:rPr>
-                <w:b w:val="0"/>
-                <w:bCs w:val="0"/>
-              </w:rPr>
-              <w:t>string</w:t>
-            </w:r>
-            <w:proofErr w:type="spellEnd"/>
+              <w:t>: string</w:t>
+            </w:r>
             <w:r>
               <w:rPr>
                 <w:b w:val="0"/>
@@ -375,17 +366,8 @@
                 <w:b w:val="0"/>
                 <w:bCs w:val="0"/>
               </w:rPr>
-              <w:t xml:space="preserve">: </w:t>
-            </w:r>
-            <w:proofErr w:type="spellStart"/>
-            <w:r>
-              <w:rPr>
-                <w:b w:val="0"/>
-                <w:bCs w:val="0"/>
-              </w:rPr>
-              <w:t>string</w:t>
-            </w:r>
-            <w:proofErr w:type="spellEnd"/>
+              <w:t>: string</w:t>
+            </w:r>
             <w:r>
               <w:rPr>
                 <w:b w:val="0"/>
@@ -399,17 +381,8 @@
                 <w:b w:val="0"/>
                 <w:bCs w:val="0"/>
               </w:rPr>
-              <w:t xml:space="preserve">: </w:t>
-            </w:r>
-            <w:proofErr w:type="spellStart"/>
-            <w:r>
-              <w:rPr>
-                <w:b w:val="0"/>
-                <w:bCs w:val="0"/>
-              </w:rPr>
-              <w:t>string</w:t>
-            </w:r>
-            <w:proofErr w:type="spellEnd"/>
+              <w:t>: string</w:t>
+            </w:r>
             <w:r>
               <w:rPr>
                 <w:b w:val="0"/>
@@ -445,17 +418,8 @@
                 <w:b w:val="0"/>
                 <w:bCs w:val="0"/>
               </w:rPr>
-              <w:t xml:space="preserve">: </w:t>
-            </w:r>
-            <w:proofErr w:type="spellStart"/>
-            <w:r>
-              <w:rPr>
-                <w:b w:val="0"/>
-                <w:bCs w:val="0"/>
-              </w:rPr>
-              <w:t>password</w:t>
-            </w:r>
-            <w:proofErr w:type="spellEnd"/>
+              <w:t>: password</w:t>
+            </w:r>
             <w:r>
               <w:rPr>
                 <w:b w:val="0"/>
@@ -483,17 +447,8 @@
                 <w:b w:val="0"/>
                 <w:bCs w:val="0"/>
               </w:rPr>
-              <w:t xml:space="preserve">: </w:t>
-            </w:r>
-            <w:proofErr w:type="spellStart"/>
-            <w:r>
-              <w:rPr>
-                <w:b w:val="0"/>
-                <w:bCs w:val="0"/>
-              </w:rPr>
-              <w:t>password</w:t>
-            </w:r>
-            <w:proofErr w:type="spellEnd"/>
+              <w:t>: password</w:t>
+            </w:r>
             <w:r>
               <w:rPr>
                 <w:b w:val="0"/>
@@ -507,17 +462,8 @@
                 <w:b w:val="0"/>
                 <w:bCs w:val="0"/>
               </w:rPr>
-              <w:t xml:space="preserve">: </w:t>
-            </w:r>
-            <w:proofErr w:type="spellStart"/>
-            <w:r>
-              <w:rPr>
-                <w:b w:val="0"/>
-                <w:bCs w:val="0"/>
-              </w:rPr>
-              <w:t>boolean</w:t>
-            </w:r>
-            <w:proofErr w:type="spellEnd"/>
+              <w:t>: boolean</w:t>
+            </w:r>
             <w:r>
               <w:rPr>
                 <w:b w:val="0"/>
@@ -766,23 +712,7 @@
                 <w:b w:val="0"/>
                 <w:bCs w:val="0"/>
               </w:rPr>
-              <w:t xml:space="preserve">Cuando el sanitario/investigador rellena el formulario de registro para registrarse en el sistema, debe ser obligatorio que haya marcado el </w:t>
-            </w:r>
-            <w:proofErr w:type="spellStart"/>
-            <w:r>
-              <w:rPr>
-                <w:b w:val="0"/>
-                <w:bCs w:val="0"/>
-              </w:rPr>
-              <w:t>check</w:t>
-            </w:r>
-            <w:proofErr w:type="spellEnd"/>
-            <w:r>
-              <w:rPr>
-                <w:b w:val="0"/>
-                <w:bCs w:val="0"/>
-              </w:rPr>
-              <w:t xml:space="preserve"> de los Términos y condiciones. Si no lo marca, la aplicación mostrará un mensaje de error y no enviará la información a la base de datos.</w:t>
+              <w:t>Cuando el sanitario/investigador rellena el formulario de registro para registrarse en el sistema, debe ser obligatorio que haya marcado el check de los Términos y condiciones. Si no lo marca, la aplicación mostrará un mensaje de error y no enviará la información a la base de datos.</w:t>
             </w:r>
           </w:p>
         </w:tc>
@@ -976,23 +906,7 @@
                 <w:b w:val="0"/>
                 <w:bCs w:val="0"/>
               </w:rPr>
-              <w:t xml:space="preserve">Al acceder al apartado de </w:t>
-            </w:r>
-            <w:proofErr w:type="spellStart"/>
-            <w:r>
-              <w:rPr>
-                <w:b w:val="0"/>
-                <w:bCs w:val="0"/>
-              </w:rPr>
-              <w:t>login</w:t>
-            </w:r>
-            <w:proofErr w:type="spellEnd"/>
-            <w:r>
-              <w:rPr>
-                <w:b w:val="0"/>
-                <w:bCs w:val="0"/>
-              </w:rPr>
-              <w:t xml:space="preserve"> para iniciar sesión, la </w:t>
+              <w:t xml:space="preserve">Al acceder al apartado de login para iniciar sesión, la </w:t>
             </w:r>
             <w:proofErr w:type="gramStart"/>
             <w:r>
@@ -1046,23 +960,7 @@
                 <w:bCs w:val="0"/>
               </w:rPr>
               <w:br/>
-              <w:t xml:space="preserve">Estos datos se verificarán en la base de datos, comprobando </w:t>
-            </w:r>
-            <w:proofErr w:type="spellStart"/>
-            <w:r>
-              <w:rPr>
-                <w:b w:val="0"/>
-                <w:bCs w:val="0"/>
-              </w:rPr>
-              <w:t>si</w:t>
-            </w:r>
-            <w:proofErr w:type="spellEnd"/>
-            <w:r>
-              <w:rPr>
-                <w:b w:val="0"/>
-                <w:bCs w:val="0"/>
-              </w:rPr>
-              <w:t xml:space="preserve"> coinciden con el </w:t>
+              <w:t xml:space="preserve">Estos datos se verificarán en la base de datos, comprobando si coinciden con el </w:t>
             </w:r>
             <w:r>
               <w:rPr>
@@ -1261,23 +1159,7 @@
                 <w:bCs w:val="0"/>
               </w:rPr>
               <w:lastRenderedPageBreak/>
-              <w:t xml:space="preserve">minúscula, un número y un </w:t>
-            </w:r>
-            <w:proofErr w:type="spellStart"/>
-            <w:r>
-              <w:rPr>
-                <w:b w:val="0"/>
-                <w:bCs w:val="0"/>
-              </w:rPr>
-              <w:t>caracter</w:t>
-            </w:r>
-            <w:proofErr w:type="spellEnd"/>
-            <w:r>
-              <w:rPr>
-                <w:b w:val="0"/>
-                <w:bCs w:val="0"/>
-              </w:rPr>
-              <w:t xml:space="preserve"> especial de los admitidos por la app (“@”, “.”, “</w:t>
+              <w:t>minúscula, un número y un caracter especial de los admitidos por la app (“@”, “.”, “</w:t>
             </w:r>
             <w:proofErr w:type="gramStart"/>
             <w:r>
@@ -3804,7 +3686,21 @@
                 <w:b w:val="0"/>
                 <w:bCs w:val="0"/>
               </w:rPr>
-              <w:t xml:space="preserve">En el menú de la aplicación habrá un botón que cambiará de estado y que servirá para activar o desactivar las notificaciones de la </w:t>
+              <w:t>En el menú de la aplicación habrá un botón</w:t>
+            </w:r>
+            <w:r>
+              <w:rPr>
+                <w:b w:val="0"/>
+                <w:bCs w:val="0"/>
+              </w:rPr>
+              <w:t xml:space="preserve"> en forma de conmutador</w:t>
+            </w:r>
+            <w:r>
+              <w:rPr>
+                <w:b w:val="0"/>
+                <w:bCs w:val="0"/>
+              </w:rPr>
+              <w:t xml:space="preserve"> que cambiará de estado y que servirá para activar o desactivar las notificaciones de la </w:t>
             </w:r>
             <w:proofErr w:type="gramStart"/>
             <w:r>
@@ -3835,7 +3731,21 @@
                 <w:bCs w:val="0"/>
               </w:rPr>
               <w:br/>
-              <w:t xml:space="preserve">- “DESACTIVAR NOTIFICACIONES”. Las notificaciones se encuentran activadas, generándose en caso de ser necesario. Al pulsar dicho botón, la </w:t>
+              <w:t xml:space="preserve">- </w:t>
+            </w:r>
+            <w:r>
+              <w:rPr>
+                <w:b w:val="0"/>
+                <w:bCs w:val="0"/>
+              </w:rPr>
+              <w:t>CONMUTADOR ENCENDIDO</w:t>
+            </w:r>
+            <w:r>
+              <w:rPr>
+                <w:b w:val="0"/>
+                <w:bCs w:val="0"/>
+              </w:rPr>
+              <w:t xml:space="preserve">. Las notificaciones se encuentran activadas, generándose en caso de ser necesario. Al pulsar dicho botón, la </w:t>
             </w:r>
             <w:proofErr w:type="gramStart"/>
             <w:r>
@@ -3851,22 +3761,64 @@
                 <w:b w:val="0"/>
                 <w:bCs w:val="0"/>
               </w:rPr>
-              <w:t xml:space="preserve"> dejará de generar notificaciones al investigador/sanitario al encontrar un valor anormal.</w:t>
-            </w:r>
-            <w:r>
-              <w:rPr>
-                <w:b w:val="0"/>
-                <w:bCs w:val="0"/>
-              </w:rPr>
-              <w:t xml:space="preserve"> El botón pasará a mostrar el texto “ACTIVAR NOTIFICACIONES”.</w:t>
-            </w:r>
-            <w:r>
-              <w:rPr>
-                <w:b w:val="0"/>
-                <w:bCs w:val="0"/>
-              </w:rPr>
-              <w:br/>
-              <w:t xml:space="preserve">- “ACTIVAR NOTIFICACIONES”. Las notificaciones se encuentran desactivadas, no se generan en ningún momento mientras el botón se encuentre en dicho estado. Al pulsar dicho botón, la </w:t>
+              <w:t xml:space="preserve"> dejará de generar notificaciones al investigador/sanitario al encontrar un valor anormal</w:t>
+            </w:r>
+            <w:r>
+              <w:rPr>
+                <w:b w:val="0"/>
+                <w:bCs w:val="0"/>
+              </w:rPr>
+              <w:t xml:space="preserve"> o cuando una acción lo requiera</w:t>
+            </w:r>
+            <w:r>
+              <w:rPr>
+                <w:b w:val="0"/>
+                <w:bCs w:val="0"/>
+              </w:rPr>
+              <w:t>.</w:t>
+            </w:r>
+            <w:r>
+              <w:rPr>
+                <w:b w:val="0"/>
+                <w:bCs w:val="0"/>
+              </w:rPr>
+              <w:t xml:space="preserve"> El botón </w:t>
+            </w:r>
+            <w:r>
+              <w:rPr>
+                <w:b w:val="0"/>
+                <w:bCs w:val="0"/>
+              </w:rPr>
+              <w:t>se quedará apagado</w:t>
+            </w:r>
+            <w:r>
+              <w:rPr>
+                <w:b w:val="0"/>
+                <w:bCs w:val="0"/>
+              </w:rPr>
+              <w:t>.</w:t>
+            </w:r>
+            <w:r>
+              <w:rPr>
+                <w:b w:val="0"/>
+                <w:bCs w:val="0"/>
+              </w:rPr>
+              <w:br/>
+              <w:t xml:space="preserve">- </w:t>
+            </w:r>
+            <w:r>
+              <w:rPr>
+                <w:b w:val="0"/>
+                <w:bCs w:val="0"/>
+              </w:rPr>
+              <w:t>CONMUTADOR APAGADO</w:t>
+            </w:r>
+            <w:r>
+              <w:rPr>
+                <w:b w:val="0"/>
+                <w:bCs w:val="0"/>
+              </w:rPr>
+              <w:t xml:space="preserve">. Las notificaciones se encuentran desactivadas, no se generan en ningún momento mientras el botón se encuentre en dicho estado. Al pulsar dicho botón, la </w:t>
             </w:r>
             <w:proofErr w:type="gramStart"/>
             <w:r>
@@ -3882,14 +3834,42 @@
                 <w:b w:val="0"/>
                 <w:bCs w:val="0"/>
               </w:rPr>
-              <w:t xml:space="preserve"> comenzará a generar notificaciones al investigador/sanitario al encontrar un valor anormal en las señales.</w:t>
-            </w:r>
-            <w:r>
-              <w:rPr>
-                <w:b w:val="0"/>
-                <w:bCs w:val="0"/>
-              </w:rPr>
-              <w:t xml:space="preserve"> El botón pasará a mostrar el texto “DESACTIVAR NOTIFICACIONES”.</w:t>
+              <w:t xml:space="preserve"> comenzará a generar notificaciones al investigador/sanitario al encontrar un valor anormal en las señales</w:t>
+            </w:r>
+            <w:r>
+              <w:rPr>
+                <w:b w:val="0"/>
+                <w:bCs w:val="0"/>
+              </w:rPr>
+              <w:t xml:space="preserve"> o cuando una acción lo requiera</w:t>
+            </w:r>
+            <w:r>
+              <w:rPr>
+                <w:b w:val="0"/>
+                <w:bCs w:val="0"/>
+              </w:rPr>
+              <w:t>.</w:t>
+            </w:r>
+            <w:r>
+              <w:rPr>
+                <w:b w:val="0"/>
+                <w:bCs w:val="0"/>
+              </w:rPr>
+              <w:t xml:space="preserve"> El botón pasará a </w:t>
+            </w:r>
+            <w:r>
+              <w:rPr>
+                <w:b w:val="0"/>
+                <w:bCs w:val="0"/>
+              </w:rPr>
+              <w:t>estar encendido</w:t>
+            </w:r>
+            <w:r>
+              <w:rPr>
+                <w:b w:val="0"/>
+                <w:bCs w:val="0"/>
+              </w:rPr>
+              <w:t>.</w:t>
             </w:r>
             <w:r>
               <w:rPr>
@@ -4009,14 +3989,8 @@
                 <w:b w:val="0"/>
                 <w:bCs w:val="0"/>
               </w:rPr>
-              <w:br/>
-            </w:r>
-            <w:r>
-              <w:rPr>
-                <w:b w:val="0"/>
-                <w:bCs w:val="0"/>
-              </w:rPr>
               <w:lastRenderedPageBreak/>
+              <w:br/>
               <w:t>Para ello, se determinarán los aspectos a tener más en cuenta de cada señal, ya que en algunas señales será importante calcular el valor medio y en otros el valor más alto/bajo al que se haya llegado, mediante el procesamiento y filtrado de las señales.</w:t>
             </w:r>
           </w:p>
@@ -4619,6 +4593,7 @@
               </w:rPr>
             </w:pPr>
             <w:r>
+              <w:lastRenderedPageBreak/>
               <w:t>Descripción:</w:t>
             </w:r>
             <w:r>
@@ -4629,15 +4604,7 @@
                 <w:b w:val="0"/>
                 <w:bCs w:val="0"/>
               </w:rPr>
-              <w:t xml:space="preserve">Cuando un sanitario/investigador guarda los resultados de una sesión de mediciones </w:t>
-            </w:r>
-            <w:r>
-              <w:rPr>
-                <w:b w:val="0"/>
-                <w:bCs w:val="0"/>
-              </w:rPr>
-              <w:lastRenderedPageBreak/>
-              <w:t xml:space="preserve">quedará vinculado con la organización en cuestión mediante </w:t>
+              <w:t xml:space="preserve">Cuando un sanitario/investigador guarda los resultados de una sesión de mediciones quedará vinculado con la organización en cuestión mediante </w:t>
             </w:r>
             <w:r>
               <w:rPr>
@@ -4663,7 +4630,6 @@
               </w:rPr>
             </w:pPr>
             <w:r>
-              <w:lastRenderedPageBreak/>
               <w:t xml:space="preserve">Prioridad: </w:t>
             </w:r>
             <w:r>
@@ -5270,6 +5236,7 @@
           </w:tcPr>
           <w:p>
             <w:r>
+              <w:lastRenderedPageBreak/>
               <w:t>RF-0</w:t>
             </w:r>
             <w:r>
@@ -5301,7 +5268,6 @@
               </w:rPr>
             </w:pPr>
             <w:r>
-              <w:lastRenderedPageBreak/>
               <w:t>Descripción:</w:t>
             </w:r>
             <w:r>
@@ -5790,6 +5756,7 @@
               </w:rPr>
             </w:pPr>
             <w:r>
+              <w:lastRenderedPageBreak/>
               <w:t xml:space="preserve">Prioridad: </w:t>
             </w:r>
             <w:r>
@@ -6328,6 +6295,7 @@
           </w:tcPr>
           <w:p>
             <w:r>
+              <w:lastRenderedPageBreak/>
               <w:t>RF-0</w:t>
             </w:r>
             <w:r>
@@ -6350,7 +6318,6 @@
           </w:tcPr>
           <w:p>
             <w:r>
-              <w:lastRenderedPageBreak/>
               <w:t>Descripción:</w:t>
             </w:r>
             <w:r>
@@ -6705,23 +6672,7 @@
                 <w:b w:val="0"/>
                 <w:bCs w:val="0"/>
               </w:rPr>
-              <w:t xml:space="preserve">Al entrar en esta pantalla, se mostrarán el Identificador, Nombre, Dirección y Localidad de la Organización, además de tener una tabla con la siguiente información referente a los sanitarios/investigadores que pertenezcan a ésta: Identificador, Nombre, Apellidos y </w:t>
-            </w:r>
-            <w:proofErr w:type="spellStart"/>
-            <w:r>
-              <w:rPr>
-                <w:b w:val="0"/>
-                <w:bCs w:val="0"/>
-              </w:rPr>
-              <w:t>Nº</w:t>
-            </w:r>
-            <w:proofErr w:type="spellEnd"/>
-            <w:r>
-              <w:rPr>
-                <w:b w:val="0"/>
-                <w:bCs w:val="0"/>
-              </w:rPr>
-              <w:t xml:space="preserve"> de Sesiones.</w:t>
+              <w:t>Al entrar en esta pantalla, se mostrarán el Identificador, Nombre, Dirección y Localidad de la Organización, además de tener una tabla con la siguiente información referente a los sanitarios/investigadores que pertenezcan a ésta: Identificador, Nombre, Apellidos y Nº de Sesiones.</w:t>
             </w:r>
           </w:p>
         </w:tc>
@@ -8569,19 +8520,7 @@
           </w:tcPr>
           <w:p>
             <w:r>
-              <w:t>RNF-00</w:t>
-            </w:r>
-            <w:r>
-              <w:t>8</w:t>
-            </w:r>
-            <w:r>
-              <w:t xml:space="preserve">: </w:t>
-            </w:r>
-            <w:r>
-              <w:t>RESÚMENES DE LAS MEDICIONES</w:t>
-            </w:r>
-            <w:r>
-              <w:t>.</w:t>
+              <w:t>RNF-008: RESÚMENES DE LAS MEDICIONES.</w:t>
             </w:r>
           </w:p>
         </w:tc>
@@ -8631,19 +8570,7 @@
           </w:tcPr>
           <w:p>
             <w:r>
-              <w:t>RNF-00</w:t>
-            </w:r>
-            <w:r>
-              <w:t>9</w:t>
-            </w:r>
-            <w:r>
-              <w:t xml:space="preserve">: </w:t>
-            </w:r>
-            <w:r>
-              <w:t>DISEÑO DE LAS PANTALLAS</w:t>
-            </w:r>
-            <w:r>
-              <w:t>.</w:t>
+              <w:t>RNF-009: DISEÑO DE LAS PANTALLAS.</w:t>
             </w:r>
           </w:p>
         </w:tc>
@@ -8666,23 +8593,7 @@
                 <w:b w:val="0"/>
                 <w:bCs w:val="0"/>
               </w:rPr>
-              <w:t xml:space="preserve">Las pantallas de la aplicación tendrán un diseño responsive, para que se adapten a distintas pantallas manteniendo su funcionalidad y no ocurran problemas, como que desaparezca algún botón que pueda perjudicar al rendimiento de esta. Así, la aplicación podrá utilizarse en smartphones y </w:t>
-            </w:r>
-            <w:proofErr w:type="spellStart"/>
-            <w:r>
-              <w:rPr>
-                <w:b w:val="0"/>
-                <w:bCs w:val="0"/>
-              </w:rPr>
-              <w:t>tablets</w:t>
-            </w:r>
-            <w:proofErr w:type="spellEnd"/>
-            <w:r>
-              <w:rPr>
-                <w:b w:val="0"/>
-                <w:bCs w:val="0"/>
-              </w:rPr>
-              <w:t>.</w:t>
+              <w:t>Las pantallas de la aplicación tendrán un diseño responsive, para que se adapten a distintas pantallas manteniendo su funcionalidad y no ocurran problemas, como que desaparezca algún botón que pueda perjudicar al rendimiento de esta. Así, la aplicación podrá utilizarse en smartphones y tablets.</w:t>
             </w:r>
           </w:p>
         </w:tc>

</xml_diff>

<commit_message>
#37 Variado en gestión de dispositivos
Tareas realizadas en este commit:
- Gestión de issues: tareas ya realizadas y otras nuevas, pendientes de realizar.
- Mejoras en el apartado de Gestión de Dispositivos, de forma que se cumplan los objetivos marcados en los RF y los CU.
- Corrección de los CU debido a modificaciones que se han decidido durante el desarrollo de la app.
</commit_message>
<xml_diff>
--- a/requeriments/v2/Requisitos en base a CU.docx
+++ b/requeriments/v2/Requisitos en base a CU.docx
@@ -351,8 +351,17 @@
                 <w:b w:val="0"/>
                 <w:bCs w:val="0"/>
               </w:rPr>
-              <w:t>: string</w:t>
-            </w:r>
+              <w:t xml:space="preserve">: </w:t>
+            </w:r>
+            <w:proofErr w:type="spellStart"/>
+            <w:r>
+              <w:rPr>
+                <w:b w:val="0"/>
+                <w:bCs w:val="0"/>
+              </w:rPr>
+              <w:t>string</w:t>
+            </w:r>
+            <w:proofErr w:type="spellEnd"/>
             <w:r>
               <w:rPr>
                 <w:b w:val="0"/>
@@ -366,8 +375,17 @@
                 <w:b w:val="0"/>
                 <w:bCs w:val="0"/>
               </w:rPr>
-              <w:t>: string</w:t>
-            </w:r>
+              <w:t xml:space="preserve">: </w:t>
+            </w:r>
+            <w:proofErr w:type="spellStart"/>
+            <w:r>
+              <w:rPr>
+                <w:b w:val="0"/>
+                <w:bCs w:val="0"/>
+              </w:rPr>
+              <w:t>string</w:t>
+            </w:r>
+            <w:proofErr w:type="spellEnd"/>
             <w:r>
               <w:rPr>
                 <w:b w:val="0"/>
@@ -381,8 +399,17 @@
                 <w:b w:val="0"/>
                 <w:bCs w:val="0"/>
               </w:rPr>
-              <w:t>: string</w:t>
-            </w:r>
+              <w:t xml:space="preserve">: </w:t>
+            </w:r>
+            <w:proofErr w:type="spellStart"/>
+            <w:r>
+              <w:rPr>
+                <w:b w:val="0"/>
+                <w:bCs w:val="0"/>
+              </w:rPr>
+              <w:t>string</w:t>
+            </w:r>
+            <w:proofErr w:type="spellEnd"/>
             <w:r>
               <w:rPr>
                 <w:b w:val="0"/>
@@ -418,8 +445,17 @@
                 <w:b w:val="0"/>
                 <w:bCs w:val="0"/>
               </w:rPr>
-              <w:t>: password</w:t>
-            </w:r>
+              <w:t xml:space="preserve">: </w:t>
+            </w:r>
+            <w:proofErr w:type="spellStart"/>
+            <w:r>
+              <w:rPr>
+                <w:b w:val="0"/>
+                <w:bCs w:val="0"/>
+              </w:rPr>
+              <w:t>password</w:t>
+            </w:r>
+            <w:proofErr w:type="spellEnd"/>
             <w:r>
               <w:rPr>
                 <w:b w:val="0"/>
@@ -447,8 +483,17 @@
                 <w:b w:val="0"/>
                 <w:bCs w:val="0"/>
               </w:rPr>
-              <w:t>: password</w:t>
-            </w:r>
+              <w:t xml:space="preserve">: </w:t>
+            </w:r>
+            <w:proofErr w:type="spellStart"/>
+            <w:r>
+              <w:rPr>
+                <w:b w:val="0"/>
+                <w:bCs w:val="0"/>
+              </w:rPr>
+              <w:t>password</w:t>
+            </w:r>
+            <w:proofErr w:type="spellEnd"/>
             <w:r>
               <w:rPr>
                 <w:b w:val="0"/>
@@ -462,8 +507,17 @@
                 <w:b w:val="0"/>
                 <w:bCs w:val="0"/>
               </w:rPr>
-              <w:t>: boolean</w:t>
-            </w:r>
+              <w:t xml:space="preserve">: </w:t>
+            </w:r>
+            <w:proofErr w:type="spellStart"/>
+            <w:r>
+              <w:rPr>
+                <w:b w:val="0"/>
+                <w:bCs w:val="0"/>
+              </w:rPr>
+              <w:t>boolean</w:t>
+            </w:r>
+            <w:proofErr w:type="spellEnd"/>
             <w:r>
               <w:rPr>
                 <w:b w:val="0"/>
@@ -712,7 +766,23 @@
                 <w:b w:val="0"/>
                 <w:bCs w:val="0"/>
               </w:rPr>
-              <w:t>Cuando el sanitario/investigador rellena el formulario de registro para registrarse en el sistema, debe ser obligatorio que haya marcado el check de los Términos y condiciones. Si no lo marca, la aplicación mostrará un mensaje de error y no enviará la información a la base de datos.</w:t>
+              <w:t xml:space="preserve">Cuando el sanitario/investigador rellena el formulario de registro para registrarse en el sistema, debe ser obligatorio que haya marcado el </w:t>
+            </w:r>
+            <w:proofErr w:type="spellStart"/>
+            <w:r>
+              <w:rPr>
+                <w:b w:val="0"/>
+                <w:bCs w:val="0"/>
+              </w:rPr>
+              <w:t>check</w:t>
+            </w:r>
+            <w:proofErr w:type="spellEnd"/>
+            <w:r>
+              <w:rPr>
+                <w:b w:val="0"/>
+                <w:bCs w:val="0"/>
+              </w:rPr>
+              <w:t xml:space="preserve"> de los Términos y condiciones. Si no lo marca, la aplicación mostrará un mensaje de error y no enviará la información a la base de datos.</w:t>
             </w:r>
           </w:p>
         </w:tc>
@@ -906,7 +976,23 @@
                 <w:b w:val="0"/>
                 <w:bCs w:val="0"/>
               </w:rPr>
-              <w:t xml:space="preserve">Al acceder al apartado de login para iniciar sesión, la </w:t>
+              <w:t xml:space="preserve">Al acceder al apartado de </w:t>
+            </w:r>
+            <w:proofErr w:type="spellStart"/>
+            <w:r>
+              <w:rPr>
+                <w:b w:val="0"/>
+                <w:bCs w:val="0"/>
+              </w:rPr>
+              <w:t>login</w:t>
+            </w:r>
+            <w:proofErr w:type="spellEnd"/>
+            <w:r>
+              <w:rPr>
+                <w:b w:val="0"/>
+                <w:bCs w:val="0"/>
+              </w:rPr>
+              <w:t xml:space="preserve"> para iniciar sesión, la </w:t>
             </w:r>
             <w:proofErr w:type="gramStart"/>
             <w:r>
@@ -960,7 +1046,23 @@
                 <w:bCs w:val="0"/>
               </w:rPr>
               <w:br/>
-              <w:t xml:space="preserve">Estos datos se verificarán en la base de datos, comprobando si coinciden con el </w:t>
+              <w:t xml:space="preserve">Estos datos se verificarán en la base de datos, comprobando </w:t>
+            </w:r>
+            <w:proofErr w:type="spellStart"/>
+            <w:r>
+              <w:rPr>
+                <w:b w:val="0"/>
+                <w:bCs w:val="0"/>
+              </w:rPr>
+              <w:t>si</w:t>
+            </w:r>
+            <w:proofErr w:type="spellEnd"/>
+            <w:r>
+              <w:rPr>
+                <w:b w:val="0"/>
+                <w:bCs w:val="0"/>
+              </w:rPr>
+              <w:t xml:space="preserve"> coinciden con el </w:t>
             </w:r>
             <w:r>
               <w:rPr>
@@ -1159,7 +1261,23 @@
                 <w:bCs w:val="0"/>
               </w:rPr>
               <w:lastRenderedPageBreak/>
-              <w:t>minúscula, un número y un caracter especial de los admitidos por la app (“@”, “.”, “</w:t>
+              <w:t xml:space="preserve">minúscula, un número y un </w:t>
+            </w:r>
+            <w:proofErr w:type="spellStart"/>
+            <w:r>
+              <w:rPr>
+                <w:b w:val="0"/>
+                <w:bCs w:val="0"/>
+              </w:rPr>
+              <w:t>caracter</w:t>
+            </w:r>
+            <w:proofErr w:type="spellEnd"/>
+            <w:r>
+              <w:rPr>
+                <w:b w:val="0"/>
+                <w:bCs w:val="0"/>
+              </w:rPr>
+              <w:t xml:space="preserve"> especial de los admitidos por la app (“@”, “.”, “</w:t>
             </w:r>
             <w:proofErr w:type="gramStart"/>
             <w:r>
@@ -6672,7 +6790,23 @@
                 <w:b w:val="0"/>
                 <w:bCs w:val="0"/>
               </w:rPr>
-              <w:t>Al entrar en esta pantalla, se mostrarán el Identificador, Nombre, Dirección y Localidad de la Organización, además de tener una tabla con la siguiente información referente a los sanitarios/investigadores que pertenezcan a ésta: Identificador, Nombre, Apellidos y Nº de Sesiones.</w:t>
+              <w:t xml:space="preserve">Al entrar en esta pantalla, se mostrarán el Identificador, Nombre, Dirección y Localidad de la Organización, además de tener una tabla con la siguiente información referente a los sanitarios/investigadores que pertenezcan a ésta: Identificador, Nombre, Apellidos y </w:t>
+            </w:r>
+            <w:proofErr w:type="spellStart"/>
+            <w:r>
+              <w:rPr>
+                <w:b w:val="0"/>
+                <w:bCs w:val="0"/>
+              </w:rPr>
+              <w:t>Nº</w:t>
+            </w:r>
+            <w:proofErr w:type="spellEnd"/>
+            <w:r>
+              <w:rPr>
+                <w:b w:val="0"/>
+                <w:bCs w:val="0"/>
+              </w:rPr>
+              <w:t xml:space="preserve"> de Sesiones.</w:t>
             </w:r>
           </w:p>
         </w:tc>
@@ -8593,7 +8727,147 @@
                 <w:b w:val="0"/>
                 <w:bCs w:val="0"/>
               </w:rPr>
-              <w:t>Las pantallas de la aplicación tendrán un diseño responsive, para que se adapten a distintas pantallas manteniendo su funcionalidad y no ocurran problemas, como que desaparezca algún botón que pueda perjudicar al rendimiento de esta. Así, la aplicación podrá utilizarse en smartphones y tablets.</w:t>
+              <w:t xml:space="preserve">Las pantallas de la aplicación tendrán un diseño responsive, para que se adapten a distintas pantallas manteniendo su funcionalidad y no ocurran problemas, como que desaparezca algún botón que pueda perjudicar al rendimiento de esta. Así, la aplicación podrá utilizarse en smartphones y </w:t>
+            </w:r>
+            <w:proofErr w:type="spellStart"/>
+            <w:r>
+              <w:rPr>
+                <w:b w:val="0"/>
+                <w:bCs w:val="0"/>
+              </w:rPr>
+              <w:t>tablets</w:t>
+            </w:r>
+            <w:proofErr w:type="spellEnd"/>
+            <w:r>
+              <w:rPr>
+                <w:b w:val="0"/>
+                <w:bCs w:val="0"/>
+              </w:rPr>
+              <w:t>.</w:t>
+            </w:r>
+          </w:p>
+        </w:tc>
+      </w:tr>
+    </w:tbl>
+    <w:p/>
+    <w:tbl>
+      <w:tblPr>
+        <w:tblStyle w:val="Tablaconcuadrcula1Claro-nfasis2"/>
+        <w:tblW w:w="0" w:type="auto"/>
+        <w:tblLook w:val="04A0" w:firstRow="1" w:lastRow="0" w:firstColumn="1" w:lastColumn="0" w:noHBand="0" w:noVBand="1"/>
+      </w:tblPr>
+      <w:tblGrid>
+        <w:gridCol w:w="8494"/>
+      </w:tblGrid>
+      <w:tr>
+        <w:trPr>
+          <w:cnfStyle w:val="100000000000" w:firstRow="1" w:lastRow="0" w:firstColumn="0" w:lastColumn="0" w:oddVBand="0" w:evenVBand="0" w:oddHBand="0" w:evenHBand="0" w:firstRowFirstColumn="0" w:firstRowLastColumn="0" w:lastRowFirstColumn="0" w:lastRowLastColumn="0"/>
+        </w:trPr>
+        <w:tc>
+          <w:tcPr>
+            <w:cnfStyle w:val="001000000000" w:firstRow="0" w:lastRow="0" w:firstColumn="1" w:lastColumn="0" w:oddVBand="0" w:evenVBand="0" w:oddHBand="0" w:evenHBand="0" w:firstRowFirstColumn="0" w:firstRowLastColumn="0" w:lastRowFirstColumn="0" w:lastRowLastColumn="0"/>
+            <w:tcW w:w="8494" w:type="dxa"/>
+          </w:tcPr>
+          <w:p>
+            <w:r>
+              <w:t>RNF-0</w:t>
+            </w:r>
+            <w:r>
+              <w:t>10</w:t>
+            </w:r>
+            <w:r>
+              <w:t xml:space="preserve">: </w:t>
+            </w:r>
+            <w:r>
+              <w:t>UBICACIÓN</w:t>
+            </w:r>
+            <w:r>
+              <w:t>.</w:t>
+            </w:r>
+          </w:p>
+        </w:tc>
+      </w:tr>
+      <w:tr>
+        <w:tc>
+          <w:tcPr>
+            <w:cnfStyle w:val="001000000000" w:firstRow="0" w:lastRow="0" w:firstColumn="1" w:lastColumn="0" w:oddVBand="0" w:evenVBand="0" w:oddHBand="0" w:evenHBand="0" w:firstRowFirstColumn="0" w:firstRowLastColumn="0" w:lastRowFirstColumn="0" w:lastRowLastColumn="0"/>
+            <w:tcW w:w="8494" w:type="dxa"/>
+          </w:tcPr>
+          <w:p>
+            <w:r>
+              <w:t>Descripción:</w:t>
+            </w:r>
+            <w:r>
+              <w:br/>
+            </w:r>
+            <w:r>
+              <w:rPr>
+                <w:b w:val="0"/>
+                <w:bCs w:val="0"/>
+              </w:rPr>
+              <w:t>El sanitario/investigador debe concederle a la aplicación permisos de Ubicación cuando lo solicite para que todo el sistema Bluetooth funcione de forma adecuada.</w:t>
+            </w:r>
+          </w:p>
+        </w:tc>
+      </w:tr>
+    </w:tbl>
+    <w:p/>
+    <w:tbl>
+      <w:tblPr>
+        <w:tblStyle w:val="Tablaconcuadrcula1Claro-nfasis2"/>
+        <w:tblW w:w="0" w:type="auto"/>
+        <w:tblLook w:val="04A0" w:firstRow="1" w:lastRow="0" w:firstColumn="1" w:lastColumn="0" w:noHBand="0" w:noVBand="1"/>
+      </w:tblPr>
+      <w:tblGrid>
+        <w:gridCol w:w="8494"/>
+      </w:tblGrid>
+      <w:tr>
+        <w:trPr>
+          <w:cnfStyle w:val="100000000000" w:firstRow="1" w:lastRow="0" w:firstColumn="0" w:lastColumn="0" w:oddVBand="0" w:evenVBand="0" w:oddHBand="0" w:evenHBand="0" w:firstRowFirstColumn="0" w:firstRowLastColumn="0" w:lastRowFirstColumn="0" w:lastRowLastColumn="0"/>
+        </w:trPr>
+        <w:tc>
+          <w:tcPr>
+            <w:cnfStyle w:val="001000000000" w:firstRow="0" w:lastRow="0" w:firstColumn="1" w:lastColumn="0" w:oddVBand="0" w:evenVBand="0" w:oddHBand="0" w:evenHBand="0" w:firstRowFirstColumn="0" w:firstRowLastColumn="0" w:lastRowFirstColumn="0" w:lastRowLastColumn="0"/>
+            <w:tcW w:w="8494" w:type="dxa"/>
+          </w:tcPr>
+          <w:p>
+            <w:r>
+              <w:t>RNF-0</w:t>
+            </w:r>
+            <w:r>
+              <w:t>11</w:t>
+            </w:r>
+            <w:r>
+              <w:t xml:space="preserve">: </w:t>
+            </w:r>
+            <w:r>
+              <w:t>INTERRUPTOR PARA LAS NOTIFICACIONES</w:t>
+            </w:r>
+            <w:r>
+              <w:t>.</w:t>
+            </w:r>
+          </w:p>
+        </w:tc>
+      </w:tr>
+      <w:tr>
+        <w:tc>
+          <w:tcPr>
+            <w:cnfStyle w:val="001000000000" w:firstRow="0" w:lastRow="0" w:firstColumn="1" w:lastColumn="0" w:oddVBand="0" w:evenVBand="0" w:oddHBand="0" w:evenHBand="0" w:firstRowFirstColumn="0" w:firstRowLastColumn="0" w:lastRowFirstColumn="0" w:lastRowLastColumn="0"/>
+            <w:tcW w:w="8494" w:type="dxa"/>
+          </w:tcPr>
+          <w:p>
+            <w:r>
+              <w:t>Descripción:</w:t>
+            </w:r>
+            <w:r>
+              <w:br/>
+            </w:r>
+            <w:r>
+              <w:rPr>
+                <w:b w:val="0"/>
+                <w:bCs w:val="0"/>
+              </w:rPr>
+              <w:t>La gestión de las notificaciones se hará mediante un interruptor en la pantalla principal de la aplicación, para que sea fácil de localizar para el sanitario/investigador y, además, sea sencillo de entender su funcionamiento.</w:t>
             </w:r>
           </w:p>
         </w:tc>

</xml_diff>

<commit_message>
#42 Actualizando CU y RF
- Corregidos los casos de uso en la memoria del proyecto.
- Corregidos algunos de los requisitos funcionales.
</commit_message>
<xml_diff>
--- a/requeriments/v2/Requisitos en base a CU.docx
+++ b/requeriments/v2/Requisitos en base a CU.docx
@@ -84,23 +84,7 @@
                 <w:bCs w:val="0"/>
               </w:rPr>
               <w:br/>
-              <w:t xml:space="preserve">- Datos de los investigadores/sanitarios. Serán las personas que utilicen la </w:t>
-            </w:r>
-            <w:proofErr w:type="gramStart"/>
-            <w:r>
-              <w:rPr>
-                <w:b w:val="0"/>
-                <w:bCs w:val="0"/>
-              </w:rPr>
-              <w:t>app</w:t>
-            </w:r>
-            <w:proofErr w:type="gramEnd"/>
-            <w:r>
-              <w:rPr>
-                <w:b w:val="0"/>
-                <w:bCs w:val="0"/>
-              </w:rPr>
-              <w:t>, utilizando sus credenciales para iniciar sesión y acceder a todas las funcionalidades de la aplicación.</w:t>
+              <w:t>- Datos de los investigadores/sanitarios. Serán las personas que utilicen la app, utilizando sus credenciales para iniciar sesión y acceder a todas las funcionalidades de la aplicación.</w:t>
             </w:r>
             <w:r>
               <w:rPr>
@@ -351,17 +335,8 @@
                 <w:b w:val="0"/>
                 <w:bCs w:val="0"/>
               </w:rPr>
-              <w:t xml:space="preserve">: </w:t>
-            </w:r>
-            <w:proofErr w:type="spellStart"/>
-            <w:r>
-              <w:rPr>
-                <w:b w:val="0"/>
-                <w:bCs w:val="0"/>
-              </w:rPr>
-              <w:t>string</w:t>
-            </w:r>
-            <w:proofErr w:type="spellEnd"/>
+              <w:t>: string</w:t>
+            </w:r>
             <w:r>
               <w:rPr>
                 <w:b w:val="0"/>
@@ -375,17 +350,8 @@
                 <w:b w:val="0"/>
                 <w:bCs w:val="0"/>
               </w:rPr>
-              <w:t xml:space="preserve">: </w:t>
-            </w:r>
-            <w:proofErr w:type="spellStart"/>
-            <w:r>
-              <w:rPr>
-                <w:b w:val="0"/>
-                <w:bCs w:val="0"/>
-              </w:rPr>
-              <w:t>string</w:t>
-            </w:r>
-            <w:proofErr w:type="spellEnd"/>
+              <w:t>: string</w:t>
+            </w:r>
             <w:r>
               <w:rPr>
                 <w:b w:val="0"/>
@@ -399,17 +365,8 @@
                 <w:b w:val="0"/>
                 <w:bCs w:val="0"/>
               </w:rPr>
-              <w:t xml:space="preserve">: </w:t>
-            </w:r>
-            <w:proofErr w:type="spellStart"/>
-            <w:r>
-              <w:rPr>
-                <w:b w:val="0"/>
-                <w:bCs w:val="0"/>
-              </w:rPr>
-              <w:t>string</w:t>
-            </w:r>
-            <w:proofErr w:type="spellEnd"/>
+              <w:t>: string</w:t>
+            </w:r>
             <w:r>
               <w:rPr>
                 <w:b w:val="0"/>
@@ -445,17 +402,8 @@
                 <w:b w:val="0"/>
                 <w:bCs w:val="0"/>
               </w:rPr>
-              <w:t xml:space="preserve">: </w:t>
-            </w:r>
-            <w:proofErr w:type="spellStart"/>
-            <w:r>
-              <w:rPr>
-                <w:b w:val="0"/>
-                <w:bCs w:val="0"/>
-              </w:rPr>
-              <w:t>password</w:t>
-            </w:r>
-            <w:proofErr w:type="spellEnd"/>
+              <w:t>: password</w:t>
+            </w:r>
             <w:r>
               <w:rPr>
                 <w:b w:val="0"/>
@@ -483,17 +431,8 @@
                 <w:b w:val="0"/>
                 <w:bCs w:val="0"/>
               </w:rPr>
-              <w:t xml:space="preserve">: </w:t>
-            </w:r>
-            <w:proofErr w:type="spellStart"/>
-            <w:r>
-              <w:rPr>
-                <w:b w:val="0"/>
-                <w:bCs w:val="0"/>
-              </w:rPr>
-              <w:t>password</w:t>
-            </w:r>
-            <w:proofErr w:type="spellEnd"/>
+              <w:t>: password</w:t>
+            </w:r>
             <w:r>
               <w:rPr>
                 <w:b w:val="0"/>
@@ -507,17 +446,8 @@
                 <w:b w:val="0"/>
                 <w:bCs w:val="0"/>
               </w:rPr>
-              <w:t xml:space="preserve">: </w:t>
-            </w:r>
-            <w:proofErr w:type="spellStart"/>
-            <w:r>
-              <w:rPr>
-                <w:b w:val="0"/>
-                <w:bCs w:val="0"/>
-              </w:rPr>
-              <w:t>boolean</w:t>
-            </w:r>
-            <w:proofErr w:type="spellEnd"/>
+              <w:t>: boolean</w:t>
+            </w:r>
             <w:r>
               <w:rPr>
                 <w:b w:val="0"/>
@@ -766,23 +696,7 @@
                 <w:b w:val="0"/>
                 <w:bCs w:val="0"/>
               </w:rPr>
-              <w:t xml:space="preserve">Cuando el sanitario/investigador rellena el formulario de registro para registrarse en el sistema, debe ser obligatorio que haya marcado el </w:t>
-            </w:r>
-            <w:proofErr w:type="spellStart"/>
-            <w:r>
-              <w:rPr>
-                <w:b w:val="0"/>
-                <w:bCs w:val="0"/>
-              </w:rPr>
-              <w:t>check</w:t>
-            </w:r>
-            <w:proofErr w:type="spellEnd"/>
-            <w:r>
-              <w:rPr>
-                <w:b w:val="0"/>
-                <w:bCs w:val="0"/>
-              </w:rPr>
-              <w:t xml:space="preserve"> de los Términos y condiciones. Si no lo marca, la aplicación mostrará un mensaje de error y no enviará la información a la base de datos.</w:t>
+              <w:t>Cuando el sanitario/investigador rellena el formulario de registro para registrarse en el sistema, debe ser obligatorio que haya marcado el check de los Términos y condiciones. Si no lo marca, la aplicación mostrará un mensaje de error y no enviará la información a la base de datos.</w:t>
             </w:r>
           </w:p>
         </w:tc>
@@ -845,21 +759,49 @@
               <w:rPr>
                 <w:b w:val="0"/>
                 <w:bCs w:val="0"/>
-              </w:rPr>
-            </w:pPr>
-            <w:r>
-              <w:t>RF-006: IDENTIFICADOR DEL SANITARIO/INVESTIGADOR.</w:t>
-            </w:r>
-          </w:p>
-        </w:tc>
-      </w:tr>
-      <w:tr>
-        <w:tc>
-          <w:tcPr>
-            <w:cnfStyle w:val="001000000000" w:firstRow="0" w:lastRow="0" w:firstColumn="1" w:lastColumn="0" w:oddVBand="0" w:evenVBand="0" w:oddHBand="0" w:evenHBand="0" w:firstRowFirstColumn="0" w:firstRowLastColumn="0" w:lastRowFirstColumn="0" w:lastRowLastColumn="0"/>
-            <w:tcW w:w="8494" w:type="dxa"/>
-          </w:tcPr>
-          <w:p>
+                <w:highlight w:val="magenta"/>
+              </w:rPr>
+            </w:pPr>
+            <w:r>
+              <w:rPr>
+                <w:highlight w:val="magenta"/>
+              </w:rPr>
+              <w:t>RF-00</w:t>
+            </w:r>
+            <w:r>
+              <w:rPr>
+                <w:highlight w:val="magenta"/>
+              </w:rPr>
+              <w:t>6</w:t>
+            </w:r>
+            <w:r>
+              <w:rPr>
+                <w:highlight w:val="magenta"/>
+              </w:rPr>
+              <w:t xml:space="preserve">: </w:t>
+            </w:r>
+            <w:r>
+              <w:rPr>
+                <w:highlight w:val="magenta"/>
+              </w:rPr>
+              <w:t>DESPLIEGUE DE TÉRMINOS Y CONDICIONES</w:t>
+            </w:r>
+          </w:p>
+        </w:tc>
+      </w:tr>
+      <w:tr>
+        <w:tc>
+          <w:tcPr>
+            <w:cnfStyle w:val="001000000000" w:firstRow="0" w:lastRow="0" w:firstColumn="1" w:lastColumn="0" w:oddVBand="0" w:evenVBand="0" w:oddHBand="0" w:evenHBand="0" w:firstRowFirstColumn="0" w:firstRowLastColumn="0" w:lastRowFirstColumn="0" w:lastRowLastColumn="0"/>
+            <w:tcW w:w="8494" w:type="dxa"/>
+          </w:tcPr>
+          <w:p>
+            <w:pPr>
+              <w:rPr>
+                <w:b w:val="0"/>
+                <w:bCs w:val="0"/>
+              </w:rPr>
+            </w:pPr>
             <w:r>
               <w:t>Descripción:</w:t>
             </w:r>
@@ -871,23 +813,7 @@
                 <w:b w:val="0"/>
                 <w:bCs w:val="0"/>
               </w:rPr>
-              <w:t>Cuando el sanitario/investigador rellena el formulario de registro para registrarse en el sistema, la aplicación generará un identificador de este para su búsqueda en la base de datos con la información indicada en los campos Nombre, Apellidos, DNI/NIF y Fecha de nacimiento.</w:t>
-            </w:r>
-          </w:p>
-          <w:p/>
-          <w:p>
-            <w:pPr>
-              <w:rPr>
-                <w:b w:val="0"/>
-                <w:bCs w:val="0"/>
-              </w:rPr>
-            </w:pPr>
-            <w:r>
-              <w:rPr>
-                <w:b w:val="0"/>
-                <w:bCs w:val="0"/>
-              </w:rPr>
-              <w:t>El formato del identificador será el siguiente: 4 primeras letras del nombre, 3 últimos caracteres del DNI/NIF (2 números y una letra), 4 primeras letras del primer apellido y los últimos 2 dígitos del año de nacimiento. EJEMPLO: JESU23XROLD86.</w:t>
+              <w:t>Para que el sanitario/investigador pueda aceptar los términos y condiciones de la aplicación siendo consciente de cuáles son, se deben mostrar al pulsar sobre la frase “He leído y acepto los términos y condiciones”. Para ello, se pondrá el contenido de la frase de forma que destaque.</w:t>
             </w:r>
           </w:p>
         </w:tc>
@@ -946,14 +872,14 @@
             <w:tcW w:w="8494" w:type="dxa"/>
           </w:tcPr>
           <w:p>
-            <w:r>
-              <w:t>RF-00</w:t>
-            </w:r>
-            <w:r>
-              <w:t>7</w:t>
-            </w:r>
-            <w:r>
-              <w:t>: FORMULARIO DE INICIO DE SESIÓN.</w:t>
+            <w:pPr>
+              <w:rPr>
+                <w:b w:val="0"/>
+                <w:bCs w:val="0"/>
+              </w:rPr>
+            </w:pPr>
+            <w:r>
+              <w:t>RF-006: IDENTIFICADOR DEL SANITARIO/INVESTIGADOR.</w:t>
             </w:r>
           </w:p>
         </w:tc>
@@ -976,195 +902,23 @@
                 <w:b w:val="0"/>
                 <w:bCs w:val="0"/>
               </w:rPr>
-              <w:t xml:space="preserve">Al acceder al apartado de </w:t>
-            </w:r>
-            <w:proofErr w:type="spellStart"/>
-            <w:r>
-              <w:rPr>
-                <w:b w:val="0"/>
-                <w:bCs w:val="0"/>
-              </w:rPr>
-              <w:t>login</w:t>
-            </w:r>
-            <w:proofErr w:type="spellEnd"/>
-            <w:r>
-              <w:rPr>
-                <w:b w:val="0"/>
-                <w:bCs w:val="0"/>
-              </w:rPr>
-              <w:t xml:space="preserve"> para iniciar sesión, la </w:t>
-            </w:r>
-            <w:proofErr w:type="gramStart"/>
-            <w:r>
-              <w:rPr>
-                <w:b w:val="0"/>
-                <w:bCs w:val="0"/>
-              </w:rPr>
-              <w:t>app</w:t>
-            </w:r>
-            <w:proofErr w:type="gramEnd"/>
-            <w:r>
-              <w:rPr>
-                <w:b w:val="0"/>
-                <w:bCs w:val="0"/>
-              </w:rPr>
-              <w:t xml:space="preserve"> mostrará un formulario que pedirá al usuario los siguientes campos:</w:t>
-            </w:r>
-            <w:r>
-              <w:rPr>
-                <w:b w:val="0"/>
-                <w:bCs w:val="0"/>
-              </w:rPr>
-              <w:br/>
-              <w:t xml:space="preserve">- </w:t>
-            </w:r>
-            <w:r>
-              <w:rPr>
-                <w:b w:val="0"/>
-                <w:bCs w:val="0"/>
-              </w:rPr>
-              <w:t>Identificador</w:t>
-            </w:r>
-            <w:r>
-              <w:rPr>
-                <w:b w:val="0"/>
-                <w:bCs w:val="0"/>
-              </w:rPr>
-              <w:br/>
-              <w:t>- Contraseña</w:t>
-            </w:r>
-            <w:r>
-              <w:rPr>
-                <w:b w:val="0"/>
-                <w:bCs w:val="0"/>
-              </w:rPr>
-              <w:br/>
-            </w:r>
-            <w:r>
-              <w:rPr>
-                <w:b w:val="0"/>
-                <w:bCs w:val="0"/>
-              </w:rPr>
-              <w:br/>
-              <w:t xml:space="preserve">Estos datos se verificarán en la base de datos, comprobando </w:t>
-            </w:r>
-            <w:proofErr w:type="spellStart"/>
-            <w:r>
-              <w:rPr>
-                <w:b w:val="0"/>
-                <w:bCs w:val="0"/>
-              </w:rPr>
-              <w:t>si</w:t>
-            </w:r>
-            <w:proofErr w:type="spellEnd"/>
-            <w:r>
-              <w:rPr>
-                <w:b w:val="0"/>
-                <w:bCs w:val="0"/>
-              </w:rPr>
-              <w:t xml:space="preserve"> coinciden con el </w:t>
-            </w:r>
-            <w:r>
-              <w:rPr>
-                <w:b w:val="0"/>
-                <w:bCs w:val="0"/>
-              </w:rPr>
-              <w:t>identificador</w:t>
-            </w:r>
-            <w:r>
-              <w:rPr>
-                <w:b w:val="0"/>
-                <w:bCs w:val="0"/>
-              </w:rPr>
-              <w:t xml:space="preserve"> y la contraseña de un investigador/sanitario registrado. En caso de que los datos sean válidos y correctos, se mostrará en pantalla el menú principal de la aplicación. En caso contrario, saldrá un mensaje indicando que los datos son incorrectos, vaciando los campos del formulario.</w:t>
-            </w:r>
-          </w:p>
-        </w:tc>
-      </w:tr>
-      <w:tr>
-        <w:tc>
-          <w:tcPr>
-            <w:cnfStyle w:val="001000000000" w:firstRow="0" w:lastRow="0" w:firstColumn="1" w:lastColumn="0" w:oddVBand="0" w:evenVBand="0" w:oddHBand="0" w:evenHBand="0" w:firstRowFirstColumn="0" w:firstRowLastColumn="0" w:lastRowFirstColumn="0" w:lastRowLastColumn="0"/>
-            <w:tcW w:w="8494" w:type="dxa"/>
-          </w:tcPr>
-          <w:p>
-            <w:r>
-              <w:t xml:space="preserve">Prioridad: </w:t>
-            </w:r>
-            <w:r>
-              <w:rPr>
-                <w:b w:val="0"/>
-                <w:bCs w:val="0"/>
-              </w:rPr>
-              <w:t>Media/Deseado</w:t>
-            </w:r>
-          </w:p>
-        </w:tc>
-      </w:tr>
-    </w:tbl>
-    <w:p/>
-    <w:tbl>
-      <w:tblPr>
-        <w:tblStyle w:val="Tablaconcuadrcula1Claro-nfasis2"/>
-        <w:tblW w:w="0" w:type="auto"/>
-        <w:tblLook w:val="04A0" w:firstRow="1" w:lastRow="0" w:firstColumn="1" w:lastColumn="0" w:noHBand="0" w:noVBand="1"/>
-      </w:tblPr>
-      <w:tblGrid>
-        <w:gridCol w:w="8494"/>
-      </w:tblGrid>
-      <w:tr>
-        <w:trPr>
-          <w:cnfStyle w:val="100000000000" w:firstRow="1" w:lastRow="0" w:firstColumn="0" w:lastColumn="0" w:oddVBand="0" w:evenVBand="0" w:oddHBand="0" w:evenHBand="0" w:firstRowFirstColumn="0" w:firstRowLastColumn="0" w:lastRowFirstColumn="0" w:lastRowLastColumn="0"/>
-        </w:trPr>
-        <w:tc>
-          <w:tcPr>
-            <w:cnfStyle w:val="001000000000" w:firstRow="0" w:lastRow="0" w:firstColumn="1" w:lastColumn="0" w:oddVBand="0" w:evenVBand="0" w:oddHBand="0" w:evenHBand="0" w:firstRowFirstColumn="0" w:firstRowLastColumn="0" w:lastRowFirstColumn="0" w:lastRowLastColumn="0"/>
-            <w:tcW w:w="8494" w:type="dxa"/>
-          </w:tcPr>
-          <w:p>
-            <w:pPr>
-              <w:rPr>
-                <w:b w:val="0"/>
-                <w:bCs w:val="0"/>
-              </w:rPr>
-            </w:pPr>
-            <w:r>
-              <w:t>RF-00</w:t>
-            </w:r>
-            <w:r>
-              <w:t>8</w:t>
-            </w:r>
-            <w:r>
-              <w:t>: FORMATO DEL DNI/NIF.</w:t>
-            </w:r>
-          </w:p>
-        </w:tc>
-      </w:tr>
-      <w:tr>
-        <w:tc>
-          <w:tcPr>
-            <w:cnfStyle w:val="001000000000" w:firstRow="0" w:lastRow="0" w:firstColumn="1" w:lastColumn="0" w:oddVBand="0" w:evenVBand="0" w:oddHBand="0" w:evenHBand="0" w:firstRowFirstColumn="0" w:firstRowLastColumn="0" w:lastRowFirstColumn="0" w:lastRowLastColumn="0"/>
-            <w:tcW w:w="8494" w:type="dxa"/>
-          </w:tcPr>
-          <w:p>
-            <w:pPr>
-              <w:rPr>
-                <w:b w:val="0"/>
-                <w:bCs w:val="0"/>
-              </w:rPr>
-            </w:pPr>
-            <w:r>
-              <w:t>Descripción:</w:t>
-            </w:r>
-            <w:r>
-              <w:br/>
-            </w:r>
-            <w:r>
-              <w:rPr>
-                <w:b w:val="0"/>
-                <w:bCs w:val="0"/>
-              </w:rPr>
-              <w:t>En los formularios de registro, el campo DNI/NIF solo admitirá las cadenas de texto que cumplan con las estructuras de los números de identificación: 8 números y una letra en el caso de los DNI; una letra, 7 números y una letra de control en el caso de los NIF. En caso de no seguir esta estructura, mostrará un mensaje de error.</w:t>
+              <w:t>Cuando el sanitario/investigador rellena el formulario de registro para registrarse en el sistema, la aplicación generará un identificador de este para su búsqueda en la base de datos con la información indicada en los campos Nombre, Apellidos, DNI/NIF y Fecha de nacimiento.</w:t>
+            </w:r>
+          </w:p>
+          <w:p/>
+          <w:p>
+            <w:pPr>
+              <w:rPr>
+                <w:b w:val="0"/>
+                <w:bCs w:val="0"/>
+              </w:rPr>
+            </w:pPr>
+            <w:r>
+              <w:rPr>
+                <w:b w:val="0"/>
+                <w:bCs w:val="0"/>
+              </w:rPr>
+              <w:t>El formato del identificador será el siguiente: 4 primeras letras del nombre, 3 últimos caracteres del DNI/NIF (2 números y una letra), 4 primeras letras del primer apellido y los últimos 2 dígitos del año de nacimiento. EJEMPLO: JESU23XROLD86.</w:t>
             </w:r>
           </w:p>
         </w:tc>
@@ -1227,10 +981,10 @@
               <w:t>RF-00</w:t>
             </w:r>
             <w:r>
-              <w:t>9</w:t>
-            </w:r>
-            <w:r>
-              <w:t>: LIMITACIONES DE LA CONTRASEÑA.</w:t>
+              <w:t>7</w:t>
+            </w:r>
+            <w:r>
+              <w:t>: FORMULARIO DE INICIO DE SESIÓN.</w:t>
             </w:r>
           </w:p>
         </w:tc>
@@ -1253,60 +1007,71 @@
                 <w:b w:val="0"/>
                 <w:bCs w:val="0"/>
               </w:rPr>
-              <w:t xml:space="preserve">Al registrar una contraseña, deberá tener al menos una letra mayúscula, una letra </w:t>
-            </w:r>
-            <w:r>
-              <w:rPr>
-                <w:b w:val="0"/>
-                <w:bCs w:val="0"/>
-              </w:rPr>
-              <w:lastRenderedPageBreak/>
-              <w:t xml:space="preserve">minúscula, un número y un </w:t>
-            </w:r>
-            <w:proofErr w:type="spellStart"/>
-            <w:r>
-              <w:rPr>
-                <w:b w:val="0"/>
-                <w:bCs w:val="0"/>
-              </w:rPr>
-              <w:t>caracter</w:t>
-            </w:r>
-            <w:proofErr w:type="spellEnd"/>
-            <w:r>
-              <w:rPr>
-                <w:b w:val="0"/>
-                <w:bCs w:val="0"/>
-              </w:rPr>
-              <w:t xml:space="preserve"> especial de los admitidos por la app (“@”, “.”, “</w:t>
-            </w:r>
-            <w:proofErr w:type="gramStart"/>
-            <w:r>
-              <w:rPr>
-                <w:b w:val="0"/>
-                <w:bCs w:val="0"/>
-              </w:rPr>
-              <w:t>-“</w:t>
-            </w:r>
-            <w:proofErr w:type="gramEnd"/>
-            <w:r>
-              <w:rPr>
-                <w:b w:val="0"/>
-                <w:bCs w:val="0"/>
-              </w:rPr>
-              <w:t>, “#”, “+”, “*”, “~”, “=”, “$”). La longitud mínima de la contraseña será de 6 caracteres.</w:t>
-            </w:r>
-          </w:p>
-        </w:tc>
-      </w:tr>
-      <w:tr>
-        <w:tc>
-          <w:tcPr>
-            <w:cnfStyle w:val="001000000000" w:firstRow="0" w:lastRow="0" w:firstColumn="1" w:lastColumn="0" w:oddVBand="0" w:evenVBand="0" w:oddHBand="0" w:evenHBand="0" w:firstRowFirstColumn="0" w:firstRowLastColumn="0" w:lastRowFirstColumn="0" w:lastRowLastColumn="0"/>
-            <w:tcW w:w="8494" w:type="dxa"/>
-          </w:tcPr>
-          <w:p>
-            <w:r>
-              <w:lastRenderedPageBreak/>
+              <w:t>Al acceder al apartado de login para iniciar sesión, la app mostrará un formulario que pedirá al usuario los siguientes campos:</w:t>
+            </w:r>
+            <w:r>
+              <w:rPr>
+                <w:b w:val="0"/>
+                <w:bCs w:val="0"/>
+              </w:rPr>
+              <w:br/>
+              <w:t xml:space="preserve">- </w:t>
+            </w:r>
+            <w:r>
+              <w:rPr>
+                <w:b w:val="0"/>
+                <w:bCs w:val="0"/>
+              </w:rPr>
+              <w:t>Identificador</w:t>
+            </w:r>
+            <w:r>
+              <w:rPr>
+                <w:b w:val="0"/>
+                <w:bCs w:val="0"/>
+              </w:rPr>
+              <w:br/>
+              <w:t>- Contraseña</w:t>
+            </w:r>
+            <w:r>
+              <w:rPr>
+                <w:b w:val="0"/>
+                <w:bCs w:val="0"/>
+              </w:rPr>
+              <w:br/>
+            </w:r>
+            <w:r>
+              <w:rPr>
+                <w:b w:val="0"/>
+                <w:bCs w:val="0"/>
+              </w:rPr>
+              <w:br/>
+              <w:t xml:space="preserve">Estos datos se verificarán en la base de datos, comprobando si coinciden con el </w:t>
+            </w:r>
+            <w:r>
+              <w:rPr>
+                <w:b w:val="0"/>
+                <w:bCs w:val="0"/>
+              </w:rPr>
+              <w:t>identificador</w:t>
+            </w:r>
+            <w:r>
+              <w:rPr>
+                <w:b w:val="0"/>
+                <w:bCs w:val="0"/>
+              </w:rPr>
+              <w:t xml:space="preserve"> y la contraseña de un investigador/sanitario registrado. En caso de que los datos sean válidos y correctos, se mostrará en pantalla el menú principal de la aplicación. En caso contrario, saldrá un mensaje indicando que los datos son incorrectos, vaciando los campos del formulario.</w:t>
+            </w:r>
+          </w:p>
+        </w:tc>
+      </w:tr>
+      <w:tr>
+        <w:tc>
+          <w:tcPr>
+            <w:cnfStyle w:val="001000000000" w:firstRow="0" w:lastRow="0" w:firstColumn="1" w:lastColumn="0" w:oddVBand="0" w:evenVBand="0" w:oddHBand="0" w:evenHBand="0" w:firstRowFirstColumn="0" w:firstRowLastColumn="0" w:lastRowFirstColumn="0" w:lastRowLastColumn="0"/>
+            <w:tcW w:w="8494" w:type="dxa"/>
+          </w:tcPr>
+          <w:p>
+            <w:r>
               <w:t xml:space="preserve">Prioridad: </w:t>
             </w:r>
             <w:r>
@@ -1314,7 +1079,7 @@
                 <w:b w:val="0"/>
                 <w:bCs w:val="0"/>
               </w:rPr>
-              <w:t>Baja/Opcional</w:t>
+              <w:t>Media/Deseado</w:t>
             </w:r>
           </w:p>
         </w:tc>
@@ -1340,14 +1105,20 @@
             <w:tcW w:w="8494" w:type="dxa"/>
           </w:tcPr>
           <w:p>
-            <w:r>
-              <w:t>RF-0</w:t>
-            </w:r>
-            <w:r>
-              <w:t>10</w:t>
-            </w:r>
-            <w:r>
-              <w:t>: PANTALLA PRINCIPAL DE LA APP.</w:t>
+            <w:pPr>
+              <w:rPr>
+                <w:b w:val="0"/>
+                <w:bCs w:val="0"/>
+              </w:rPr>
+            </w:pPr>
+            <w:r>
+              <w:t>RF-00</w:t>
+            </w:r>
+            <w:r>
+              <w:t>8</w:t>
+            </w:r>
+            <w:r>
+              <w:t>: FORMATO DEL DNI/NIF.</w:t>
             </w:r>
           </w:p>
         </w:tc>
@@ -1376,112 +1147,34 @@
                 <w:b w:val="0"/>
                 <w:bCs w:val="0"/>
               </w:rPr>
-              <w:t xml:space="preserve">Con la sesión ya iniciada, el investigador/sanitario accederá al menú principal de la </w:t>
-            </w:r>
-            <w:proofErr w:type="gramStart"/>
-            <w:r>
-              <w:rPr>
-                <w:b w:val="0"/>
-                <w:bCs w:val="0"/>
-              </w:rPr>
-              <w:t>app</w:t>
-            </w:r>
-            <w:proofErr w:type="gramEnd"/>
-            <w:r>
-              <w:rPr>
-                <w:b w:val="0"/>
-                <w:bCs w:val="0"/>
-              </w:rPr>
-              <w:t>, que tendrá un menú con los siguientes botones:</w:t>
-            </w:r>
-            <w:r>
-              <w:rPr>
-                <w:b w:val="0"/>
-                <w:bCs w:val="0"/>
-              </w:rPr>
-              <w:br/>
-              <w:t>- “REGISTRO DE USUARIO/PACIENTE”</w:t>
-            </w:r>
-            <w:r>
-              <w:rPr>
-                <w:b w:val="0"/>
-                <w:bCs w:val="0"/>
-              </w:rPr>
-              <w:br/>
-              <w:t>- “GESTIÓN DE DISPOSITIVOS”</w:t>
-            </w:r>
-            <w:r>
-              <w:rPr>
-                <w:b w:val="0"/>
-                <w:bCs w:val="0"/>
-              </w:rPr>
-              <w:br/>
-              <w:t>- “COMENZAR MEDICIONES”</w:t>
-            </w:r>
-            <w:r>
-              <w:rPr>
-                <w:b w:val="0"/>
-                <w:bCs w:val="0"/>
-              </w:rPr>
-              <w:br/>
-              <w:t>- “CONSULTA USUARIO”</w:t>
-            </w:r>
-            <w:r>
-              <w:rPr>
-                <w:b w:val="0"/>
-                <w:bCs w:val="0"/>
-              </w:rPr>
-              <w:br/>
-              <w:t>- “MI PERFIL”</w:t>
-            </w:r>
-            <w:r>
-              <w:rPr>
-                <w:b w:val="0"/>
-                <w:bCs w:val="0"/>
-              </w:rPr>
-              <w:br/>
-              <w:t>- “DESACTIVAR/ACTIVAR NOTIFICACIONES”</w:t>
-            </w:r>
-            <w:r>
-              <w:rPr>
-                <w:b w:val="0"/>
-                <w:bCs w:val="0"/>
-              </w:rPr>
-              <w:br/>
-              <w:t>- “CIERRE DE SESIÓN”</w:t>
-            </w:r>
-            <w:r>
-              <w:rPr>
-                <w:b w:val="0"/>
-                <w:bCs w:val="0"/>
-              </w:rPr>
-              <w:br/>
-            </w:r>
-            <w:r>
-              <w:rPr>
-                <w:b w:val="0"/>
-                <w:bCs w:val="0"/>
-              </w:rPr>
-              <w:br/>
-              <w:t>Cada uno permitirá al investigador/sanitario realizar distintas acciones.</w:t>
-            </w:r>
-          </w:p>
-        </w:tc>
-      </w:tr>
-      <w:tr>
-        <w:tc>
-          <w:tcPr>
-            <w:cnfStyle w:val="001000000000" w:firstRow="0" w:lastRow="0" w:firstColumn="1" w:lastColumn="0" w:oddVBand="0" w:evenVBand="0" w:oddHBand="0" w:evenHBand="0" w:firstRowFirstColumn="0" w:firstRowLastColumn="0" w:lastRowFirstColumn="0" w:lastRowLastColumn="0"/>
-            <w:tcW w:w="8494" w:type="dxa"/>
-          </w:tcPr>
-          <w:p>
-            <w:pPr>
-              <w:rPr>
-                <w:b w:val="0"/>
-                <w:bCs w:val="0"/>
-              </w:rPr>
-            </w:pPr>
-            <w:r>
+              <w:t xml:space="preserve">En los formularios de registro, el campo DNI/NIF solo admitirá las cadenas de texto que cumplan con las estructuras de los números de identificación: 8 números y una letra en el </w:t>
+            </w:r>
+            <w:r>
+              <w:rPr>
+                <w:b w:val="0"/>
+                <w:bCs w:val="0"/>
+              </w:rPr>
+              <w:lastRenderedPageBreak/>
+              <w:t>caso de los DNI; una letra, 7 números y una letra de control en el caso de los NIF. En caso de no seguir esta estructura, mostrará un mensaje de error.</w:t>
+            </w:r>
+          </w:p>
+        </w:tc>
+      </w:tr>
+      <w:tr>
+        <w:tc>
+          <w:tcPr>
+            <w:cnfStyle w:val="001000000000" w:firstRow="0" w:lastRow="0" w:firstColumn="1" w:lastColumn="0" w:oddVBand="0" w:evenVBand="0" w:oddHBand="0" w:evenHBand="0" w:firstRowFirstColumn="0" w:firstRowLastColumn="0" w:lastRowFirstColumn="0" w:lastRowLastColumn="0"/>
+            <w:tcW w:w="8494" w:type="dxa"/>
+          </w:tcPr>
+          <w:p>
+            <w:pPr>
+              <w:rPr>
+                <w:b w:val="0"/>
+                <w:bCs w:val="0"/>
+              </w:rPr>
+            </w:pPr>
+            <w:r>
+              <w:lastRenderedPageBreak/>
               <w:t xml:space="preserve">Prioridad: </w:t>
             </w:r>
             <w:r>
@@ -1489,368 +1182,7 @@
                 <w:b w:val="0"/>
                 <w:bCs w:val="0"/>
               </w:rPr>
-              <w:t>Alta/Esencial</w:t>
-            </w:r>
-          </w:p>
-        </w:tc>
-      </w:tr>
-    </w:tbl>
-    <w:p/>
-    <w:tbl>
-      <w:tblPr>
-        <w:tblStyle w:val="Tablaconcuadrcula1Claro-nfasis2"/>
-        <w:tblW w:w="0" w:type="auto"/>
-        <w:tblLook w:val="04A0" w:firstRow="1" w:lastRow="0" w:firstColumn="1" w:lastColumn="0" w:noHBand="0" w:noVBand="1"/>
-      </w:tblPr>
-      <w:tblGrid>
-        <w:gridCol w:w="8494"/>
-      </w:tblGrid>
-      <w:tr>
-        <w:trPr>
-          <w:cnfStyle w:val="100000000000" w:firstRow="1" w:lastRow="0" w:firstColumn="0" w:lastColumn="0" w:oddVBand="0" w:evenVBand="0" w:oddHBand="0" w:evenHBand="0" w:firstRowFirstColumn="0" w:firstRowLastColumn="0" w:lastRowFirstColumn="0" w:lastRowLastColumn="0"/>
-        </w:trPr>
-        <w:tc>
-          <w:tcPr>
-            <w:cnfStyle w:val="001000000000" w:firstRow="0" w:lastRow="0" w:firstColumn="1" w:lastColumn="0" w:oddVBand="0" w:evenVBand="0" w:oddHBand="0" w:evenHBand="0" w:firstRowFirstColumn="0" w:firstRowLastColumn="0" w:lastRowFirstColumn="0" w:lastRowLastColumn="0"/>
-            <w:tcW w:w="8494" w:type="dxa"/>
-          </w:tcPr>
-          <w:p>
-            <w:r>
-              <w:t>RF-0</w:t>
-            </w:r>
-            <w:r>
-              <w:t>1</w:t>
-            </w:r>
-            <w:r>
-              <w:t>1</w:t>
-            </w:r>
-            <w:r>
-              <w:t>: REGISTRO DE USUARIO/PACIENTE.</w:t>
-            </w:r>
-          </w:p>
-        </w:tc>
-      </w:tr>
-      <w:tr>
-        <w:tc>
-          <w:tcPr>
-            <w:cnfStyle w:val="001000000000" w:firstRow="0" w:lastRow="0" w:firstColumn="1" w:lastColumn="0" w:oddVBand="0" w:evenVBand="0" w:oddHBand="0" w:evenHBand="0" w:firstRowFirstColumn="0" w:firstRowLastColumn="0" w:lastRowFirstColumn="0" w:lastRowLastColumn="0"/>
-            <w:tcW w:w="8494" w:type="dxa"/>
-          </w:tcPr>
-          <w:p>
-            <w:r>
-              <w:t>Descripción:</w:t>
-            </w:r>
-            <w:r>
-              <w:br/>
-            </w:r>
-            <w:r>
-              <w:rPr>
-                <w:b w:val="0"/>
-                <w:bCs w:val="0"/>
-              </w:rPr>
-              <w:t>El investigador/sanitario, desde el menú principal de la aplicación, pulsará en el botón “REGISTRO DE USUARIO/PACIENTE”, que le llevará a una pantalla en la que se mostrará un formulario que pedirá al usuario los siguientes campos para registrar al usuario/paciente que se pondrá los dispositivos con los sensores:</w:t>
-            </w:r>
-            <w:r>
-              <w:rPr>
-                <w:b w:val="0"/>
-                <w:bCs w:val="0"/>
-              </w:rPr>
-              <w:br/>
-              <w:t>- DNI/NIF</w:t>
-            </w:r>
-            <w:r>
-              <w:rPr>
-                <w:b w:val="0"/>
-                <w:bCs w:val="0"/>
-              </w:rPr>
-              <w:br/>
-              <w:t>- Apellidos</w:t>
-            </w:r>
-            <w:r>
-              <w:rPr>
-                <w:b w:val="0"/>
-                <w:bCs w:val="0"/>
-              </w:rPr>
-              <w:br/>
-              <w:t>- Nombre</w:t>
-            </w:r>
-            <w:r>
-              <w:rPr>
-                <w:b w:val="0"/>
-                <w:bCs w:val="0"/>
-              </w:rPr>
-              <w:br/>
-              <w:t xml:space="preserve">- Fecha de nacimiento </w:t>
-            </w:r>
-            <w:r>
-              <w:rPr>
-                <w:b w:val="0"/>
-                <w:bCs w:val="0"/>
-              </w:rPr>
-              <w:br/>
-            </w:r>
-            <w:r>
-              <w:rPr>
-                <w:b w:val="0"/>
-                <w:bCs w:val="0"/>
-              </w:rPr>
-              <w:br/>
-              <w:t>Estos datos serán enviados a la base de datos, a una tabla de usuarios/pacientes</w:t>
-            </w:r>
-            <w:r>
-              <w:rPr>
-                <w:b w:val="0"/>
-                <w:bCs w:val="0"/>
-              </w:rPr>
-              <w:t>, una vez el investigador/sanitario acepte una ventana de confirmación preguntando si está seguro de que los datos son correctos</w:t>
-            </w:r>
-            <w:r>
-              <w:rPr>
-                <w:b w:val="0"/>
-                <w:bCs w:val="0"/>
-              </w:rPr>
-              <w:t>.</w:t>
-            </w:r>
-          </w:p>
-        </w:tc>
-      </w:tr>
-      <w:tr>
-        <w:tc>
-          <w:tcPr>
-            <w:cnfStyle w:val="001000000000" w:firstRow="0" w:lastRow="0" w:firstColumn="1" w:lastColumn="0" w:oddVBand="0" w:evenVBand="0" w:oddHBand="0" w:evenHBand="0" w:firstRowFirstColumn="0" w:firstRowLastColumn="0" w:lastRowFirstColumn="0" w:lastRowLastColumn="0"/>
-            <w:tcW w:w="8494" w:type="dxa"/>
-          </w:tcPr>
-          <w:p>
-            <w:r>
-              <w:t xml:space="preserve">Prioridad: </w:t>
-            </w:r>
-            <w:r>
-              <w:rPr>
-                <w:b w:val="0"/>
-                <w:bCs w:val="0"/>
-              </w:rPr>
               <w:t>Media/Deseado</w:t>
-            </w:r>
-          </w:p>
-        </w:tc>
-      </w:tr>
-    </w:tbl>
-    <w:p/>
-    <w:tbl>
-      <w:tblPr>
-        <w:tblStyle w:val="Tablaconcuadrcula1Claro-nfasis2"/>
-        <w:tblW w:w="0" w:type="auto"/>
-        <w:tblLook w:val="04A0" w:firstRow="1" w:lastRow="0" w:firstColumn="1" w:lastColumn="0" w:noHBand="0" w:noVBand="1"/>
-      </w:tblPr>
-      <w:tblGrid>
-        <w:gridCol w:w="8494"/>
-      </w:tblGrid>
-      <w:tr>
-        <w:trPr>
-          <w:cnfStyle w:val="100000000000" w:firstRow="1" w:lastRow="0" w:firstColumn="0" w:lastColumn="0" w:oddVBand="0" w:evenVBand="0" w:oddHBand="0" w:evenHBand="0" w:firstRowFirstColumn="0" w:firstRowLastColumn="0" w:lastRowFirstColumn="0" w:lastRowLastColumn="0"/>
-        </w:trPr>
-        <w:tc>
-          <w:tcPr>
-            <w:cnfStyle w:val="001000000000" w:firstRow="0" w:lastRow="0" w:firstColumn="1" w:lastColumn="0" w:oddVBand="0" w:evenVBand="0" w:oddHBand="0" w:evenHBand="0" w:firstRowFirstColumn="0" w:firstRowLastColumn="0" w:lastRowFirstColumn="0" w:lastRowLastColumn="0"/>
-            <w:tcW w:w="8494" w:type="dxa"/>
-          </w:tcPr>
-          <w:p>
-            <w:pPr>
-              <w:rPr>
-                <w:b w:val="0"/>
-                <w:bCs w:val="0"/>
-              </w:rPr>
-            </w:pPr>
-            <w:r>
-              <w:t>RF-0</w:t>
-            </w:r>
-            <w:r>
-              <w:t>12</w:t>
-            </w:r>
-            <w:r>
-              <w:t xml:space="preserve">: IDENTIFICADOR DEL </w:t>
-            </w:r>
-            <w:r>
-              <w:t>USUARIO.</w:t>
-            </w:r>
-          </w:p>
-        </w:tc>
-      </w:tr>
-      <w:tr>
-        <w:tc>
-          <w:tcPr>
-            <w:cnfStyle w:val="001000000000" w:firstRow="0" w:lastRow="0" w:firstColumn="1" w:lastColumn="0" w:oddVBand="0" w:evenVBand="0" w:oddHBand="0" w:evenHBand="0" w:firstRowFirstColumn="0" w:firstRowLastColumn="0" w:lastRowFirstColumn="0" w:lastRowLastColumn="0"/>
-            <w:tcW w:w="8494" w:type="dxa"/>
-          </w:tcPr>
-          <w:p>
-            <w:r>
-              <w:t>Descripción:</w:t>
-            </w:r>
-            <w:r>
-              <w:br/>
-            </w:r>
-            <w:r>
-              <w:rPr>
-                <w:b w:val="0"/>
-                <w:bCs w:val="0"/>
-              </w:rPr>
-              <w:t>Cuando el sanitario/investigador rellena el formulario de registro para registrar al usuario en el sistema, la aplicación generará un identificador de este para su búsqueda en la base de datos con la información indicada en los campos Nombre, Apellidos, DNI/NIF y Fecha de nacimiento.</w:t>
-            </w:r>
-          </w:p>
-          <w:p/>
-          <w:p>
-            <w:pPr>
-              <w:rPr>
-                <w:b w:val="0"/>
-                <w:bCs w:val="0"/>
-              </w:rPr>
-            </w:pPr>
-            <w:r>
-              <w:rPr>
-                <w:b w:val="0"/>
-                <w:bCs w:val="0"/>
-              </w:rPr>
-              <w:t>El formato del identificador será el siguiente: 4 primeras letras del nombre, 3 últimos caracteres del DNI/NIF (2 números y una letra), 4 primeras letras del primer apellido y los últimos 2 dígitos del año de nacimiento. EJEMPLO: JESU23XROLD86.</w:t>
-            </w:r>
-          </w:p>
-        </w:tc>
-      </w:tr>
-      <w:tr>
-        <w:tc>
-          <w:tcPr>
-            <w:cnfStyle w:val="001000000000" w:firstRow="0" w:lastRow="0" w:firstColumn="1" w:lastColumn="0" w:oddVBand="0" w:evenVBand="0" w:oddHBand="0" w:evenHBand="0" w:firstRowFirstColumn="0" w:firstRowLastColumn="0" w:lastRowFirstColumn="0" w:lastRowLastColumn="0"/>
-            <w:tcW w:w="8494" w:type="dxa"/>
-          </w:tcPr>
-          <w:p>
-            <w:pPr>
-              <w:rPr>
-                <w:b w:val="0"/>
-                <w:bCs w:val="0"/>
-              </w:rPr>
-            </w:pPr>
-            <w:r>
-              <w:t xml:space="preserve">Prioridad: </w:t>
-            </w:r>
-            <w:r>
-              <w:rPr>
-                <w:b w:val="0"/>
-                <w:bCs w:val="0"/>
-              </w:rPr>
-              <w:t>Media/Deseado</w:t>
-            </w:r>
-          </w:p>
-        </w:tc>
-      </w:tr>
-    </w:tbl>
-    <w:p/>
-    <w:tbl>
-      <w:tblPr>
-        <w:tblStyle w:val="Tablaconcuadrcula1Claro-nfasis2"/>
-        <w:tblW w:w="0" w:type="auto"/>
-        <w:tblLook w:val="04A0" w:firstRow="1" w:lastRow="0" w:firstColumn="1" w:lastColumn="0" w:noHBand="0" w:noVBand="1"/>
-      </w:tblPr>
-      <w:tblGrid>
-        <w:gridCol w:w="8494"/>
-      </w:tblGrid>
-      <w:tr>
-        <w:trPr>
-          <w:cnfStyle w:val="100000000000" w:firstRow="1" w:lastRow="0" w:firstColumn="0" w:lastColumn="0" w:oddVBand="0" w:evenVBand="0" w:oddHBand="0" w:evenHBand="0" w:firstRowFirstColumn="0" w:firstRowLastColumn="0" w:lastRowFirstColumn="0" w:lastRowLastColumn="0"/>
-        </w:trPr>
-        <w:tc>
-          <w:tcPr>
-            <w:cnfStyle w:val="001000000000" w:firstRow="0" w:lastRow="0" w:firstColumn="1" w:lastColumn="0" w:oddVBand="0" w:evenVBand="0" w:oddHBand="0" w:evenHBand="0" w:firstRowFirstColumn="0" w:firstRowLastColumn="0" w:lastRowFirstColumn="0" w:lastRowLastColumn="0"/>
-            <w:tcW w:w="8494" w:type="dxa"/>
-          </w:tcPr>
-          <w:p>
-            <w:pPr>
-              <w:rPr>
-                <w:b w:val="0"/>
-                <w:bCs w:val="0"/>
-              </w:rPr>
-            </w:pPr>
-            <w:r>
-              <w:t>RF-0</w:t>
-            </w:r>
-            <w:r>
-              <w:t>1</w:t>
-            </w:r>
-            <w:r>
-              <w:t>3</w:t>
-            </w:r>
-            <w:r>
-              <w:t>: USO DE LA TECNOLOGÍA BLE.</w:t>
-            </w:r>
-          </w:p>
-        </w:tc>
-      </w:tr>
-      <w:tr>
-        <w:tc>
-          <w:tcPr>
-            <w:cnfStyle w:val="001000000000" w:firstRow="0" w:lastRow="0" w:firstColumn="1" w:lastColumn="0" w:oddVBand="0" w:evenVBand="0" w:oddHBand="0" w:evenHBand="0" w:firstRowFirstColumn="0" w:firstRowLastColumn="0" w:lastRowFirstColumn="0" w:lastRowLastColumn="0"/>
-            <w:tcW w:w="8494" w:type="dxa"/>
-          </w:tcPr>
-          <w:p>
-            <w:pPr>
-              <w:rPr>
-                <w:b w:val="0"/>
-                <w:bCs w:val="0"/>
-              </w:rPr>
-            </w:pPr>
-            <w:r>
-              <w:lastRenderedPageBreak/>
-              <w:t>Descripción:</w:t>
-            </w:r>
-            <w:r>
-              <w:br/>
-            </w:r>
-            <w:r>
-              <w:rPr>
-                <w:b w:val="0"/>
-                <w:bCs w:val="0"/>
-              </w:rPr>
-              <w:t xml:space="preserve">Es indispensable que la </w:t>
-            </w:r>
-            <w:proofErr w:type="gramStart"/>
-            <w:r>
-              <w:rPr>
-                <w:b w:val="0"/>
-                <w:bCs w:val="0"/>
-              </w:rPr>
-              <w:t>app</w:t>
-            </w:r>
-            <w:proofErr w:type="gramEnd"/>
-            <w:r>
-              <w:rPr>
-                <w:b w:val="0"/>
-                <w:bCs w:val="0"/>
-              </w:rPr>
-              <w:t xml:space="preserve"> utilice la tecnología BLE (Bluetooth Low Energy) para conectarse con los dispositivos con sensores que serán colocados sobre el usuario/paciente, ya que estos dispositivos mandarán la información recopilada de las medidas fisiológicas del usuario en tiempo real a la aplicación.</w:t>
-            </w:r>
-          </w:p>
-        </w:tc>
-      </w:tr>
-      <w:tr>
-        <w:tc>
-          <w:tcPr>
-            <w:cnfStyle w:val="001000000000" w:firstRow="0" w:lastRow="0" w:firstColumn="1" w:lastColumn="0" w:oddVBand="0" w:evenVBand="0" w:oddHBand="0" w:evenHBand="0" w:firstRowFirstColumn="0" w:firstRowLastColumn="0" w:lastRowFirstColumn="0" w:lastRowLastColumn="0"/>
-            <w:tcW w:w="8494" w:type="dxa"/>
-          </w:tcPr>
-          <w:p>
-            <w:pPr>
-              <w:rPr>
-                <w:b w:val="0"/>
-                <w:bCs w:val="0"/>
-              </w:rPr>
-            </w:pPr>
-            <w:r>
-              <w:t xml:space="preserve">Prioridad: </w:t>
-            </w:r>
-            <w:r>
-              <w:rPr>
-                <w:b w:val="0"/>
-                <w:bCs w:val="0"/>
-              </w:rPr>
-              <w:t>Alta/Esencial</w:t>
             </w:r>
           </w:p>
         </w:tc>
@@ -1884,33 +1216,272 @@
           </w:tcPr>
           <w:p>
             <w:r>
+              <w:t>RF-00</w:t>
+            </w:r>
+            <w:r>
+              <w:t>9</w:t>
+            </w:r>
+            <w:r>
+              <w:t>: LIMITACIONES DE LA CONTRASEÑA.</w:t>
+            </w:r>
+          </w:p>
+        </w:tc>
+      </w:tr>
+      <w:tr>
+        <w:tc>
+          <w:tcPr>
+            <w:cnfStyle w:val="001000000000" w:firstRow="0" w:lastRow="0" w:firstColumn="1" w:lastColumn="0" w:oddVBand="0" w:evenVBand="0" w:oddHBand="0" w:evenHBand="0" w:firstRowFirstColumn="0" w:firstRowLastColumn="0" w:lastRowFirstColumn="0" w:lastRowLastColumn="0"/>
+            <w:tcW w:w="8494" w:type="dxa"/>
+          </w:tcPr>
+          <w:p>
+            <w:r>
+              <w:t>Descripción:</w:t>
+            </w:r>
+            <w:r>
+              <w:br/>
+            </w:r>
+            <w:r>
+              <w:rPr>
+                <w:b w:val="0"/>
+                <w:bCs w:val="0"/>
+              </w:rPr>
+              <w:t>Al registrar una contraseña, deberá tener al menos una letra mayúscula, una letra minúscula, un número y un caracter especial de los admitidos por la app (“@”, “.”, “-“, “#”, “+”, “*”, “~”, “=”, “$”). La longitud mínima de la contraseña será de 6 caracteres.</w:t>
+            </w:r>
+          </w:p>
+        </w:tc>
+      </w:tr>
+      <w:tr>
+        <w:tc>
+          <w:tcPr>
+            <w:cnfStyle w:val="001000000000" w:firstRow="0" w:lastRow="0" w:firstColumn="1" w:lastColumn="0" w:oddVBand="0" w:evenVBand="0" w:oddHBand="0" w:evenHBand="0" w:firstRowFirstColumn="0" w:firstRowLastColumn="0" w:lastRowFirstColumn="0" w:lastRowLastColumn="0"/>
+            <w:tcW w:w="8494" w:type="dxa"/>
+          </w:tcPr>
+          <w:p>
+            <w:r>
+              <w:t xml:space="preserve">Prioridad: </w:t>
+            </w:r>
+            <w:r>
+              <w:rPr>
+                <w:b w:val="0"/>
+                <w:bCs w:val="0"/>
+              </w:rPr>
+              <w:t>Baja/Opcional</w:t>
+            </w:r>
+          </w:p>
+        </w:tc>
+      </w:tr>
+    </w:tbl>
+    <w:p/>
+    <w:tbl>
+      <w:tblPr>
+        <w:tblStyle w:val="Tablaconcuadrcula1Claro-nfasis2"/>
+        <w:tblW w:w="0" w:type="auto"/>
+        <w:tblLook w:val="04A0" w:firstRow="1" w:lastRow="0" w:firstColumn="1" w:lastColumn="0" w:noHBand="0" w:noVBand="1"/>
+      </w:tblPr>
+      <w:tblGrid>
+        <w:gridCol w:w="8494"/>
+      </w:tblGrid>
+      <w:tr>
+        <w:trPr>
+          <w:cnfStyle w:val="100000000000" w:firstRow="1" w:lastRow="0" w:firstColumn="0" w:lastColumn="0" w:oddVBand="0" w:evenVBand="0" w:oddHBand="0" w:evenHBand="0" w:firstRowFirstColumn="0" w:firstRowLastColumn="0" w:lastRowFirstColumn="0" w:lastRowLastColumn="0"/>
+        </w:trPr>
+        <w:tc>
+          <w:tcPr>
+            <w:cnfStyle w:val="001000000000" w:firstRow="0" w:lastRow="0" w:firstColumn="1" w:lastColumn="0" w:oddVBand="0" w:evenVBand="0" w:oddHBand="0" w:evenHBand="0" w:firstRowFirstColumn="0" w:firstRowLastColumn="0" w:lastRowFirstColumn="0" w:lastRowLastColumn="0"/>
+            <w:tcW w:w="8494" w:type="dxa"/>
+          </w:tcPr>
+          <w:p>
+            <w:r>
+              <w:rPr>
+                <w:highlight w:val="magenta"/>
+              </w:rPr>
               <w:t>RF-0</w:t>
             </w:r>
             <w:r>
+              <w:rPr>
+                <w:highlight w:val="magenta"/>
+              </w:rPr>
+              <w:t>10</w:t>
+            </w:r>
+            <w:r>
+              <w:rPr>
+                <w:highlight w:val="magenta"/>
+              </w:rPr>
+              <w:t>: PANTALLA PRINCIPAL DE LA APP.</w:t>
+            </w:r>
+          </w:p>
+        </w:tc>
+      </w:tr>
+      <w:tr>
+        <w:tc>
+          <w:tcPr>
+            <w:cnfStyle w:val="001000000000" w:firstRow="0" w:lastRow="0" w:firstColumn="1" w:lastColumn="0" w:oddVBand="0" w:evenVBand="0" w:oddHBand="0" w:evenHBand="0" w:firstRowFirstColumn="0" w:firstRowLastColumn="0" w:lastRowFirstColumn="0" w:lastRowLastColumn="0"/>
+            <w:tcW w:w="8494" w:type="dxa"/>
+          </w:tcPr>
+          <w:p>
+            <w:r>
+              <w:t>Descripción:</w:t>
+            </w:r>
+            <w:r>
+              <w:br/>
+            </w:r>
+            <w:r>
+              <w:rPr>
+                <w:b w:val="0"/>
+                <w:bCs w:val="0"/>
+              </w:rPr>
+              <w:t>Con la sesión ya iniciada, el investigador/sanitario accederá al menú principal de la app, que tendrá un menú con los siguientes botones:</w:t>
+            </w:r>
+            <w:r>
+              <w:rPr>
+                <w:b w:val="0"/>
+                <w:bCs w:val="0"/>
+              </w:rPr>
+              <w:br/>
+              <w:t>- “REGISTRO DE USUARIO/PACIENTE”</w:t>
+            </w:r>
+            <w:r>
+              <w:rPr>
+                <w:b w:val="0"/>
+                <w:bCs w:val="0"/>
+              </w:rPr>
+              <w:br/>
+              <w:t>- “GESTIÓN DE DISPOSITIVOS”</w:t>
+            </w:r>
+            <w:r>
+              <w:rPr>
+                <w:b w:val="0"/>
+                <w:bCs w:val="0"/>
+              </w:rPr>
+              <w:br/>
+              <w:t>- “COMENZAR MEDICIONES”</w:t>
+            </w:r>
+            <w:r>
+              <w:rPr>
+                <w:b w:val="0"/>
+                <w:bCs w:val="0"/>
+              </w:rPr>
+              <w:br/>
+              <w:t>- “CONSULTA USUARIO”</w:t>
+            </w:r>
+            <w:r>
+              <w:rPr>
+                <w:b w:val="0"/>
+                <w:bCs w:val="0"/>
+              </w:rPr>
+              <w:br/>
+              <w:t>- “MI PERFIL”</w:t>
+            </w:r>
+            <w:r>
+              <w:rPr>
+                <w:b w:val="0"/>
+                <w:bCs w:val="0"/>
+              </w:rPr>
+              <w:t xml:space="preserve"> </w:t>
+            </w:r>
+            <w:r>
+              <w:rPr>
+                <w:b w:val="0"/>
+                <w:bCs w:val="0"/>
+              </w:rPr>
+              <w:br/>
+              <w:t>- “CIERRE DE SESIÓN”</w:t>
+            </w:r>
+          </w:p>
+          <w:p/>
+          <w:p>
+            <w:pPr>
+              <w:rPr>
+                <w:b w:val="0"/>
+                <w:bCs w:val="0"/>
+              </w:rPr>
+            </w:pPr>
+            <w:r>
+              <w:rPr>
+                <w:b w:val="0"/>
+                <w:bCs w:val="0"/>
+              </w:rPr>
+              <w:t>Cada uno permitirá al investigador/sanitario realizar distintas acciones</w:t>
+            </w:r>
+            <w:r>
+              <w:rPr>
+                <w:b w:val="0"/>
+                <w:bCs w:val="0"/>
+              </w:rPr>
+              <w:t xml:space="preserve">. </w:t>
+            </w:r>
+          </w:p>
+        </w:tc>
+      </w:tr>
+      <w:tr>
+        <w:tc>
+          <w:tcPr>
+            <w:cnfStyle w:val="001000000000" w:firstRow="0" w:lastRow="0" w:firstColumn="1" w:lastColumn="0" w:oddVBand="0" w:evenVBand="0" w:oddHBand="0" w:evenHBand="0" w:firstRowFirstColumn="0" w:firstRowLastColumn="0" w:lastRowFirstColumn="0" w:lastRowLastColumn="0"/>
+            <w:tcW w:w="8494" w:type="dxa"/>
+          </w:tcPr>
+          <w:p>
+            <w:pPr>
+              <w:rPr>
+                <w:b w:val="0"/>
+                <w:bCs w:val="0"/>
+              </w:rPr>
+            </w:pPr>
+            <w:r>
+              <w:t xml:space="preserve">Prioridad: </w:t>
+            </w:r>
+            <w:r>
+              <w:rPr>
+                <w:b w:val="0"/>
+                <w:bCs w:val="0"/>
+              </w:rPr>
+              <w:t>Alta/Esencial</w:t>
+            </w:r>
+          </w:p>
+        </w:tc>
+      </w:tr>
+    </w:tbl>
+    <w:p/>
+    <w:tbl>
+      <w:tblPr>
+        <w:tblStyle w:val="Tablaconcuadrcula1Claro-nfasis2"/>
+        <w:tblW w:w="0" w:type="auto"/>
+        <w:tblLook w:val="04A0" w:firstRow="1" w:lastRow="0" w:firstColumn="1" w:lastColumn="0" w:noHBand="0" w:noVBand="1"/>
+      </w:tblPr>
+      <w:tblGrid>
+        <w:gridCol w:w="8494"/>
+      </w:tblGrid>
+      <w:tr>
+        <w:trPr>
+          <w:cnfStyle w:val="100000000000" w:firstRow="1" w:lastRow="0" w:firstColumn="0" w:lastColumn="0" w:oddVBand="0" w:evenVBand="0" w:oddHBand="0" w:evenHBand="0" w:firstRowFirstColumn="0" w:firstRowLastColumn="0" w:lastRowFirstColumn="0" w:lastRowLastColumn="0"/>
+        </w:trPr>
+        <w:tc>
+          <w:tcPr>
+            <w:cnfStyle w:val="001000000000" w:firstRow="0" w:lastRow="0" w:firstColumn="1" w:lastColumn="0" w:oddVBand="0" w:evenVBand="0" w:oddHBand="0" w:evenHBand="0" w:firstRowFirstColumn="0" w:firstRowLastColumn="0" w:lastRowFirstColumn="0" w:lastRowLastColumn="0"/>
+            <w:tcW w:w="8494" w:type="dxa"/>
+          </w:tcPr>
+          <w:p>
+            <w:r>
+              <w:t>RF-0</w:t>
+            </w:r>
+            <w:r>
               <w:t>1</w:t>
             </w:r>
             <w:r>
-              <w:t>4</w:t>
-            </w:r>
-            <w:r>
-              <w:t>: GESTIÓN DE DISPOSITIVOS BLE.</w:t>
-            </w:r>
-          </w:p>
-        </w:tc>
-      </w:tr>
-      <w:tr>
-        <w:tc>
-          <w:tcPr>
-            <w:cnfStyle w:val="001000000000" w:firstRow="0" w:lastRow="0" w:firstColumn="1" w:lastColumn="0" w:oddVBand="0" w:evenVBand="0" w:oddHBand="0" w:evenHBand="0" w:firstRowFirstColumn="0" w:firstRowLastColumn="0" w:lastRowFirstColumn="0" w:lastRowLastColumn="0"/>
-            <w:tcW w:w="8494" w:type="dxa"/>
-          </w:tcPr>
-          <w:p>
-            <w:pPr>
-              <w:rPr>
-                <w:b w:val="0"/>
-                <w:bCs w:val="0"/>
-              </w:rPr>
-            </w:pPr>
+              <w:t>1</w:t>
+            </w:r>
+            <w:r>
+              <w:t>: REGISTRO DE USUARIO/PACIENTE.</w:t>
+            </w:r>
+          </w:p>
+        </w:tc>
+      </w:tr>
+      <w:tr>
+        <w:tc>
+          <w:tcPr>
+            <w:cnfStyle w:val="001000000000" w:firstRow="0" w:lastRow="0" w:firstColumn="1" w:lastColumn="0" w:oddVBand="0" w:evenVBand="0" w:oddHBand="0" w:evenHBand="0" w:firstRowFirstColumn="0" w:firstRowLastColumn="0" w:lastRowFirstColumn="0" w:lastRowLastColumn="0"/>
+            <w:tcW w:w="8494" w:type="dxa"/>
+          </w:tcPr>
+          <w:p>
             <w:r>
               <w:t>Descripción:</w:t>
             </w:r>
@@ -1922,17 +1493,62 @@
                 <w:b w:val="0"/>
                 <w:bCs w:val="0"/>
               </w:rPr>
-              <w:t xml:space="preserve">Para poder llevar a cabo toda la gestión de los dispositivos con tecnología BLE para su utilización por parte del investigador/sanitario, en el menú principal habrá un botón llamado “GESTIÓN DE DISPOSITIVOS” que llevará a una pantalla en la que el investigador/sanitario podrá llevar a cabo todas las tareas que necesite para el correcto uso de estos dispositivos. De esta forma, no se sobrecargará de información la pantalla principal de la </w:t>
-            </w:r>
-            <w:proofErr w:type="gramStart"/>
-            <w:r>
-              <w:rPr>
-                <w:b w:val="0"/>
-                <w:bCs w:val="0"/>
-              </w:rPr>
-              <w:t>app</w:t>
-            </w:r>
-            <w:proofErr w:type="gramEnd"/>
+              <w:t>El investigador/sanitario, desde el menú principal de la aplicación, pulsará en el botón “REGISTRO DE USUARIO/PACIENTE”, que le llevará a una pantalla en la que se mostrará un formulario que pedirá al usuario los siguientes campos para registrar al usuario/paciente que se pondrá los dispositivos con los sensores:</w:t>
+            </w:r>
+            <w:r>
+              <w:rPr>
+                <w:b w:val="0"/>
+                <w:bCs w:val="0"/>
+              </w:rPr>
+              <w:br/>
+              <w:t>- DNI/NIF</w:t>
+            </w:r>
+            <w:r>
+              <w:rPr>
+                <w:b w:val="0"/>
+                <w:bCs w:val="0"/>
+              </w:rPr>
+              <w:br/>
+              <w:t>- Apellidos</w:t>
+            </w:r>
+            <w:r>
+              <w:rPr>
+                <w:b w:val="0"/>
+                <w:bCs w:val="0"/>
+              </w:rPr>
+              <w:br/>
+              <w:t>- Nombre</w:t>
+            </w:r>
+            <w:r>
+              <w:rPr>
+                <w:b w:val="0"/>
+                <w:bCs w:val="0"/>
+              </w:rPr>
+              <w:br/>
+              <w:t xml:space="preserve">- Fecha de nacimiento </w:t>
+            </w:r>
+            <w:r>
+              <w:rPr>
+                <w:b w:val="0"/>
+                <w:bCs w:val="0"/>
+              </w:rPr>
+              <w:br/>
+            </w:r>
+            <w:r>
+              <w:rPr>
+                <w:b w:val="0"/>
+                <w:bCs w:val="0"/>
+              </w:rPr>
+              <w:br/>
+              <w:t>Estos datos serán enviados a la base de datos, a una tabla de usuarios/pacientes</w:t>
+            </w:r>
+            <w:r>
+              <w:rPr>
+                <w:b w:val="0"/>
+                <w:bCs w:val="0"/>
+              </w:rPr>
+              <w:t>, una vez el investigador/sanitario acepte una ventana de confirmación preguntando si está seguro de que los datos son correctos</w:t>
+            </w:r>
             <w:r>
               <w:rPr>
                 <w:b w:val="0"/>
@@ -1950,12 +1566,6 @@
             <w:tcW w:w="8494" w:type="dxa"/>
           </w:tcPr>
           <w:p>
-            <w:pPr>
-              <w:rPr>
-                <w:b w:val="0"/>
-                <w:bCs w:val="0"/>
-              </w:rPr>
-            </w:pPr>
             <w:r>
               <w:t xml:space="preserve">Prioridad: </w:t>
             </w:r>
@@ -1965,6 +1575,212 @@
                 <w:bCs w:val="0"/>
               </w:rPr>
               <w:t>Media/Deseado</w:t>
+            </w:r>
+          </w:p>
+        </w:tc>
+      </w:tr>
+    </w:tbl>
+    <w:p/>
+    <w:tbl>
+      <w:tblPr>
+        <w:tblStyle w:val="Tablaconcuadrcula1Claro-nfasis2"/>
+        <w:tblW w:w="0" w:type="auto"/>
+        <w:tblLook w:val="04A0" w:firstRow="1" w:lastRow="0" w:firstColumn="1" w:lastColumn="0" w:noHBand="0" w:noVBand="1"/>
+      </w:tblPr>
+      <w:tblGrid>
+        <w:gridCol w:w="8494"/>
+      </w:tblGrid>
+      <w:tr>
+        <w:trPr>
+          <w:cnfStyle w:val="100000000000" w:firstRow="1" w:lastRow="0" w:firstColumn="0" w:lastColumn="0" w:oddVBand="0" w:evenVBand="0" w:oddHBand="0" w:evenHBand="0" w:firstRowFirstColumn="0" w:firstRowLastColumn="0" w:lastRowFirstColumn="0" w:lastRowLastColumn="0"/>
+        </w:trPr>
+        <w:tc>
+          <w:tcPr>
+            <w:cnfStyle w:val="001000000000" w:firstRow="0" w:lastRow="0" w:firstColumn="1" w:lastColumn="0" w:oddVBand="0" w:evenVBand="0" w:oddHBand="0" w:evenHBand="0" w:firstRowFirstColumn="0" w:firstRowLastColumn="0" w:lastRowFirstColumn="0" w:lastRowLastColumn="0"/>
+            <w:tcW w:w="8494" w:type="dxa"/>
+          </w:tcPr>
+          <w:p>
+            <w:pPr>
+              <w:rPr>
+                <w:b w:val="0"/>
+                <w:bCs w:val="0"/>
+              </w:rPr>
+            </w:pPr>
+            <w:r>
+              <w:t>RF-0</w:t>
+            </w:r>
+            <w:r>
+              <w:t>12</w:t>
+            </w:r>
+            <w:r>
+              <w:t xml:space="preserve">: IDENTIFICADOR DEL </w:t>
+            </w:r>
+            <w:r>
+              <w:t>USUARIO.</w:t>
+            </w:r>
+          </w:p>
+        </w:tc>
+      </w:tr>
+      <w:tr>
+        <w:tc>
+          <w:tcPr>
+            <w:cnfStyle w:val="001000000000" w:firstRow="0" w:lastRow="0" w:firstColumn="1" w:lastColumn="0" w:oddVBand="0" w:evenVBand="0" w:oddHBand="0" w:evenHBand="0" w:firstRowFirstColumn="0" w:firstRowLastColumn="0" w:lastRowFirstColumn="0" w:lastRowLastColumn="0"/>
+            <w:tcW w:w="8494" w:type="dxa"/>
+          </w:tcPr>
+          <w:p>
+            <w:r>
+              <w:t>Descripción:</w:t>
+            </w:r>
+            <w:r>
+              <w:br/>
+            </w:r>
+            <w:r>
+              <w:rPr>
+                <w:b w:val="0"/>
+                <w:bCs w:val="0"/>
+              </w:rPr>
+              <w:t>Cuando el sanitario/investigador rellena el formulario de registro para registrar al usuario en el sistema, la aplicación generará un identificador de este para su búsqueda en la base de datos con la información indicada en los campos Nombre, Apellidos, DNI/NIF y Fecha de nacimiento.</w:t>
+            </w:r>
+          </w:p>
+          <w:p/>
+          <w:p>
+            <w:pPr>
+              <w:rPr>
+                <w:b w:val="0"/>
+                <w:bCs w:val="0"/>
+              </w:rPr>
+            </w:pPr>
+            <w:r>
+              <w:rPr>
+                <w:b w:val="0"/>
+                <w:bCs w:val="0"/>
+              </w:rPr>
+              <w:lastRenderedPageBreak/>
+              <w:t>El formato del identificador será el siguiente: 4 primeras letras del nombre, 3 últimos caracteres del DNI/NIF (2 números y una letra), 4 primeras letras del primer apellido y los últimos 2 dígitos del año de nacimiento. EJEMPLO: JESU23XROLD86.</w:t>
+            </w:r>
+          </w:p>
+        </w:tc>
+      </w:tr>
+      <w:tr>
+        <w:tc>
+          <w:tcPr>
+            <w:cnfStyle w:val="001000000000" w:firstRow="0" w:lastRow="0" w:firstColumn="1" w:lastColumn="0" w:oddVBand="0" w:evenVBand="0" w:oddHBand="0" w:evenHBand="0" w:firstRowFirstColumn="0" w:firstRowLastColumn="0" w:lastRowFirstColumn="0" w:lastRowLastColumn="0"/>
+            <w:tcW w:w="8494" w:type="dxa"/>
+          </w:tcPr>
+          <w:p>
+            <w:pPr>
+              <w:rPr>
+                <w:b w:val="0"/>
+                <w:bCs w:val="0"/>
+              </w:rPr>
+            </w:pPr>
+            <w:r>
+              <w:lastRenderedPageBreak/>
+              <w:t xml:space="preserve">Prioridad: </w:t>
+            </w:r>
+            <w:r>
+              <w:rPr>
+                <w:b w:val="0"/>
+                <w:bCs w:val="0"/>
+              </w:rPr>
+              <w:t>Media/Deseado</w:t>
+            </w:r>
+          </w:p>
+        </w:tc>
+      </w:tr>
+    </w:tbl>
+    <w:p/>
+    <w:tbl>
+      <w:tblPr>
+        <w:tblStyle w:val="Tablaconcuadrcula1Claro-nfasis2"/>
+        <w:tblW w:w="0" w:type="auto"/>
+        <w:tblLook w:val="04A0" w:firstRow="1" w:lastRow="0" w:firstColumn="1" w:lastColumn="0" w:noHBand="0" w:noVBand="1"/>
+      </w:tblPr>
+      <w:tblGrid>
+        <w:gridCol w:w="8494"/>
+      </w:tblGrid>
+      <w:tr>
+        <w:trPr>
+          <w:cnfStyle w:val="100000000000" w:firstRow="1" w:lastRow="0" w:firstColumn="0" w:lastColumn="0" w:oddVBand="0" w:evenVBand="0" w:oddHBand="0" w:evenHBand="0" w:firstRowFirstColumn="0" w:firstRowLastColumn="0" w:lastRowFirstColumn="0" w:lastRowLastColumn="0"/>
+        </w:trPr>
+        <w:tc>
+          <w:tcPr>
+            <w:cnfStyle w:val="001000000000" w:firstRow="0" w:lastRow="0" w:firstColumn="1" w:lastColumn="0" w:oddVBand="0" w:evenVBand="0" w:oddHBand="0" w:evenHBand="0" w:firstRowFirstColumn="0" w:firstRowLastColumn="0" w:lastRowFirstColumn="0" w:lastRowLastColumn="0"/>
+            <w:tcW w:w="8494" w:type="dxa"/>
+          </w:tcPr>
+          <w:p>
+            <w:pPr>
+              <w:rPr>
+                <w:b w:val="0"/>
+                <w:bCs w:val="0"/>
+              </w:rPr>
+            </w:pPr>
+            <w:r>
+              <w:t>RF-0</w:t>
+            </w:r>
+            <w:r>
+              <w:t>1</w:t>
+            </w:r>
+            <w:r>
+              <w:t>3</w:t>
+            </w:r>
+            <w:r>
+              <w:t>: USO DE LA TECNOLOGÍA BLE.</w:t>
+            </w:r>
+          </w:p>
+        </w:tc>
+      </w:tr>
+      <w:tr>
+        <w:tc>
+          <w:tcPr>
+            <w:cnfStyle w:val="001000000000" w:firstRow="0" w:lastRow="0" w:firstColumn="1" w:lastColumn="0" w:oddVBand="0" w:evenVBand="0" w:oddHBand="0" w:evenHBand="0" w:firstRowFirstColumn="0" w:firstRowLastColumn="0" w:lastRowFirstColumn="0" w:lastRowLastColumn="0"/>
+            <w:tcW w:w="8494" w:type="dxa"/>
+          </w:tcPr>
+          <w:p>
+            <w:pPr>
+              <w:rPr>
+                <w:b w:val="0"/>
+                <w:bCs w:val="0"/>
+              </w:rPr>
+            </w:pPr>
+            <w:r>
+              <w:t>Descripción:</w:t>
+            </w:r>
+            <w:r>
+              <w:br/>
+            </w:r>
+            <w:r>
+              <w:rPr>
+                <w:b w:val="0"/>
+                <w:bCs w:val="0"/>
+              </w:rPr>
+              <w:t>Es indispensable que la app utilice la tecnología BLE (Bluetooth Low Energy) para conectarse con los dispositivos con sensores que serán colocados sobre el usuario/paciente, ya que estos dispositivos mandarán la información recopilada de las medidas fisiológicas del usuario en tiempo real a la aplicación.</w:t>
+            </w:r>
+          </w:p>
+        </w:tc>
+      </w:tr>
+      <w:tr>
+        <w:tc>
+          <w:tcPr>
+            <w:cnfStyle w:val="001000000000" w:firstRow="0" w:lastRow="0" w:firstColumn="1" w:lastColumn="0" w:oddVBand="0" w:evenVBand="0" w:oddHBand="0" w:evenHBand="0" w:firstRowFirstColumn="0" w:firstRowLastColumn="0" w:lastRowFirstColumn="0" w:lastRowLastColumn="0"/>
+            <w:tcW w:w="8494" w:type="dxa"/>
+          </w:tcPr>
+          <w:p>
+            <w:pPr>
+              <w:rPr>
+                <w:b w:val="0"/>
+                <w:bCs w:val="0"/>
+              </w:rPr>
+            </w:pPr>
+            <w:r>
+              <w:t xml:space="preserve">Prioridad: </w:t>
+            </w:r>
+            <w:r>
+              <w:rPr>
+                <w:b w:val="0"/>
+                <w:bCs w:val="0"/>
+              </w:rPr>
+              <w:t>Alta/Esencial</w:t>
             </w:r>
           </w:p>
         </w:tc>
@@ -2004,10 +1820,10 @@
               <w:t>1</w:t>
             </w:r>
             <w:r>
-              <w:t>5</w:t>
-            </w:r>
-            <w:r>
-              <w:t>: BÚSQUEDA DE DISPOSITIVOS BLE.</w:t>
+              <w:t>4</w:t>
+            </w:r>
+            <w:r>
+              <w:t>: GESTIÓN DE DISPOSITIVOS BLE.</w:t>
             </w:r>
           </w:p>
         </w:tc>
@@ -2029,43 +1845,31 @@
               <w:t>Descripción:</w:t>
             </w:r>
             <w:r>
-              <w:rPr>
-                <w:b w:val="0"/>
-                <w:bCs w:val="0"/>
-              </w:rPr>
-              <w:br/>
-            </w:r>
-            <w:r>
-              <w:rPr>
-                <w:b w:val="0"/>
-                <w:bCs w:val="0"/>
-              </w:rPr>
-              <w:t xml:space="preserve">Desde el menú de la aplicación </w:t>
-            </w:r>
-            <w:r>
-              <w:rPr>
-                <w:b w:val="0"/>
-                <w:bCs w:val="0"/>
-              </w:rPr>
-              <w:t xml:space="preserve">para la gestión de los dispositivos con BLE </w:t>
-            </w:r>
-            <w:r>
-              <w:rPr>
-                <w:b w:val="0"/>
-                <w:bCs w:val="0"/>
-              </w:rPr>
-              <w:t>se podrán vincular dispositivos mediante la tecnología BLE a través del botón “BÚSQUEDA DE DISPOSITIVOS”, que llevará al investigador/sanitario a una pantalla en la que aparecerán los dispositivos que usen la tecnología BLE que se encuentren cerca mediante un escaneo Bluetooth.</w:t>
-            </w:r>
-          </w:p>
-        </w:tc>
-      </w:tr>
-      <w:tr>
-        <w:tc>
-          <w:tcPr>
-            <w:cnfStyle w:val="001000000000" w:firstRow="0" w:lastRow="0" w:firstColumn="1" w:lastColumn="0" w:oddVBand="0" w:evenVBand="0" w:oddHBand="0" w:evenHBand="0" w:firstRowFirstColumn="0" w:firstRowLastColumn="0" w:lastRowFirstColumn="0" w:lastRowLastColumn="0"/>
-            <w:tcW w:w="8494" w:type="dxa"/>
-          </w:tcPr>
-          <w:p>
+              <w:br/>
+            </w:r>
+            <w:r>
+              <w:rPr>
+                <w:b w:val="0"/>
+                <w:bCs w:val="0"/>
+              </w:rPr>
+              <w:t>Para poder llevar a cabo toda la gestión de los dispositivos con tecnología BLE para su utilización por parte del investigador/sanitario, en el menú principal habrá un botón llamado “GESTIÓN DE DISPOSITIVOS” que llevará a una pantalla en la que el investigador/sanitario podrá llevar a cabo todas las tareas que necesite para el correcto uso de estos dispositivos. De esta forma, no se sobrecargará de información la pantalla principal de la app.</w:t>
+            </w:r>
+          </w:p>
+        </w:tc>
+      </w:tr>
+      <w:tr>
+        <w:tc>
+          <w:tcPr>
+            <w:cnfStyle w:val="001000000000" w:firstRow="0" w:lastRow="0" w:firstColumn="1" w:lastColumn="0" w:oddVBand="0" w:evenVBand="0" w:oddHBand="0" w:evenHBand="0" w:firstRowFirstColumn="0" w:firstRowLastColumn="0" w:lastRowFirstColumn="0" w:lastRowLastColumn="0"/>
+            <w:tcW w:w="8494" w:type="dxa"/>
+          </w:tcPr>
+          <w:p>
+            <w:pPr>
+              <w:rPr>
+                <w:b w:val="0"/>
+                <w:bCs w:val="0"/>
+              </w:rPr>
+            </w:pPr>
             <w:r>
               <w:t xml:space="preserve">Prioridad: </w:t>
             </w:r>
@@ -2074,7 +1878,7 @@
                 <w:b w:val="0"/>
                 <w:bCs w:val="0"/>
               </w:rPr>
-              <w:t>Alta/Esencial</w:t>
+              <w:t>Media/Deseado</w:t>
             </w:r>
           </w:p>
         </w:tc>
@@ -2108,6 +1912,116 @@
           </w:tcPr>
           <w:p>
             <w:r>
+              <w:t>RF-0</w:t>
+            </w:r>
+            <w:r>
+              <w:t>1</w:t>
+            </w:r>
+            <w:r>
+              <w:t>5</w:t>
+            </w:r>
+            <w:r>
+              <w:t>: BÚSQUEDA DE DISPOSITIVOS BLE.</w:t>
+            </w:r>
+          </w:p>
+        </w:tc>
+      </w:tr>
+      <w:tr>
+        <w:tc>
+          <w:tcPr>
+            <w:cnfStyle w:val="001000000000" w:firstRow="0" w:lastRow="0" w:firstColumn="1" w:lastColumn="0" w:oddVBand="0" w:evenVBand="0" w:oddHBand="0" w:evenHBand="0" w:firstRowFirstColumn="0" w:firstRowLastColumn="0" w:lastRowFirstColumn="0" w:lastRowLastColumn="0"/>
+            <w:tcW w:w="8494" w:type="dxa"/>
+          </w:tcPr>
+          <w:p>
+            <w:pPr>
+              <w:rPr>
+                <w:b w:val="0"/>
+                <w:bCs w:val="0"/>
+              </w:rPr>
+            </w:pPr>
+            <w:r>
+              <w:t>Descripción:</w:t>
+            </w:r>
+            <w:r>
+              <w:rPr>
+                <w:b w:val="0"/>
+                <w:bCs w:val="0"/>
+              </w:rPr>
+              <w:br/>
+            </w:r>
+            <w:r>
+              <w:rPr>
+                <w:b w:val="0"/>
+                <w:bCs w:val="0"/>
+              </w:rPr>
+              <w:t xml:space="preserve">Desde el menú de la aplicación </w:t>
+            </w:r>
+            <w:r>
+              <w:rPr>
+                <w:b w:val="0"/>
+                <w:bCs w:val="0"/>
+              </w:rPr>
+              <w:t xml:space="preserve">para la gestión de los dispositivos con BLE </w:t>
+            </w:r>
+            <w:r>
+              <w:rPr>
+                <w:b w:val="0"/>
+                <w:bCs w:val="0"/>
+              </w:rPr>
+              <w:t>se podrán vincular dispositivos mediante la tecnología BLE a través del botón “BÚSQUEDA DE DISPOSITIVOS”, que llevará al investigador/sanitario a una pantalla en la que aparecerán los dispositivos que usen la tecnología BLE que se encuentren cerca mediante un escaneo Bluetooth.</w:t>
+            </w:r>
+          </w:p>
+        </w:tc>
+      </w:tr>
+      <w:tr>
+        <w:tc>
+          <w:tcPr>
+            <w:cnfStyle w:val="001000000000" w:firstRow="0" w:lastRow="0" w:firstColumn="1" w:lastColumn="0" w:oddVBand="0" w:evenVBand="0" w:oddHBand="0" w:evenHBand="0" w:firstRowFirstColumn="0" w:firstRowLastColumn="0" w:lastRowFirstColumn="0" w:lastRowLastColumn="0"/>
+            <w:tcW w:w="8494" w:type="dxa"/>
+          </w:tcPr>
+          <w:p>
+            <w:r>
+              <w:t xml:space="preserve">Prioridad: </w:t>
+            </w:r>
+            <w:r>
+              <w:rPr>
+                <w:b w:val="0"/>
+                <w:bCs w:val="0"/>
+              </w:rPr>
+              <w:t>Alta/Esencial</w:t>
+            </w:r>
+          </w:p>
+        </w:tc>
+      </w:tr>
+    </w:tbl>
+    <w:p>
+      <w:pPr>
+        <w:rPr>
+          <w:b/>
+          <w:bCs/>
+        </w:rPr>
+      </w:pPr>
+    </w:p>
+    <w:tbl>
+      <w:tblPr>
+        <w:tblStyle w:val="Tablaconcuadrcula1Claro-nfasis2"/>
+        <w:tblW w:w="0" w:type="auto"/>
+        <w:tblLook w:val="04A0" w:firstRow="1" w:lastRow="0" w:firstColumn="1" w:lastColumn="0" w:noHBand="0" w:noVBand="1"/>
+      </w:tblPr>
+      <w:tblGrid>
+        <w:gridCol w:w="8494"/>
+      </w:tblGrid>
+      <w:tr>
+        <w:trPr>
+          <w:cnfStyle w:val="100000000000" w:firstRow="1" w:lastRow="0" w:firstColumn="0" w:lastColumn="0" w:oddVBand="0" w:evenVBand="0" w:oddHBand="0" w:evenHBand="0" w:firstRowFirstColumn="0" w:firstRowLastColumn="0" w:lastRowFirstColumn="0" w:lastRowLastColumn="0"/>
+        </w:trPr>
+        <w:tc>
+          <w:tcPr>
+            <w:cnfStyle w:val="001000000000" w:firstRow="0" w:lastRow="0" w:firstColumn="1" w:lastColumn="0" w:oddVBand="0" w:evenVBand="0" w:oddHBand="0" w:evenHBand="0" w:firstRowFirstColumn="0" w:firstRowLastColumn="0" w:lastRowFirstColumn="0" w:lastRowLastColumn="0"/>
+            <w:tcW w:w="8494" w:type="dxa"/>
+          </w:tcPr>
+          <w:p>
+            <w:r>
               <w:t>RF-01</w:t>
             </w:r>
             <w:r>
@@ -2287,6 +2201,7 @@
           </w:tcPr>
           <w:p>
             <w:r>
+              <w:lastRenderedPageBreak/>
               <w:t>RF-01</w:t>
             </w:r>
             <w:r>
@@ -2350,15 +2265,7 @@
                 <w:b w:val="0"/>
                 <w:bCs w:val="0"/>
               </w:rPr>
-              <w:t xml:space="preserve"> y el smartphone, comenzando la transmisión de </w:t>
-            </w:r>
-            <w:r>
-              <w:rPr>
-                <w:b w:val="0"/>
-                <w:bCs w:val="0"/>
-              </w:rPr>
-              <w:lastRenderedPageBreak/>
-              <w:t>informació</w:t>
+              <w:t xml:space="preserve"> y el smartphone, comenzando la transmisión de informació</w:t>
             </w:r>
             <w:r>
               <w:rPr>
@@ -2398,7 +2305,6 @@
               </w:rPr>
             </w:pPr>
             <w:r>
-              <w:lastRenderedPageBreak/>
               <w:t xml:space="preserve">Prioridad: </w:t>
             </w:r>
             <w:r>
@@ -2557,23 +2463,7 @@
                 <w:b w:val="0"/>
                 <w:bCs w:val="0"/>
               </w:rPr>
-              <w:t xml:space="preserve">En ocasiones puede suceder que, al intentar establecer una conexión individual con un dispositivo vinculado, surja un error que impida el éxito en la conexión, como puede ser que el dispositivo no se encuentre lo suficientemente cerca para establecer la conexión. En ese caso, la </w:t>
-            </w:r>
-            <w:proofErr w:type="gramStart"/>
-            <w:r>
-              <w:rPr>
-                <w:b w:val="0"/>
-                <w:bCs w:val="0"/>
-              </w:rPr>
-              <w:t>app</w:t>
-            </w:r>
-            <w:proofErr w:type="gramEnd"/>
-            <w:r>
-              <w:rPr>
-                <w:b w:val="0"/>
-                <w:bCs w:val="0"/>
-              </w:rPr>
-              <w:t xml:space="preserve"> mostrará un mensaje de error que hará saber al investigador/sanitario que no se ha podido establecer la conexión.</w:t>
+              <w:t>En ocasiones puede suceder que, al intentar establecer una conexión individual con un dispositivo vinculado, surja un error que impida el éxito en la conexión, como puede ser que el dispositivo no se encuentre lo suficientemente cerca para establecer la conexión. En ese caso, la app mostrará un mensaje de error que hará saber al investigador/sanitario que no se ha podido establecer la conexión.</w:t>
             </w:r>
           </w:p>
         </w:tc>
@@ -2877,25 +2767,34 @@
                 <w:b w:val="0"/>
                 <w:bCs w:val="0"/>
               </w:rPr>
-              <w:t>Si el smartphone está conectado a los dispositivos vinculados, el investigador/sanitario podrá desconectar de forma individual los dispositivos para detener la transmisión de información. Junto a cada dispositivo conectado habrá un botón llamado “DETENER CONEXIÓN” que, al pulsarlo, hará que se desconecte solo el dispositivo en cuestión.</w:t>
-            </w:r>
-          </w:p>
-        </w:tc>
-      </w:tr>
-      <w:tr>
-        <w:tc>
-          <w:tcPr>
-            <w:cnfStyle w:val="001000000000" w:firstRow="0" w:lastRow="0" w:firstColumn="1" w:lastColumn="0" w:oddVBand="0" w:evenVBand="0" w:oddHBand="0" w:evenHBand="0" w:firstRowFirstColumn="0" w:firstRowLastColumn="0" w:lastRowFirstColumn="0" w:lastRowLastColumn="0"/>
-            <w:tcW w:w="8494" w:type="dxa"/>
-          </w:tcPr>
-          <w:p>
-            <w:pPr>
-              <w:rPr>
-                <w:b w:val="0"/>
-                <w:bCs w:val="0"/>
-              </w:rPr>
-            </w:pPr>
-            <w:r>
+              <w:t xml:space="preserve">Si el smartphone está conectado a los dispositivos vinculados, el investigador/sanitario </w:t>
+            </w:r>
+            <w:r>
+              <w:rPr>
+                <w:b w:val="0"/>
+                <w:bCs w:val="0"/>
+              </w:rPr>
+              <w:lastRenderedPageBreak/>
+              <w:t>podrá desconectar de forma individual los dispositivos para detener la transmisión de información. Junto a cada dispositivo conectado habrá un botón llamado “DETENER CONEXIÓN” que, al pulsarlo, hará que se desconecte solo el dispositivo en cuestión.</w:t>
+            </w:r>
+          </w:p>
+        </w:tc>
+      </w:tr>
+      <w:tr>
+        <w:tc>
+          <w:tcPr>
+            <w:cnfStyle w:val="001000000000" w:firstRow="0" w:lastRow="0" w:firstColumn="1" w:lastColumn="0" w:oddVBand="0" w:evenVBand="0" w:oddHBand="0" w:evenHBand="0" w:firstRowFirstColumn="0" w:firstRowLastColumn="0" w:lastRowFirstColumn="0" w:lastRowLastColumn="0"/>
+            <w:tcW w:w="8494" w:type="dxa"/>
+          </w:tcPr>
+          <w:p>
+            <w:pPr>
+              <w:rPr>
+                <w:b w:val="0"/>
+                <w:bCs w:val="0"/>
+              </w:rPr>
+            </w:pPr>
+            <w:r>
+              <w:lastRenderedPageBreak/>
               <w:t xml:space="preserve">Prioridad: </w:t>
             </w:r>
             <w:r>
@@ -2930,7 +2829,6 @@
           </w:tcPr>
           <w:p>
             <w:r>
-              <w:lastRenderedPageBreak/>
               <w:t>RF-0</w:t>
             </w:r>
             <w:r>
@@ -3239,23 +3137,7 @@
                 <w:bCs w:val="0"/>
               </w:rPr>
               <w:br/>
-              <w:t xml:space="preserve">- EL SMARTPHONE NO ESTÁ CONECTADO A LOS DISPOSITIVOS. Se mostrará un aviso al investigador/sanitario indicándole que no hay dispositivos conectados, por lo que no podrá recibir la </w:t>
-            </w:r>
-            <w:proofErr w:type="gramStart"/>
-            <w:r>
-              <w:rPr>
-                <w:b w:val="0"/>
-                <w:bCs w:val="0"/>
-              </w:rPr>
-              <w:t>app</w:t>
-            </w:r>
-            <w:proofErr w:type="gramEnd"/>
-            <w:r>
-              <w:rPr>
-                <w:b w:val="0"/>
-                <w:bCs w:val="0"/>
-              </w:rPr>
-              <w:t xml:space="preserve"> las distintas señales que envíen los dispositivos al smartphone, recomendando que se conecte a los dispositivos para su correcto funcionamiento.</w:t>
+              <w:t>- EL SMARTPHONE NO ESTÁ CONECTADO A LOS DISPOSITIVOS. Se mostrará un aviso al investigador/sanitario indicándole que no hay dispositivos conectados, por lo que no podrá recibir la app las distintas señales que envíen los dispositivos al smartphone, recomendando que se conecte a los dispositivos para su correcto funcionamiento.</w:t>
             </w:r>
           </w:p>
         </w:tc>
@@ -3353,41 +3235,34 @@
                 <w:b w:val="0"/>
                 <w:bCs w:val="0"/>
               </w:rPr>
-              <w:t xml:space="preserve">enviadas desde los dispositivos al smartphone, la </w:t>
-            </w:r>
-            <w:proofErr w:type="gramStart"/>
-            <w:r>
-              <w:rPr>
-                <w:b w:val="0"/>
-                <w:bCs w:val="0"/>
-              </w:rPr>
-              <w:t>app</w:t>
-            </w:r>
-            <w:proofErr w:type="gramEnd"/>
-            <w:r>
-              <w:rPr>
-                <w:b w:val="0"/>
-                <w:bCs w:val="0"/>
-              </w:rPr>
-              <w:t xml:space="preserve"> cargará una pantalla en la que se mostrará el nombre de cada señal fisiológica junto al valor obtenido en tiempo real por los sensores de los dispositivos.</w:t>
-            </w:r>
-          </w:p>
-        </w:tc>
-      </w:tr>
-      <w:tr>
-        <w:tc>
-          <w:tcPr>
-            <w:cnfStyle w:val="001000000000" w:firstRow="0" w:lastRow="0" w:firstColumn="1" w:lastColumn="0" w:oddVBand="0" w:evenVBand="0" w:oddHBand="0" w:evenHBand="0" w:firstRowFirstColumn="0" w:firstRowLastColumn="0" w:lastRowFirstColumn="0" w:lastRowLastColumn="0"/>
-            <w:tcW w:w="8494" w:type="dxa"/>
-          </w:tcPr>
-          <w:p>
-            <w:pPr>
-              <w:rPr>
-                <w:b w:val="0"/>
-                <w:bCs w:val="0"/>
-              </w:rPr>
-            </w:pPr>
-            <w:r>
+              <w:t xml:space="preserve">enviadas desde los dispositivos al </w:t>
+            </w:r>
+            <w:r>
+              <w:rPr>
+                <w:b w:val="0"/>
+                <w:bCs w:val="0"/>
+              </w:rPr>
+              <w:lastRenderedPageBreak/>
+              <w:t>smartphone, la app cargará una pantalla en la que se mostrará el nombre de cada señal fisiológica junto al valor obtenido en tiempo real por los sensores de los dispositivos.</w:t>
+            </w:r>
+          </w:p>
+        </w:tc>
+      </w:tr>
+      <w:tr>
+        <w:tc>
+          <w:tcPr>
+            <w:cnfStyle w:val="001000000000" w:firstRow="0" w:lastRow="0" w:firstColumn="1" w:lastColumn="0" w:oddVBand="0" w:evenVBand="0" w:oddHBand="0" w:evenHBand="0" w:firstRowFirstColumn="0" w:firstRowLastColumn="0" w:lastRowFirstColumn="0" w:lastRowLastColumn="0"/>
+            <w:tcW w:w="8494" w:type="dxa"/>
+          </w:tcPr>
+          <w:p>
+            <w:pPr>
+              <w:rPr>
+                <w:b w:val="0"/>
+                <w:bCs w:val="0"/>
+              </w:rPr>
+            </w:pPr>
+            <w:r>
+              <w:lastRenderedPageBreak/>
               <w:t xml:space="preserve">Prioridad: </w:t>
             </w:r>
             <w:r>
@@ -3450,7 +3325,6 @@
               </w:rPr>
             </w:pPr>
             <w:r>
-              <w:lastRenderedPageBreak/>
               <w:t>Descripción:</w:t>
             </w:r>
             <w:r>
@@ -3461,23 +3335,7 @@
                 <w:b w:val="0"/>
                 <w:bCs w:val="0"/>
               </w:rPr>
-              <w:t xml:space="preserve">En la pantalla de visualización de las señales fisiológicas, en la parte inferior, habrá un botón con el texto “DETENER MEDICIONES” para que, al pulsarlo, la </w:t>
-            </w:r>
-            <w:proofErr w:type="gramStart"/>
-            <w:r>
-              <w:rPr>
-                <w:b w:val="0"/>
-                <w:bCs w:val="0"/>
-              </w:rPr>
-              <w:t>app</w:t>
-            </w:r>
-            <w:proofErr w:type="gramEnd"/>
-            <w:r>
-              <w:rPr>
-                <w:b w:val="0"/>
-                <w:bCs w:val="0"/>
-              </w:rPr>
-              <w:t xml:space="preserve"> deje de mostrar la información recibida de los dispositivos, volviendo al menú principal de la misma.</w:t>
+              <w:t>En la pantalla de visualización de las señales fisiológicas, en la parte inferior, habrá un botón con el texto “DETENER MEDICIONES” para que, al pulsarlo, la app deje de mostrar la información recibida de los dispositivos, volviendo al menú principal de la misma.</w:t>
             </w:r>
           </w:p>
         </w:tc>
@@ -3565,39 +3423,7 @@
                 <w:b w:val="0"/>
                 <w:bCs w:val="0"/>
               </w:rPr>
-              <w:t xml:space="preserve">La </w:t>
-            </w:r>
-            <w:proofErr w:type="gramStart"/>
-            <w:r>
-              <w:rPr>
-                <w:b w:val="0"/>
-                <w:bCs w:val="0"/>
-              </w:rPr>
-              <w:t>app</w:t>
-            </w:r>
-            <w:proofErr w:type="gramEnd"/>
-            <w:r>
-              <w:rPr>
-                <w:b w:val="0"/>
-                <w:bCs w:val="0"/>
-              </w:rPr>
-              <w:t xml:space="preserve"> determinará, en tiempo real, si los valores recibidos de cada señal por parte de los dispositivos se encuentran dentro de valores normales o no. Para ello, la </w:t>
-            </w:r>
-            <w:proofErr w:type="gramStart"/>
-            <w:r>
-              <w:rPr>
-                <w:b w:val="0"/>
-                <w:bCs w:val="0"/>
-              </w:rPr>
-              <w:t>app</w:t>
-            </w:r>
-            <w:proofErr w:type="gramEnd"/>
-            <w:r>
-              <w:rPr>
-                <w:b w:val="0"/>
-                <w:bCs w:val="0"/>
-              </w:rPr>
-              <w:t xml:space="preserve"> tendrá establecido qué valores se consideran anormales para cada señal.</w:t>
+              <w:t>La app determinará, en tiempo real, si los valores recibidos de cada señal por parte de los dispositivos se encuentran dentro de valores normales o no. Para ello, la app tendrá establecido qué valores se consideran anormales para cada señal.</w:t>
             </w:r>
           </w:p>
         </w:tc>
@@ -3685,23 +3511,7 @@
                 <w:b w:val="0"/>
                 <w:bCs w:val="0"/>
               </w:rPr>
-              <w:t xml:space="preserve">La </w:t>
-            </w:r>
-            <w:proofErr w:type="gramStart"/>
-            <w:r>
-              <w:rPr>
-                <w:b w:val="0"/>
-                <w:bCs w:val="0"/>
-              </w:rPr>
-              <w:t>app</w:t>
-            </w:r>
-            <w:proofErr w:type="gramEnd"/>
-            <w:r>
-              <w:rPr>
-                <w:b w:val="0"/>
-                <w:bCs w:val="0"/>
-              </w:rPr>
-              <w:t>, en caso de detectar valores anormales para alguna señal fisiológica, lo hará saber mediante el uso de notificaciones y la representación de dicha señal en tono rojo en la pantalla de visualización de las señales.</w:t>
+              <w:t>La app, en caso de detectar valores anormales para alguna señal fisiológica, lo hará saber mediante el uso de notificaciones y la representación de dicha señal en tono rojo en la pantalla de visualización de las señales.</w:t>
             </w:r>
             <w:r>
               <w:rPr>
@@ -3769,12 +3579,21 @@
           </w:tcPr>
           <w:p>
             <w:r>
+              <w:rPr>
+                <w:highlight w:val="magenta"/>
+              </w:rPr>
               <w:t>RF-0</w:t>
             </w:r>
             <w:r>
+              <w:rPr>
+                <w:highlight w:val="magenta"/>
+              </w:rPr>
               <w:t>31</w:t>
             </w:r>
             <w:r>
+              <w:rPr>
+                <w:highlight w:val="magenta"/>
+              </w:rPr>
               <w:t>: CONFIGURACIÓN DE LAS NOTIFICACIONES.</w:t>
             </w:r>
           </w:p>
@@ -3811,30 +3630,21 @@
                 <w:b w:val="0"/>
                 <w:bCs w:val="0"/>
               </w:rPr>
-              <w:t xml:space="preserve"> en forma de conmutador</w:t>
-            </w:r>
-            <w:r>
-              <w:rPr>
-                <w:b w:val="0"/>
-                <w:bCs w:val="0"/>
-              </w:rPr>
-              <w:t xml:space="preserve"> que cambiará de estado y que servirá para activar o desactivar las notificaciones de la </w:t>
-            </w:r>
-            <w:proofErr w:type="gramStart"/>
-            <w:r>
-              <w:rPr>
-                <w:b w:val="0"/>
-                <w:bCs w:val="0"/>
-              </w:rPr>
-              <w:t>app</w:t>
-            </w:r>
-            <w:proofErr w:type="gramEnd"/>
-            <w:r>
-              <w:rPr>
-                <w:b w:val="0"/>
-                <w:bCs w:val="0"/>
-              </w:rPr>
-              <w:t>. Podrá tener dos escenarios:</w:t>
+              <w:t xml:space="preserve"> en forma de </w:t>
+            </w:r>
+            <w:r>
+              <w:rPr>
+                <w:b w:val="0"/>
+                <w:bCs w:val="0"/>
+              </w:rPr>
+              <w:t>interruptor</w:t>
+            </w:r>
+            <w:r>
+              <w:rPr>
+                <w:b w:val="0"/>
+                <w:bCs w:val="0"/>
+              </w:rPr>
+              <w:t xml:space="preserve"> que cambiará de estado y que servirá para activar o desactivar las notificaciones de la app. Podrá tener dos escenarios:</w:t>
             </w:r>
             <w:r>
               <w:rPr>
@@ -3856,30 +3666,21 @@
                 <w:b w:val="0"/>
                 <w:bCs w:val="0"/>
               </w:rPr>
-              <w:t>CONMUTADOR ENCENDIDO</w:t>
-            </w:r>
-            <w:r>
-              <w:rPr>
-                <w:b w:val="0"/>
-                <w:bCs w:val="0"/>
-              </w:rPr>
-              <w:t xml:space="preserve">. Las notificaciones se encuentran activadas, generándose en caso de ser necesario. Al pulsar dicho botón, la </w:t>
-            </w:r>
-            <w:proofErr w:type="gramStart"/>
-            <w:r>
-              <w:rPr>
-                <w:b w:val="0"/>
-                <w:bCs w:val="0"/>
-              </w:rPr>
-              <w:t>app</w:t>
-            </w:r>
-            <w:proofErr w:type="gramEnd"/>
-            <w:r>
-              <w:rPr>
-                <w:b w:val="0"/>
-                <w:bCs w:val="0"/>
-              </w:rPr>
-              <w:t xml:space="preserve"> dejará de generar notificaciones al investigador/sanitario al encontrar un valor anormal</w:t>
+              <w:t>INTERRUPTOR</w:t>
+            </w:r>
+            <w:r>
+              <w:rPr>
+                <w:b w:val="0"/>
+                <w:bCs w:val="0"/>
+              </w:rPr>
+              <w:t xml:space="preserve"> ENCENDIDO</w:t>
+            </w:r>
+            <w:r>
+              <w:rPr>
+                <w:b w:val="0"/>
+                <w:bCs w:val="0"/>
+              </w:rPr>
+              <w:t>. Las notificaciones se encuentran activadas, generándose en caso de ser necesario. Al pulsar dicho botón, la app dejará de generar notificaciones al investigador/sanitario al encontrar un valor anormal</w:t>
             </w:r>
             <w:r>
               <w:rPr>
@@ -3929,30 +3730,21 @@
                 <w:b w:val="0"/>
                 <w:bCs w:val="0"/>
               </w:rPr>
-              <w:t>CONMUTADOR APAGADO</w:t>
-            </w:r>
-            <w:r>
-              <w:rPr>
-                <w:b w:val="0"/>
-                <w:bCs w:val="0"/>
-              </w:rPr>
-              <w:t xml:space="preserve">. Las notificaciones se encuentran desactivadas, no se generan en ningún momento mientras el botón se encuentre en dicho estado. Al pulsar dicho botón, la </w:t>
-            </w:r>
-            <w:proofErr w:type="gramStart"/>
-            <w:r>
-              <w:rPr>
-                <w:b w:val="0"/>
-                <w:bCs w:val="0"/>
-              </w:rPr>
-              <w:t>app</w:t>
-            </w:r>
-            <w:proofErr w:type="gramEnd"/>
-            <w:r>
-              <w:rPr>
-                <w:b w:val="0"/>
-                <w:bCs w:val="0"/>
-              </w:rPr>
-              <w:t xml:space="preserve"> comenzará a generar notificaciones al investigador/sanitario al encontrar un valor anormal en las señales</w:t>
+              <w:t>INTERRUPTOR</w:t>
+            </w:r>
+            <w:r>
+              <w:rPr>
+                <w:b w:val="0"/>
+                <w:bCs w:val="0"/>
+              </w:rPr>
+              <w:t xml:space="preserve"> APAGADO</w:t>
+            </w:r>
+            <w:r>
+              <w:rPr>
+                <w:b w:val="0"/>
+                <w:bCs w:val="0"/>
+              </w:rPr>
+              <w:t>. Las notificaciones se encuentran desactivadas, no se generan en ningún momento mientras el botón se encuentre en dicho estado. Al pulsar dicho botón, la app comenzará a generar notificaciones al investigador/sanitario al encontrar un valor anormal en las señales</w:t>
             </w:r>
             <w:r>
               <w:rPr>
@@ -4055,6 +3847,7 @@
           </w:tcPr>
           <w:p>
             <w:r>
+              <w:lastRenderedPageBreak/>
               <w:t>RF-0</w:t>
             </w:r>
             <w:r>
@@ -4107,7 +3900,6 @@
                 <w:b w:val="0"/>
                 <w:bCs w:val="0"/>
               </w:rPr>
-              <w:lastRenderedPageBreak/>
               <w:br/>
               <w:t>Para ello, se determinarán los aspectos a tener más en cuenta de cada señal, ya que en algunas señales será importante calcular el valor medio y en otros el valor más alto/bajo al que se haya llegado, mediante el procesamiento y filtrado de las señales.</w:t>
             </w:r>
@@ -4128,7 +3920,6 @@
               </w:rPr>
             </w:pPr>
             <w:r>
-              <w:lastRenderedPageBreak/>
               <w:t xml:space="preserve">Prioridad: </w:t>
             </w:r>
             <w:r>
@@ -4429,23 +4220,7 @@
                 <w:b w:val="0"/>
                 <w:bCs w:val="0"/>
               </w:rPr>
-              <w:t xml:space="preserve">organizaciones. Desde la </w:t>
-            </w:r>
-            <w:proofErr w:type="gramStart"/>
-            <w:r>
-              <w:rPr>
-                <w:b w:val="0"/>
-                <w:bCs w:val="0"/>
-              </w:rPr>
-              <w:t>app</w:t>
-            </w:r>
-            <w:proofErr w:type="gramEnd"/>
-            <w:r>
-              <w:rPr>
-                <w:b w:val="0"/>
-                <w:bCs w:val="0"/>
-              </w:rPr>
-              <w:t xml:space="preserve"> no se podrán registrar, modificar o eliminar las organizaciones.</w:t>
+              <w:t>organizaciones. Desde la app no se podrán registrar, modificar o eliminar las organizaciones.</w:t>
             </w:r>
           </w:p>
         </w:tc>
@@ -4646,6 +4421,7 @@
               </w:rPr>
             </w:pPr>
             <w:r>
+              <w:lastRenderedPageBreak/>
               <w:t xml:space="preserve">Prioridad: </w:t>
             </w:r>
             <w:r>
@@ -4711,7 +4487,6 @@
               </w:rPr>
             </w:pPr>
             <w:r>
-              <w:lastRenderedPageBreak/>
               <w:t>Descripción:</w:t>
             </w:r>
             <w:r>
@@ -5205,23 +4980,7 @@
                 <w:b w:val="0"/>
                 <w:bCs w:val="0"/>
               </w:rPr>
-              <w:t xml:space="preserve"> ENCONTRADO. El investigador/sanitario accederá a la información del usuario en la </w:t>
-            </w:r>
-            <w:proofErr w:type="gramStart"/>
-            <w:r>
-              <w:rPr>
-                <w:b w:val="0"/>
-                <w:bCs w:val="0"/>
-              </w:rPr>
-              <w:t>app</w:t>
-            </w:r>
-            <w:proofErr w:type="gramEnd"/>
-            <w:r>
-              <w:rPr>
-                <w:b w:val="0"/>
-                <w:bCs w:val="0"/>
-              </w:rPr>
-              <w:t xml:space="preserve"> tras encontrar su </w:t>
+              <w:t xml:space="preserve"> ENCONTRADO. El investigador/sanitario accederá a la información del usuario en la app tras encontrar su </w:t>
             </w:r>
             <w:r>
               <w:rPr>
@@ -5257,6 +5016,13 @@
                 <w:bCs w:val="0"/>
               </w:rPr>
               <w:br/>
+            </w:r>
+            <w:r>
+              <w:rPr>
+                <w:b w:val="0"/>
+                <w:bCs w:val="0"/>
+              </w:rPr>
+              <w:lastRenderedPageBreak/>
               <w:t xml:space="preserve">- </w:t>
             </w:r>
             <w:r>
@@ -5271,23 +5037,7 @@
                 <w:b w:val="0"/>
                 <w:bCs w:val="0"/>
               </w:rPr>
-              <w:t xml:space="preserve"> NO ENCONTRADO. La </w:t>
-            </w:r>
-            <w:proofErr w:type="gramStart"/>
-            <w:r>
-              <w:rPr>
-                <w:b w:val="0"/>
-                <w:bCs w:val="0"/>
-              </w:rPr>
-              <w:t>app</w:t>
-            </w:r>
-            <w:proofErr w:type="gramEnd"/>
-            <w:r>
-              <w:rPr>
-                <w:b w:val="0"/>
-                <w:bCs w:val="0"/>
-              </w:rPr>
-              <w:t xml:space="preserve"> devolverá un mensaje de error al investigador/sanitario por buscar un </w:t>
+              <w:t xml:space="preserve"> NO ENCONTRADO. La app devolverá un mensaje de error al investigador/sanitario por buscar un </w:t>
             </w:r>
             <w:r>
               <w:rPr>
@@ -5320,6 +5070,7 @@
               </w:rPr>
             </w:pPr>
             <w:r>
+              <w:lastRenderedPageBreak/>
               <w:t xml:space="preserve">Prioridad: </w:t>
             </w:r>
             <w:r>
@@ -5354,7 +5105,6 @@
           </w:tcPr>
           <w:p>
             <w:r>
-              <w:lastRenderedPageBreak/>
               <w:t>RF-0</w:t>
             </w:r>
             <w:r>
@@ -5569,23 +5319,7 @@
                 <w:b w:val="0"/>
                 <w:bCs w:val="0"/>
               </w:rPr>
-              <w:t xml:space="preserve">Los resultados obtenidos de las sesiones en las que los dispositivos han ido midiendo las señales fisiológicas del usuario y las ha enviado a la </w:t>
-            </w:r>
-            <w:proofErr w:type="gramStart"/>
-            <w:r>
-              <w:rPr>
-                <w:b w:val="0"/>
-                <w:bCs w:val="0"/>
-              </w:rPr>
-              <w:t>app</w:t>
-            </w:r>
-            <w:proofErr w:type="gramEnd"/>
-            <w:r>
-              <w:rPr>
-                <w:b w:val="0"/>
-                <w:bCs w:val="0"/>
-              </w:rPr>
-              <w:t xml:space="preserve"> a través de la tecnología BLE, al guardarse en la base de datos, no podrán ser modificados posteriormente. Estos registros en la base de datos se mantendrán inalterables, pudiendo ser consultados en la pantalla “DATOS USUARIO”.</w:t>
+              <w:t>Los resultados obtenidos de las sesiones en las que los dispositivos han ido midiendo las señales fisiológicas del usuario y las ha enviado a la app a través de la tecnología BLE, al guardarse en la base de datos, no podrán ser modificados posteriormente. Estos registros en la base de datos se mantendrán inalterables, pudiendo ser consultados en la pantalla “DATOS USUARIO”.</w:t>
             </w:r>
           </w:p>
         </w:tc>
@@ -5845,6 +5579,7 @@
               </w:rPr>
             </w:pPr>
             <w:r>
+              <w:lastRenderedPageBreak/>
               <w:t>Descripción:</w:t>
             </w:r>
             <w:r>
@@ -5874,7 +5609,6 @@
               </w:rPr>
             </w:pPr>
             <w:r>
-              <w:lastRenderedPageBreak/>
               <w:t xml:space="preserve">Prioridad: </w:t>
             </w:r>
             <w:r>
@@ -6350,6 +6084,7 @@
           </w:tcPr>
           <w:p>
             <w:r>
+              <w:lastRenderedPageBreak/>
               <w:t>Descripción:</w:t>
             </w:r>
             <w:r>
@@ -6413,7 +6148,6 @@
           </w:tcPr>
           <w:p>
             <w:r>
-              <w:lastRenderedPageBreak/>
               <w:t>RF-0</w:t>
             </w:r>
             <w:r>
@@ -6446,23 +6180,7 @@
                 <w:b w:val="0"/>
                 <w:bCs w:val="0"/>
               </w:rPr>
-              <w:t xml:space="preserve">El sanitario/investigador que use la </w:t>
-            </w:r>
-            <w:proofErr w:type="gramStart"/>
-            <w:r>
-              <w:rPr>
-                <w:b w:val="0"/>
-                <w:bCs w:val="0"/>
-              </w:rPr>
-              <w:t>app</w:t>
-            </w:r>
-            <w:proofErr w:type="gramEnd"/>
-            <w:r>
-              <w:rPr>
-                <w:b w:val="0"/>
-                <w:bCs w:val="0"/>
-              </w:rPr>
-              <w:t xml:space="preserve"> no podrá buscar el perfil de otros sanitarios/investigadores debido a la privacidad de sus datos. </w:t>
+              <w:t xml:space="preserve">El sanitario/investigador que use la app no podrá buscar el perfil de otros sanitarios/investigadores debido a la privacidad de sus datos. </w:t>
             </w:r>
           </w:p>
           <w:p/>
@@ -6579,23 +6297,7 @@
                 <w:b w:val="0"/>
                 <w:bCs w:val="0"/>
               </w:rPr>
-              <w:t xml:space="preserve">Tras usar el botón “MI PERFIL”, la </w:t>
-            </w:r>
-            <w:proofErr w:type="gramStart"/>
-            <w:r>
-              <w:rPr>
-                <w:b w:val="0"/>
-                <w:bCs w:val="0"/>
-              </w:rPr>
-              <w:t>app</w:t>
-            </w:r>
-            <w:proofErr w:type="gramEnd"/>
-            <w:r>
-              <w:rPr>
-                <w:b w:val="0"/>
-                <w:bCs w:val="0"/>
-              </w:rPr>
-              <w:t xml:space="preserve"> cargará la pantalla “DATOS INVESTIGADOR”, en la que se mostrará la información del sanitario/investigador en cuestión:</w:t>
+              <w:t>Tras usar el botón “MI PERFIL”, la app cargará la pantalla “DATOS INVESTIGADOR”, en la que se mostrará la información del sanitario/investigador en cuestión:</w:t>
             </w:r>
             <w:r>
               <w:rPr>
@@ -6790,23 +6492,7 @@
                 <w:b w:val="0"/>
                 <w:bCs w:val="0"/>
               </w:rPr>
-              <w:t xml:space="preserve">Al entrar en esta pantalla, se mostrarán el Identificador, Nombre, Dirección y Localidad de la Organización, además de tener una tabla con la siguiente información referente a los sanitarios/investigadores que pertenezcan a ésta: Identificador, Nombre, Apellidos y </w:t>
-            </w:r>
-            <w:proofErr w:type="spellStart"/>
-            <w:r>
-              <w:rPr>
-                <w:b w:val="0"/>
-                <w:bCs w:val="0"/>
-              </w:rPr>
-              <w:t>Nº</w:t>
-            </w:r>
-            <w:proofErr w:type="spellEnd"/>
-            <w:r>
-              <w:rPr>
-                <w:b w:val="0"/>
-                <w:bCs w:val="0"/>
-              </w:rPr>
-              <w:t xml:space="preserve"> de Sesiones.</w:t>
+              <w:t>Al entrar en esta pantalla, se mostrarán el Identificador, Nombre, Dirección y Localidad de la Organización, además de tener una tabla con la siguiente información referente a los sanitarios/investigadores que pertenezcan a ésta: Identificador, Nombre, Apellidos y Nº de Sesiones.</w:t>
             </w:r>
           </w:p>
         </w:tc>
@@ -6896,6 +6582,7 @@
               </w:rPr>
             </w:pPr>
             <w:r>
+              <w:lastRenderedPageBreak/>
               <w:t>Descripción:</w:t>
             </w:r>
             <w:r>
@@ -6959,7 +6646,6 @@
           </w:tcPr>
           <w:p>
             <w:r>
-              <w:lastRenderedPageBreak/>
               <w:t>RF-0</w:t>
             </w:r>
             <w:r>
@@ -6998,23 +6684,7 @@
                 <w:b w:val="0"/>
                 <w:bCs w:val="0"/>
               </w:rPr>
-              <w:t xml:space="preserve">Al final de la pantalla “DATOS INVESTIGADOR”, habrá un botón que, al pulsarlo, llevará a una pantalla de la </w:t>
-            </w:r>
-            <w:proofErr w:type="gramStart"/>
-            <w:r>
-              <w:rPr>
-                <w:b w:val="0"/>
-                <w:bCs w:val="0"/>
-              </w:rPr>
-              <w:t>app</w:t>
-            </w:r>
-            <w:proofErr w:type="gramEnd"/>
-            <w:r>
-              <w:rPr>
-                <w:b w:val="0"/>
-                <w:bCs w:val="0"/>
-              </w:rPr>
-              <w:t xml:space="preserve"> llamado “CAMBIO DE CONTRASEÑA” solicitando:</w:t>
+              <w:t>Al final de la pantalla “DATOS INVESTIGADOR”, habrá un botón que, al pulsarlo, llevará a una pantalla de la app llamado “CAMBIO DE CONTRASEÑA” solicitando:</w:t>
             </w:r>
             <w:r>
               <w:t xml:space="preserve"> </w:t>
@@ -7181,17 +6851,8 @@
                 <w:bCs w:val="0"/>
               </w:rPr>
               <w:br/>
-              <w:t xml:space="preserve">Si las contraseñas coinciden, se continua con las comprobaciones previas a modificar esta información. Si no coinciden, se muestra un mensaje de error en la </w:t>
-            </w:r>
-            <w:proofErr w:type="gramStart"/>
-            <w:r>
-              <w:rPr>
-                <w:b w:val="0"/>
-                <w:bCs w:val="0"/>
-              </w:rPr>
-              <w:t>app</w:t>
-            </w:r>
-            <w:proofErr w:type="gramEnd"/>
+              <w:t>Si las contraseñas coinciden, se continua con las comprobaciones previas a modificar esta información. Si no coinciden, se muestra un mensaje de error en la app</w:t>
+            </w:r>
             <w:r>
               <w:rPr>
                 <w:b w:val="0"/>
@@ -7313,17 +6974,8 @@
                 <w:bCs w:val="0"/>
               </w:rPr>
               <w:br/>
-              <w:t xml:space="preserve">Si la contraseña actual y la nueva contraseña son la misma, se muestra un mensaje de error en la </w:t>
-            </w:r>
-            <w:proofErr w:type="gramStart"/>
-            <w:r>
-              <w:rPr>
-                <w:b w:val="0"/>
-                <w:bCs w:val="0"/>
-              </w:rPr>
-              <w:t>app</w:t>
-            </w:r>
-            <w:proofErr w:type="gramEnd"/>
+              <w:t>Si la contraseña actual y la nueva contraseña son la misma, se muestra un mensaje de error en la app</w:t>
+            </w:r>
             <w:r>
               <w:rPr>
                 <w:b w:val="0"/>
@@ -7444,41 +7096,27 @@
                 <w:b w:val="0"/>
                 <w:bCs w:val="0"/>
               </w:rPr>
-              <w:t xml:space="preserve">Si la nueva contraseña y la confirmación de contraseña son la misma, se procede a modificar el registro en la base de datos. Si no son la misma, se muestra un mensaje de error en la </w:t>
-            </w:r>
-            <w:proofErr w:type="gramStart"/>
-            <w:r>
-              <w:rPr>
-                <w:b w:val="0"/>
-                <w:bCs w:val="0"/>
-              </w:rPr>
-              <w:t>app</w:t>
-            </w:r>
-            <w:proofErr w:type="gramEnd"/>
-            <w:r>
-              <w:rPr>
-                <w:b w:val="0"/>
-                <w:bCs w:val="0"/>
-              </w:rPr>
-              <w:t>, sin modificar nada en la base de datos.</w:t>
-            </w:r>
-          </w:p>
-        </w:tc>
-      </w:tr>
-      <w:tr>
-        <w:tc>
-          <w:tcPr>
-            <w:cnfStyle w:val="001000000000" w:firstRow="0" w:lastRow="0" w:firstColumn="1" w:lastColumn="0" w:oddVBand="0" w:evenVBand="0" w:oddHBand="0" w:evenHBand="0" w:firstRowFirstColumn="0" w:firstRowLastColumn="0" w:lastRowFirstColumn="0" w:lastRowLastColumn="0"/>
-            <w:tcW w:w="8494" w:type="dxa"/>
-          </w:tcPr>
-          <w:p>
-            <w:pPr>
-              <w:rPr>
-                <w:b w:val="0"/>
-                <w:bCs w:val="0"/>
-              </w:rPr>
-            </w:pPr>
-            <w:r>
+              <w:lastRenderedPageBreak/>
+              <w:t>Si la nueva contraseña y la confirmación de contraseña son la misma, se procede a modificar el registro en la base de datos. Si no son la misma, se muestra un mensaje de error en la app, sin modificar nada en la base de datos.</w:t>
+            </w:r>
+          </w:p>
+        </w:tc>
+      </w:tr>
+      <w:tr>
+        <w:tc>
+          <w:tcPr>
+            <w:cnfStyle w:val="001000000000" w:firstRow="0" w:lastRow="0" w:firstColumn="1" w:lastColumn="0" w:oddVBand="0" w:evenVBand="0" w:oddHBand="0" w:evenHBand="0" w:firstRowFirstColumn="0" w:firstRowLastColumn="0" w:lastRowFirstColumn="0" w:lastRowLastColumn="0"/>
+            <w:tcW w:w="8494" w:type="dxa"/>
+          </w:tcPr>
+          <w:p>
+            <w:pPr>
+              <w:rPr>
+                <w:b w:val="0"/>
+                <w:bCs w:val="0"/>
+              </w:rPr>
+            </w:pPr>
+            <w:r>
+              <w:lastRenderedPageBreak/>
               <w:t xml:space="preserve">Prioridad: </w:t>
             </w:r>
             <w:r>
@@ -7541,7 +7179,6 @@
               </w:rPr>
             </w:pPr>
             <w:r>
-              <w:lastRenderedPageBreak/>
               <w:t>Descripción:</w:t>
             </w:r>
             <w:r>
@@ -7882,23 +7519,7 @@
                 <w:b w:val="0"/>
                 <w:bCs w:val="0"/>
               </w:rPr>
-              <w:t xml:space="preserve">En la parte inferior del menú principal de la </w:t>
-            </w:r>
-            <w:proofErr w:type="gramStart"/>
-            <w:r>
-              <w:rPr>
-                <w:b w:val="0"/>
-                <w:bCs w:val="0"/>
-              </w:rPr>
-              <w:t>app</w:t>
-            </w:r>
-            <w:proofErr w:type="gramEnd"/>
-            <w:r>
-              <w:rPr>
-                <w:b w:val="0"/>
-                <w:bCs w:val="0"/>
-              </w:rPr>
-              <w:t xml:space="preserve"> habrá un botón llamado “CIERRE DE SESIÓN”, que desconectará al investigador/sanitario de la app, pudiendo volver a iniciar sesión cuando quiera.</w:t>
+              <w:t>En la parte inferior del menú principal de la app habrá un botón llamado “CIERRE DE SESIÓN”, que desconectará al investigador/sanitario de la app, pudiendo volver a iniciar sesión cuando quiera.</w:t>
             </w:r>
           </w:p>
         </w:tc>
@@ -7989,72 +7610,42 @@
                 <w:b w:val="0"/>
                 <w:bCs w:val="0"/>
               </w:rPr>
-              <w:t xml:space="preserve">Tras pulsar el botón “CIERRE DE SESIÓN”, la </w:t>
-            </w:r>
-            <w:proofErr w:type="gramStart"/>
-            <w:r>
-              <w:rPr>
-                <w:b w:val="0"/>
-                <w:bCs w:val="0"/>
-              </w:rPr>
-              <w:t>app</w:t>
-            </w:r>
-            <w:proofErr w:type="gramEnd"/>
-            <w:r>
-              <w:rPr>
-                <w:b w:val="0"/>
-                <w:bCs w:val="0"/>
-              </w:rPr>
-              <w:t xml:space="preserve"> mostrará una ventana de confirmación al investigador/sanitario.</w:t>
-            </w:r>
-            <w:r>
-              <w:rPr>
-                <w:b w:val="0"/>
-                <w:bCs w:val="0"/>
-              </w:rPr>
-              <w:br/>
-            </w:r>
-            <w:r>
-              <w:rPr>
-                <w:b w:val="0"/>
-                <w:bCs w:val="0"/>
-              </w:rPr>
-              <w:br/>
-              <w:t xml:space="preserve">En caso de que confirme el cierre, se desconectará de la app. En caso de que cancele el cierre de sesión, podrá seguir utilizando la </w:t>
-            </w:r>
-            <w:proofErr w:type="gramStart"/>
-            <w:r>
-              <w:rPr>
-                <w:b w:val="0"/>
-                <w:bCs w:val="0"/>
-              </w:rPr>
-              <w:t>app</w:t>
-            </w:r>
-            <w:proofErr w:type="gramEnd"/>
-            <w:r>
-              <w:rPr>
-                <w:b w:val="0"/>
-                <w:bCs w:val="0"/>
-              </w:rPr>
-              <w:t xml:space="preserve"> con total normalidad.</w:t>
-            </w:r>
-          </w:p>
-        </w:tc>
-      </w:tr>
-      <w:tr>
-        <w:tc>
-          <w:tcPr>
-            <w:cnfStyle w:val="001000000000" w:firstRow="0" w:lastRow="0" w:firstColumn="1" w:lastColumn="0" w:oddVBand="0" w:evenVBand="0" w:oddHBand="0" w:evenHBand="0" w:firstRowFirstColumn="0" w:firstRowLastColumn="0" w:lastRowFirstColumn="0" w:lastRowLastColumn="0"/>
-            <w:tcW w:w="8494" w:type="dxa"/>
-          </w:tcPr>
-          <w:p>
-            <w:pPr>
-              <w:rPr>
-                <w:b w:val="0"/>
-                <w:bCs w:val="0"/>
-              </w:rPr>
-            </w:pPr>
-            <w:r>
+              <w:t>Tras pulsar el botón “CIERRE DE SESIÓN”, la app mostrará una ventana de confirmación al investigador/sanitario.</w:t>
+            </w:r>
+            <w:r>
+              <w:rPr>
+                <w:b w:val="0"/>
+                <w:bCs w:val="0"/>
+              </w:rPr>
+              <w:br/>
+            </w:r>
+            <w:r>
+              <w:rPr>
+                <w:b w:val="0"/>
+                <w:bCs w:val="0"/>
+              </w:rPr>
+              <w:lastRenderedPageBreak/>
+              <w:br/>
+              <w:t>En caso de que confirme el cierre, se desconectará de la app. En caso de que cancele el cierre de sesión, podrá seguir utilizando la app con total normalidad.</w:t>
+            </w:r>
+          </w:p>
+        </w:tc>
+      </w:tr>
+      <w:tr>
+        <w:tc>
+          <w:tcPr>
+            <w:cnfStyle w:val="001000000000" w:firstRow="0" w:lastRow="0" w:firstColumn="1" w:lastColumn="0" w:oddVBand="0" w:evenVBand="0" w:oddHBand="0" w:evenHBand="0" w:firstRowFirstColumn="0" w:firstRowLastColumn="0" w:lastRowFirstColumn="0" w:lastRowLastColumn="0"/>
+            <w:tcW w:w="8494" w:type="dxa"/>
+          </w:tcPr>
+          <w:p>
+            <w:pPr>
+              <w:rPr>
+                <w:b w:val="0"/>
+                <w:bCs w:val="0"/>
+              </w:rPr>
+            </w:pPr>
+            <w:r>
+              <w:lastRenderedPageBreak/>
               <w:t xml:space="preserve">Prioridad: </w:t>
             </w:r>
             <w:r>
@@ -8071,7 +7662,6 @@
     <w:p/>
     <w:p>
       <w:r>
-        <w:lastRenderedPageBreak/>
         <w:t>Continuar a partir de aquí con los siguientes requisitos. Estos tendrán que cumplir los casos de uso de uso con los dispositivos: búsqueda, conexión, traspaso de información… TODO ESTO SERÁ DE PRIORIDAD ALTA/ESENCIAL.</w:t>
       </w:r>
     </w:p>
@@ -8313,23 +7903,7 @@
                 <w:b w:val="0"/>
                 <w:bCs w:val="0"/>
               </w:rPr>
-              <w:t xml:space="preserve">, el dispositivo deberá tener conexión a Internet para poder utilizar la </w:t>
-            </w:r>
-            <w:proofErr w:type="gramStart"/>
-            <w:r>
-              <w:rPr>
-                <w:b w:val="0"/>
-                <w:bCs w:val="0"/>
-              </w:rPr>
-              <w:t>app</w:t>
-            </w:r>
-            <w:proofErr w:type="gramEnd"/>
-            <w:r>
-              <w:rPr>
-                <w:b w:val="0"/>
-                <w:bCs w:val="0"/>
-              </w:rPr>
-              <w:t>.</w:t>
+              <w:t>, el dispositivo deberá tener conexión a Internet para poder utilizar la app.</w:t>
             </w:r>
           </w:p>
         </w:tc>
@@ -8384,6 +7958,7 @@
               </w:rPr>
             </w:pPr>
             <w:r>
+              <w:lastRenderedPageBreak/>
               <w:t>Descripción:</w:t>
             </w:r>
             <w:r>
@@ -8401,23 +7976,7 @@
                 <w:b w:val="0"/>
                 <w:bCs w:val="0"/>
               </w:rPr>
-              <w:t xml:space="preserve">se familiarizará de forma rápida con el uso de la </w:t>
-            </w:r>
-            <w:proofErr w:type="gramStart"/>
-            <w:r>
-              <w:rPr>
-                <w:b w:val="0"/>
-                <w:bCs w:val="0"/>
-              </w:rPr>
-              <w:t>app</w:t>
-            </w:r>
-            <w:proofErr w:type="gramEnd"/>
-            <w:r>
-              <w:rPr>
-                <w:b w:val="0"/>
-                <w:bCs w:val="0"/>
-              </w:rPr>
-              <w:t xml:space="preserve"> y sabrá navegar de forma cómoda por el menú con pocos usos.</w:t>
+              <w:t>se familiarizará de forma rápida con el uso de la app y sabrá navegar de forma cómoda por el menú con pocos usos.</w:t>
             </w:r>
           </w:p>
         </w:tc>
@@ -8444,7 +8003,6 @@
           </w:tcPr>
           <w:p>
             <w:r>
-              <w:lastRenderedPageBreak/>
               <w:t>R</w:t>
             </w:r>
             <w:r>
@@ -8477,23 +8035,7 @@
                 <w:b w:val="0"/>
                 <w:bCs w:val="0"/>
               </w:rPr>
-              <w:t xml:space="preserve">Los botones de la pantalla de gestión de dispositivos estarán diseñados con imágenes, para que sea más intuitivo y entendible su uso. De esta forma, el investigador/sanitario se familiarizará de forma rápida con el uso de la </w:t>
-            </w:r>
-            <w:proofErr w:type="gramStart"/>
-            <w:r>
-              <w:rPr>
-                <w:b w:val="0"/>
-                <w:bCs w:val="0"/>
-              </w:rPr>
-              <w:t>app</w:t>
-            </w:r>
-            <w:proofErr w:type="gramEnd"/>
-            <w:r>
-              <w:rPr>
-                <w:b w:val="0"/>
-                <w:bCs w:val="0"/>
-              </w:rPr>
-              <w:t xml:space="preserve"> y sabrá navegar de forma cómoda por el menú con pocos usos.</w:t>
+              <w:t>Los botones de la pantalla de gestión de dispositivos estarán diseñados con imágenes, para que sea más intuitivo y entendible su uso. De esta forma, el investigador/sanitario se familiarizará de forma rápida con el uso de la app y sabrá navegar de forma cómoda por el menú con pocos usos.</w:t>
             </w:r>
           </w:p>
         </w:tc>
@@ -8561,23 +8103,7 @@
                 <w:b w:val="0"/>
                 <w:bCs w:val="0"/>
               </w:rPr>
-              <w:t xml:space="preserve">Para poder usar la aplicación, debido al uso de bases de datos y al manejo de información personal, será necesario estar registrado e iniciar sesión para poder utilizar la </w:t>
-            </w:r>
-            <w:proofErr w:type="gramStart"/>
-            <w:r>
-              <w:rPr>
-                <w:b w:val="0"/>
-                <w:bCs w:val="0"/>
-              </w:rPr>
-              <w:t>app</w:t>
-            </w:r>
-            <w:proofErr w:type="gramEnd"/>
-            <w:r>
-              <w:rPr>
-                <w:b w:val="0"/>
-                <w:bCs w:val="0"/>
-              </w:rPr>
-              <w:t>.</w:t>
+              <w:t>Para poder usar la aplicación, debido al uso de bases de datos y al manejo de información personal, será necesario estar registrado e iniciar sesión para poder utilizar la app.</w:t>
             </w:r>
           </w:p>
         </w:tc>
@@ -8727,23 +8253,7 @@
                 <w:b w:val="0"/>
                 <w:bCs w:val="0"/>
               </w:rPr>
-              <w:t xml:space="preserve">Las pantallas de la aplicación tendrán un diseño responsive, para que se adapten a distintas pantallas manteniendo su funcionalidad y no ocurran problemas, como que desaparezca algún botón que pueda perjudicar al rendimiento de esta. Así, la aplicación podrá utilizarse en smartphones y </w:t>
-            </w:r>
-            <w:proofErr w:type="spellStart"/>
-            <w:r>
-              <w:rPr>
-                <w:b w:val="0"/>
-                <w:bCs w:val="0"/>
-              </w:rPr>
-              <w:t>tablets</w:t>
-            </w:r>
-            <w:proofErr w:type="spellEnd"/>
-            <w:r>
-              <w:rPr>
-                <w:b w:val="0"/>
-                <w:bCs w:val="0"/>
-              </w:rPr>
-              <w:t>.</w:t>
+              <w:t>Las pantallas de la aplicación tendrán un diseño responsive, para que se adapten a distintas pantallas manteniendo su funcionalidad y no ocurran problemas, como que desaparezca algún botón que pueda perjudicar al rendimiento de esta. Así, la aplicación podrá utilizarse en smartphones y tablets.</w:t>
             </w:r>
           </w:p>
         </w:tc>
@@ -8770,19 +8280,7 @@
           </w:tcPr>
           <w:p>
             <w:r>
-              <w:t>RNF-0</w:t>
-            </w:r>
-            <w:r>
-              <w:t>10</w:t>
-            </w:r>
-            <w:r>
-              <w:t xml:space="preserve">: </w:t>
-            </w:r>
-            <w:r>
-              <w:t>UBICACIÓN</w:t>
-            </w:r>
-            <w:r>
-              <w:t>.</w:t>
+              <w:t>RNF-010: UBICACIÓN.</w:t>
             </w:r>
           </w:p>
         </w:tc>
@@ -8832,31 +8330,20 @@
           </w:tcPr>
           <w:p>
             <w:r>
-              <w:t>RNF-0</w:t>
-            </w:r>
-            <w:r>
-              <w:t>11</w:t>
-            </w:r>
-            <w:r>
-              <w:t xml:space="preserve">: </w:t>
-            </w:r>
-            <w:r>
-              <w:t>INTERRUPTOR PARA LAS NOTIFICACIONES</w:t>
-            </w:r>
-            <w:r>
-              <w:t>.</w:t>
-            </w:r>
-          </w:p>
-        </w:tc>
-      </w:tr>
-      <w:tr>
-        <w:tc>
-          <w:tcPr>
-            <w:cnfStyle w:val="001000000000" w:firstRow="0" w:lastRow="0" w:firstColumn="1" w:lastColumn="0" w:oddVBand="0" w:evenVBand="0" w:oddHBand="0" w:evenHBand="0" w:firstRowFirstColumn="0" w:firstRowLastColumn="0" w:lastRowFirstColumn="0" w:lastRowLastColumn="0"/>
-            <w:tcW w:w="8494" w:type="dxa"/>
-          </w:tcPr>
-          <w:p>
-            <w:r>
+              <w:t>RNF-011: INTERRUPTOR PARA LAS NOTIFICACIONES.</w:t>
+            </w:r>
+          </w:p>
+        </w:tc>
+      </w:tr>
+      <w:tr>
+        <w:tc>
+          <w:tcPr>
+            <w:cnfStyle w:val="001000000000" w:firstRow="0" w:lastRow="0" w:firstColumn="1" w:lastColumn="0" w:oddVBand="0" w:evenVBand="0" w:oddHBand="0" w:evenHBand="0" w:firstRowFirstColumn="0" w:firstRowLastColumn="0" w:lastRowFirstColumn="0" w:lastRowLastColumn="0"/>
+            <w:tcW w:w="8494" w:type="dxa"/>
+          </w:tcPr>
+          <w:p>
+            <w:r>
+              <w:lastRenderedPageBreak/>
               <w:t>Descripción:</w:t>
             </w:r>
             <w:r>

</xml_diff>

<commit_message>
#42 Actualizados RF en memoria
Se han actualizado los RF en la memoria. Para acabar esta tarea, falta solo realizar la matriz de trazabilidad y añadirla a la memoria, para lo que voy a esperar unos días por si surgen nuevos CU o nuevos RF.
</commit_message>
<xml_diff>
--- a/requeriments/v2/Requisitos en base a CU.docx
+++ b/requeriments/v2/Requisitos en base a CU.docx
@@ -47,9 +47,6 @@
               </w:rPr>
             </w:pPr>
             <w:r>
-              <w:rPr>
-                <w:highlight w:val="magenta"/>
-              </w:rPr>
               <w:t>RF-001: CONEXIÓN CON BASE DE DATOS.</w:t>
             </w:r>
           </w:p>
@@ -111,7 +108,21 @@
                 <w:bCs w:val="0"/>
               </w:rPr>
               <w:br/>
-              <w:t>- Datos de los usuarios/pacientes. Serán las personas con las que trabajarán los investigadores/sanitarios. Sus datos se utilizarán para guardar un registro del histórico de cada uno.</w:t>
+              <w:t>- Datos de los usuarios/pacientes. Serán las personas con las que trabajarán los investigadores/sanitarios. Sus datos se utilizarán para guardar un registro del histórico de cada uno</w:t>
+            </w:r>
+            <w:r>
+              <w:rPr>
+                <w:b w:val="0"/>
+                <w:bCs w:val="0"/>
+              </w:rPr>
+              <w:t>, con un resumen de cada sesión realizada</w:t>
+            </w:r>
+            <w:r>
+              <w:rPr>
+                <w:b w:val="0"/>
+                <w:bCs w:val="0"/>
+              </w:rPr>
+              <w:t>.</w:t>
             </w:r>
             <w:r>
               <w:rPr>
@@ -303,13 +314,9 @@
               <w:rPr>
                 <w:b w:val="0"/>
                 <w:bCs w:val="0"/>
-                <w:highlight w:val="magenta"/>
-              </w:rPr>
-            </w:pPr>
-            <w:r>
-              <w:rPr>
-                <w:highlight w:val="magenta"/>
-              </w:rPr>
+              </w:rPr>
+            </w:pPr>
+            <w:r>
               <w:t>RF-003: FORMULARIO DE REGISTRO.</w:t>
             </w:r>
           </w:p>
@@ -363,21 +370,7 @@
                 <w:bCs w:val="0"/>
               </w:rPr>
               <w:br/>
-              <w:t>- DNI/NIF (identificador único</w:t>
-            </w:r>
-            <w:r>
-              <w:rPr>
-                <w:b w:val="0"/>
-                <w:bCs w:val="0"/>
-              </w:rPr>
-              <w:t>)</w:t>
-            </w:r>
-            <w:r>
-              <w:rPr>
-                <w:b w:val="0"/>
-                <w:bCs w:val="0"/>
-              </w:rPr>
-              <w:t xml:space="preserve"> </w:t>
+              <w:t>- DNI/NIF</w:t>
             </w:r>
             <w:r>
               <w:rPr>
@@ -786,13 +779,9 @@
               <w:rPr>
                 <w:b w:val="0"/>
                 <w:bCs w:val="0"/>
-                <w:highlight w:val="magenta"/>
-              </w:rPr>
-            </w:pPr>
-            <w:r>
-              <w:rPr>
-                <w:highlight w:val="magenta"/>
-              </w:rPr>
+              </w:rPr>
+            </w:pPr>
+            <w:r>
               <w:t>RF-006: DESPLIEGUE DE TÉRMINOS Y CONDICIONES</w:t>
             </w:r>
           </w:p>
@@ -888,21 +877,12 @@
               </w:rPr>
             </w:pPr>
             <w:r>
-              <w:rPr>
-                <w:highlight w:val="magenta"/>
-              </w:rPr>
               <w:t>RF-00</w:t>
             </w:r>
             <w:r>
-              <w:rPr>
-                <w:highlight w:val="magenta"/>
-              </w:rPr>
               <w:t>7</w:t>
             </w:r>
             <w:r>
-              <w:rPr>
-                <w:highlight w:val="magenta"/>
-              </w:rPr>
               <w:t>: IDENTIFICADOR DEL SANITARIO/INVESTIGADOR.</w:t>
             </w:r>
           </w:p>
@@ -949,14 +929,7 @@
                 <w:b w:val="0"/>
                 <w:bCs w:val="0"/>
               </w:rPr>
-              <w:t xml:space="preserve"> </w:t>
-            </w:r>
-            <w:r>
-              <w:rPr>
-                <w:b w:val="0"/>
-                <w:bCs w:val="0"/>
-              </w:rPr>
-              <w:t>En caso de que uno de estos caracteres sea un espacio o que la longitud del nombre o apellido sea menor, se rellenará con la letra X.</w:t>
+              <w:t xml:space="preserve"> En caso de que uno de estos caracteres sea un espacio o que la longitud del nombre o apellido sea menor, se rellenará con la letra X.</w:t>
             </w:r>
             <w:r>
               <w:rPr>
@@ -1029,46 +1002,13 @@
               </w:rPr>
             </w:pPr>
             <w:r>
-              <w:rPr>
-                <w:highlight w:val="magenta"/>
-              </w:rPr>
               <w:t>RF-00</w:t>
             </w:r>
             <w:r>
-              <w:rPr>
-                <w:highlight w:val="magenta"/>
-              </w:rPr>
               <w:t>8</w:t>
             </w:r>
             <w:r>
-              <w:rPr>
-                <w:highlight w:val="magenta"/>
-              </w:rPr>
-              <w:t xml:space="preserve">: </w:t>
-            </w:r>
-            <w:r>
-              <w:rPr>
-                <w:highlight w:val="magenta"/>
-              </w:rPr>
-              <w:t xml:space="preserve">INFORMAR DEL </w:t>
-            </w:r>
-            <w:r>
-              <w:rPr>
-                <w:highlight w:val="magenta"/>
-              </w:rPr>
-              <w:t>IDENTIFICADOR DE</w:t>
-            </w:r>
-            <w:r>
-              <w:rPr>
-                <w:highlight w:val="magenta"/>
-              </w:rPr>
-              <w:t xml:space="preserve"> UNA PERSONA</w:t>
-            </w:r>
-            <w:r>
-              <w:rPr>
-                <w:highlight w:val="magenta"/>
-              </w:rPr>
-              <w:t>.</w:t>
+              <w:t>: INFORMAR DEL IDENTIFICADOR DE UNA PERSONA.</w:t>
             </w:r>
           </w:p>
         </w:tc>
@@ -1167,21 +1107,12 @@
           </w:tcPr>
           <w:p>
             <w:r>
-              <w:rPr>
-                <w:highlight w:val="magenta"/>
-              </w:rPr>
               <w:t>RF-00</w:t>
             </w:r>
             <w:r>
-              <w:rPr>
-                <w:highlight w:val="magenta"/>
-              </w:rPr>
               <w:t>9</w:t>
             </w:r>
             <w:r>
-              <w:rPr>
-                <w:highlight w:val="magenta"/>
-              </w:rPr>
               <w:t>: FORMULARIO DE INICIO DE SESIÓN.</w:t>
             </w:r>
           </w:p>
@@ -1360,21 +1291,12 @@
               </w:rPr>
             </w:pPr>
             <w:r>
-              <w:rPr>
-                <w:highlight w:val="yellow"/>
-              </w:rPr>
               <w:t>RF-0</w:t>
             </w:r>
             <w:r>
-              <w:rPr>
-                <w:highlight w:val="yellow"/>
-              </w:rPr>
               <w:t>10</w:t>
             </w:r>
             <w:r>
-              <w:rPr>
-                <w:highlight w:val="yellow"/>
-              </w:rPr>
               <w:t>: FORMATO DEL DNI/NIF.</w:t>
             </w:r>
           </w:p>
@@ -1464,21 +1386,12 @@
           </w:tcPr>
           <w:p>
             <w:r>
-              <w:rPr>
-                <w:highlight w:val="yellow"/>
-              </w:rPr>
               <w:t>RF-0</w:t>
             </w:r>
             <w:r>
-              <w:rPr>
-                <w:highlight w:val="yellow"/>
-              </w:rPr>
               <w:t>11</w:t>
             </w:r>
             <w:r>
-              <w:rPr>
-                <w:highlight w:val="yellow"/>
-              </w:rPr>
               <w:t>: LIMITACIONES DE LA CONTRASEÑA.</w:t>
             </w:r>
           </w:p>
@@ -1581,27 +1494,15 @@
           </w:tcPr>
           <w:p>
             <w:r>
-              <w:rPr>
-                <w:highlight w:val="magenta"/>
-              </w:rPr>
               <w:t>RF-0</w:t>
             </w:r>
             <w:r>
-              <w:rPr>
-                <w:highlight w:val="magenta"/>
-              </w:rPr>
               <w:t>1</w:t>
             </w:r>
             <w:r>
-              <w:rPr>
-                <w:highlight w:val="magenta"/>
-              </w:rPr>
               <w:t>2</w:t>
             </w:r>
             <w:r>
-              <w:rPr>
-                <w:highlight w:val="magenta"/>
-              </w:rPr>
               <w:t>: PANTALLA PRINCIPAL DE LA APP.</w:t>
             </w:r>
           </w:p>
@@ -1772,27 +1673,15 @@
           </w:tcPr>
           <w:p>
             <w:r>
-              <w:rPr>
-                <w:highlight w:val="yellow"/>
-              </w:rPr>
               <w:t>RF-0</w:t>
             </w:r>
             <w:r>
-              <w:rPr>
-                <w:highlight w:val="yellow"/>
-              </w:rPr>
               <w:t>1</w:t>
             </w:r>
             <w:r>
-              <w:rPr>
-                <w:highlight w:val="yellow"/>
-              </w:rPr>
               <w:t>3</w:t>
             </w:r>
             <w:r>
-              <w:rPr>
-                <w:highlight w:val="yellow"/>
-              </w:rPr>
               <w:t>: REGISTRO DE USUARIO/PACIENTE.</w:t>
             </w:r>
           </w:p>
@@ -1938,33 +1827,18 @@
               </w:rPr>
             </w:pPr>
             <w:r>
-              <w:rPr>
-                <w:highlight w:val="magenta"/>
-              </w:rPr>
               <w:t>RF-0</w:t>
             </w:r>
             <w:r>
-              <w:rPr>
-                <w:highlight w:val="magenta"/>
-              </w:rPr>
               <w:t>1</w:t>
             </w:r>
             <w:r>
-              <w:rPr>
-                <w:highlight w:val="magenta"/>
-              </w:rPr>
               <w:t>4</w:t>
             </w:r>
             <w:r>
-              <w:rPr>
-                <w:highlight w:val="magenta"/>
-              </w:rPr>
               <w:t xml:space="preserve">: IDENTIFICADOR DEL </w:t>
             </w:r>
             <w:r>
-              <w:rPr>
-                <w:highlight w:val="magenta"/>
-              </w:rPr>
               <w:t>USUARIO.</w:t>
             </w:r>
           </w:p>
@@ -2084,27 +1958,15 @@
               </w:rPr>
             </w:pPr>
             <w:r>
-              <w:rPr>
-                <w:highlight w:val="yellow"/>
-              </w:rPr>
               <w:t>RF-0</w:t>
             </w:r>
             <w:r>
-              <w:rPr>
-                <w:highlight w:val="yellow"/>
-              </w:rPr>
               <w:t>1</w:t>
             </w:r>
             <w:r>
-              <w:rPr>
-                <w:highlight w:val="yellow"/>
-              </w:rPr>
               <w:t>5</w:t>
             </w:r>
             <w:r>
-              <w:rPr>
-                <w:highlight w:val="yellow"/>
-              </w:rPr>
               <w:t>: USO DE LA TECNOLOGÍA BLE.</w:t>
             </w:r>
           </w:p>
@@ -2216,34 +2078,13 @@
               </w:rPr>
             </w:pPr>
             <w:r>
-              <w:rPr>
-                <w:highlight w:val="magenta"/>
-              </w:rPr>
               <w:t>RF-01</w:t>
             </w:r>
             <w:r>
-              <w:rPr>
-                <w:highlight w:val="magenta"/>
-              </w:rPr>
               <w:t>6</w:t>
             </w:r>
             <w:r>
-              <w:rPr>
-                <w:highlight w:val="magenta"/>
-              </w:rPr>
-              <w:t xml:space="preserve">: </w:t>
-            </w:r>
-            <w:r>
-              <w:rPr>
-                <w:highlight w:val="magenta"/>
-              </w:rPr>
-              <w:t>PERMISOS DE UBICACIÓN</w:t>
-            </w:r>
-            <w:r>
-              <w:rPr>
-                <w:highlight w:val="magenta"/>
-              </w:rPr>
-              <w:t>.</w:t>
+              <w:t>: PERMISOS DE UBICACIÓN.</w:t>
             </w:r>
           </w:p>
         </w:tc>
@@ -2339,27 +2180,15 @@
           </w:tcPr>
           <w:p>
             <w:r>
-              <w:rPr>
-                <w:highlight w:val="yellow"/>
-              </w:rPr>
               <w:t>RF-0</w:t>
             </w:r>
             <w:r>
-              <w:rPr>
-                <w:highlight w:val="yellow"/>
-              </w:rPr>
               <w:t>1</w:t>
             </w:r>
             <w:r>
-              <w:rPr>
-                <w:highlight w:val="yellow"/>
-              </w:rPr>
               <w:t>7</w:t>
             </w:r>
             <w:r>
-              <w:rPr>
-                <w:highlight w:val="yellow"/>
-              </w:rPr>
               <w:t>: GESTIÓN DE DISPOSITIVOS BLE.</w:t>
             </w:r>
           </w:p>
@@ -2465,21 +2294,12 @@
           </w:tcPr>
           <w:p>
             <w:r>
-              <w:rPr>
-                <w:highlight w:val="yellow"/>
-              </w:rPr>
               <w:t>RF-01</w:t>
             </w:r>
             <w:r>
-              <w:rPr>
-                <w:highlight w:val="yellow"/>
-              </w:rPr>
               <w:t>8</w:t>
             </w:r>
             <w:r>
-              <w:rPr>
-                <w:highlight w:val="yellow"/>
-              </w:rPr>
               <w:t>: BÚSQUEDA DE DISPOSITIVOS BLE.</w:t>
             </w:r>
           </w:p>
@@ -2575,45 +2395,24 @@
           </w:tcPr>
           <w:p>
             <w:r>
-              <w:rPr>
-                <w:highlight w:val="magenta"/>
-              </w:rPr>
               <w:t>RF-01</w:t>
             </w:r>
             <w:r>
-              <w:rPr>
-                <w:highlight w:val="magenta"/>
-              </w:rPr>
               <w:t>9</w:t>
             </w:r>
             <w:r>
-              <w:rPr>
-                <w:highlight w:val="magenta"/>
-              </w:rPr>
               <w:t>: CONEXIÓN</w:t>
             </w:r>
             <w:r>
-              <w:rPr>
-                <w:highlight w:val="magenta"/>
-              </w:rPr>
               <w:t xml:space="preserve"> SIMULTÁNEA</w:t>
             </w:r>
             <w:r>
-              <w:rPr>
-                <w:highlight w:val="magenta"/>
-              </w:rPr>
               <w:t xml:space="preserve"> DE LOS DISPOSITIVOS </w:t>
             </w:r>
             <w:r>
-              <w:rPr>
-                <w:highlight w:val="magenta"/>
-              </w:rPr>
               <w:t>ESCANEADOS</w:t>
             </w:r>
             <w:r>
-              <w:rPr>
-                <w:highlight w:val="magenta"/>
-              </w:rPr>
               <w:t>.</w:t>
             </w:r>
           </w:p>
@@ -2767,33 +2566,18 @@
           </w:tcPr>
           <w:p>
             <w:r>
-              <w:rPr>
-                <w:highlight w:val="magenta"/>
-              </w:rPr>
               <w:t>RF-0</w:t>
             </w:r>
             <w:r>
-              <w:rPr>
-                <w:highlight w:val="magenta"/>
-              </w:rPr>
               <w:t>20</w:t>
             </w:r>
             <w:r>
-              <w:rPr>
-                <w:highlight w:val="magenta"/>
-              </w:rPr>
               <w:t xml:space="preserve">: CONEXIÓN INDIVIDUAL DE LOS DISPOSITIVOS </w:t>
             </w:r>
             <w:r>
-              <w:rPr>
-                <w:highlight w:val="magenta"/>
-              </w:rPr>
               <w:t>ESCANEADOS</w:t>
             </w:r>
             <w:r>
-              <w:rPr>
-                <w:highlight w:val="magenta"/>
-              </w:rPr>
               <w:t>.</w:t>
             </w:r>
           </w:p>
@@ -2926,39 +2710,21 @@
           </w:tcPr>
           <w:p>
             <w:r>
-              <w:rPr>
-                <w:highlight w:val="magenta"/>
-              </w:rPr>
               <w:t>RF-0</w:t>
             </w:r>
             <w:r>
-              <w:rPr>
-                <w:highlight w:val="magenta"/>
-              </w:rPr>
               <w:t>2</w:t>
             </w:r>
             <w:r>
-              <w:rPr>
-                <w:highlight w:val="magenta"/>
-              </w:rPr>
               <w:t>1</w:t>
             </w:r>
             <w:r>
-              <w:rPr>
-                <w:highlight w:val="magenta"/>
-              </w:rPr>
               <w:t xml:space="preserve">: FALLO EN LA CONEXIÓN INDIVIDUAL DE UN DISPOSITIVO </w:t>
             </w:r>
             <w:r>
-              <w:rPr>
-                <w:highlight w:val="magenta"/>
-              </w:rPr>
               <w:t>ESCANEADO</w:t>
             </w:r>
             <w:r>
-              <w:rPr>
-                <w:highlight w:val="magenta"/>
-              </w:rPr>
               <w:t>.</w:t>
             </w:r>
           </w:p>
@@ -3057,27 +2823,15 @@
           </w:tcPr>
           <w:p>
             <w:r>
-              <w:rPr>
-                <w:highlight w:val="magenta"/>
-              </w:rPr>
               <w:t>RF-0</w:t>
             </w:r>
             <w:r>
-              <w:rPr>
-                <w:highlight w:val="magenta"/>
-              </w:rPr>
               <w:t>2</w:t>
             </w:r>
             <w:r>
-              <w:rPr>
-                <w:highlight w:val="magenta"/>
-              </w:rPr>
               <w:t>2</w:t>
             </w:r>
             <w:r>
-              <w:rPr>
-                <w:highlight w:val="magenta"/>
-              </w:rPr>
               <w:t>: VISUALIZACIÓN DE LOS DISPOSITIVOS CONECTADOS.</w:t>
             </w:r>
           </w:p>
@@ -3121,7 +2875,21 @@
                 <w:b w:val="0"/>
                 <w:bCs w:val="0"/>
               </w:rPr>
-              <w:t xml:space="preserve">, si actualmente hay una conexión establecida entre el dispositivo y el smartphone, la aplicación mostrará en la lista de los dispositivos vinculados un </w:t>
+              <w:t xml:space="preserve">, si actualmente hay una conexión establecida entre el dispositivo y el smartphone, la aplicación mostrará en la lista de los dispositivos </w:t>
+            </w:r>
+            <w:r>
+              <w:rPr>
+                <w:b w:val="0"/>
+                <w:bCs w:val="0"/>
+              </w:rPr>
+              <w:t>Bluetooth</w:t>
+            </w:r>
+            <w:r>
+              <w:rPr>
+                <w:b w:val="0"/>
+                <w:bCs w:val="0"/>
+              </w:rPr>
+              <w:t xml:space="preserve"> un </w:t>
             </w:r>
             <w:r>
               <w:rPr>
@@ -3202,51 +2970,27 @@
           </w:tcPr>
           <w:p>
             <w:r>
-              <w:rPr>
-                <w:highlight w:val="magenta"/>
-              </w:rPr>
               <w:t>RF-0</w:t>
             </w:r>
             <w:r>
-              <w:rPr>
-                <w:highlight w:val="magenta"/>
-              </w:rPr>
               <w:t>2</w:t>
             </w:r>
             <w:r>
-              <w:rPr>
-                <w:highlight w:val="magenta"/>
-              </w:rPr>
               <w:t>3</w:t>
             </w:r>
             <w:r>
-              <w:rPr>
-                <w:highlight w:val="magenta"/>
-              </w:rPr>
               <w:t xml:space="preserve">: DESCONEXIÓN </w:t>
             </w:r>
             <w:r>
-              <w:rPr>
-                <w:highlight w:val="magenta"/>
-              </w:rPr>
               <w:t xml:space="preserve">SIMULTÁNEA </w:t>
             </w:r>
             <w:r>
-              <w:rPr>
-                <w:highlight w:val="magenta"/>
-              </w:rPr>
               <w:t xml:space="preserve">DE LOS DISPOSITIVOS </w:t>
             </w:r>
             <w:r>
-              <w:rPr>
-                <w:highlight w:val="magenta"/>
-              </w:rPr>
               <w:t>BLUETOOTH</w:t>
             </w:r>
             <w:r>
-              <w:rPr>
-                <w:highlight w:val="magenta"/>
-              </w:rPr>
               <w:t>.</w:t>
             </w:r>
           </w:p>
@@ -3464,39 +3208,21 @@
           </w:tcPr>
           <w:p>
             <w:r>
-              <w:rPr>
-                <w:highlight w:val="magenta"/>
-              </w:rPr>
               <w:t>RF-0</w:t>
             </w:r>
             <w:r>
-              <w:rPr>
-                <w:highlight w:val="magenta"/>
-              </w:rPr>
               <w:t>2</w:t>
             </w:r>
             <w:r>
-              <w:rPr>
-                <w:highlight w:val="magenta"/>
-              </w:rPr>
               <w:t>4</w:t>
             </w:r>
             <w:r>
-              <w:rPr>
-                <w:highlight w:val="magenta"/>
-              </w:rPr>
               <w:t xml:space="preserve">: DESCONEXIÓN INDIVIDUAL DE LOS DISPOSITIVOS </w:t>
             </w:r>
             <w:r>
-              <w:rPr>
-                <w:highlight w:val="magenta"/>
-              </w:rPr>
               <w:t>BLUETOOTH</w:t>
             </w:r>
             <w:r>
-              <w:rPr>
-                <w:highlight w:val="magenta"/>
-              </w:rPr>
               <w:t>.</w:t>
             </w:r>
           </w:p>
@@ -3628,27 +3354,15 @@
           </w:tcPr>
           <w:p>
             <w:r>
-              <w:rPr>
-                <w:highlight w:val="magenta"/>
-              </w:rPr>
               <w:t>RF-0</w:t>
             </w:r>
             <w:r>
-              <w:rPr>
-                <w:highlight w:val="magenta"/>
-              </w:rPr>
               <w:t>2</w:t>
             </w:r>
             <w:r>
-              <w:rPr>
-                <w:highlight w:val="magenta"/>
-              </w:rPr>
               <w:t>5</w:t>
             </w:r>
             <w:r>
-              <w:rPr>
-                <w:highlight w:val="magenta"/>
-              </w:rPr>
               <w:t>: BOTÓN PARA INICIO DE MEDICIONES DE LAS SEÑALES.</w:t>
             </w:r>
           </w:p>
@@ -3749,15 +3463,43 @@
                 <w:bCs w:val="0"/>
               </w:rPr>
               <w:br/>
-              <w:t>- EL SMARTPHONE ESTÁ CONECTADO A LOS DISPOSITIVOS. En este caso, se pasará a una pantalla donde se visualizarán en tiempo real las mediciones que se vayan obteniendo y que se vayan enviando desde los dispositivos al smartphone.</w:t>
-            </w:r>
-            <w:r>
-              <w:rPr>
-                <w:b w:val="0"/>
-                <w:bCs w:val="0"/>
-              </w:rPr>
-              <w:br/>
-              <w:t xml:space="preserve">- EL SMARTPHONE NO ESTÁ CONECTADO A LOS DISPOSITIVOS. Se mostrará un aviso al investigador/sanitario indicándole que no hay dispositivos conectados, por lo que no podrá recibir la </w:t>
+              <w:t xml:space="preserve">- </w:t>
+            </w:r>
+            <w:r>
+              <w:rPr>
+                <w:b w:val="0"/>
+                <w:bCs w:val="0"/>
+              </w:rPr>
+              <w:t xml:space="preserve">LA APLICACIÓN ESTÁ CONECTADA </w:t>
+            </w:r>
+            <w:r>
+              <w:rPr>
+                <w:b w:val="0"/>
+                <w:bCs w:val="0"/>
+              </w:rPr>
+              <w:t>A LOS DISPOSITIVOS. En este caso, se pasará a una pantalla donde se visualizarán en tiempo real las mediciones que se vayan obteniendo y que se vayan enviando desde los dispositivos al smartphone.</w:t>
+            </w:r>
+            <w:r>
+              <w:rPr>
+                <w:b w:val="0"/>
+                <w:bCs w:val="0"/>
+              </w:rPr>
+              <w:br/>
+              <w:t xml:space="preserve">- </w:t>
+            </w:r>
+            <w:r>
+              <w:rPr>
+                <w:b w:val="0"/>
+                <w:bCs w:val="0"/>
+              </w:rPr>
+              <w:t>LA APLICACIÓN NO ESTÁ CONECTADA</w:t>
+            </w:r>
+            <w:r>
+              <w:rPr>
+                <w:b w:val="0"/>
+                <w:bCs w:val="0"/>
+              </w:rPr>
+              <w:t xml:space="preserve"> A LOS DISPOSITIVOS. Se mostrará un aviso al investigador/sanitario indicándole que no hay dispositivos conectados, por lo que no podrá recibir la </w:t>
             </w:r>
             <w:proofErr w:type="gramStart"/>
             <w:r>
@@ -3826,27 +3568,15 @@
           </w:tcPr>
           <w:p>
             <w:r>
-              <w:rPr>
-                <w:highlight w:val="yellow"/>
-              </w:rPr>
               <w:t>RF-0</w:t>
             </w:r>
             <w:r>
-              <w:rPr>
-                <w:highlight w:val="yellow"/>
-              </w:rPr>
               <w:t>2</w:t>
             </w:r>
             <w:r>
-              <w:rPr>
-                <w:highlight w:val="yellow"/>
-              </w:rPr>
               <w:t>6</w:t>
             </w:r>
             <w:r>
-              <w:rPr>
-                <w:highlight w:val="yellow"/>
-              </w:rPr>
               <w:t>: PANTALLA DE VISUALIZACIÓN DE MEDICIONES.</w:t>
             </w:r>
           </w:p>
@@ -3952,27 +3682,15 @@
           </w:tcPr>
           <w:p>
             <w:r>
-              <w:rPr>
-                <w:highlight w:val="yellow"/>
-              </w:rPr>
               <w:t>RF-0</w:t>
             </w:r>
             <w:r>
-              <w:rPr>
-                <w:highlight w:val="yellow"/>
-              </w:rPr>
               <w:t>2</w:t>
             </w:r>
             <w:r>
-              <w:rPr>
-                <w:highlight w:val="yellow"/>
-              </w:rPr>
               <w:t>7</w:t>
             </w:r>
             <w:r>
-              <w:rPr>
-                <w:highlight w:val="yellow"/>
-              </w:rPr>
               <w:t>: BOTÓN PARA DETENER LA MEDICIÓN DE LAS SEÑALES.</w:t>
             </w:r>
           </w:p>
@@ -4071,21 +3789,12 @@
           </w:tcPr>
           <w:p>
             <w:r>
-              <w:rPr>
-                <w:highlight w:val="yellow"/>
-              </w:rPr>
               <w:t>RF-02</w:t>
             </w:r>
             <w:r>
-              <w:rPr>
-                <w:highlight w:val="yellow"/>
-              </w:rPr>
               <w:t>8</w:t>
             </w:r>
             <w:r>
-              <w:rPr>
-                <w:highlight w:val="yellow"/>
-              </w:rPr>
               <w:t>: LÍMITES DE LAS SEÑALES.</w:t>
             </w:r>
           </w:p>
@@ -4209,21 +3918,12 @@
           </w:tcPr>
           <w:p>
             <w:r>
-              <w:rPr>
-                <w:highlight w:val="yellow"/>
-              </w:rPr>
               <w:t>RF-0</w:t>
             </w:r>
             <w:r>
-              <w:rPr>
-                <w:highlight w:val="yellow"/>
-              </w:rPr>
               <w:t>29</w:t>
             </w:r>
             <w:r>
-              <w:rPr>
-                <w:highlight w:val="yellow"/>
-              </w:rPr>
               <w:t>: NOTIFICAR AL DETECTAR VALORES ANORMALES.</w:t>
             </w:r>
           </w:p>
@@ -4337,27 +4037,15 @@
           </w:tcPr>
           <w:p>
             <w:r>
-              <w:rPr>
-                <w:highlight w:val="magenta"/>
-              </w:rPr>
               <w:t>RF-0</w:t>
             </w:r>
             <w:r>
-              <w:rPr>
-                <w:highlight w:val="magenta"/>
-              </w:rPr>
               <w:t>3</w:t>
             </w:r>
             <w:r>
-              <w:rPr>
-                <w:highlight w:val="magenta"/>
-              </w:rPr>
               <w:t>0</w:t>
             </w:r>
             <w:r>
-              <w:rPr>
-                <w:highlight w:val="magenta"/>
-              </w:rPr>
               <w:t>: CONFIGURACIÓN DE LAS NOTIFICACIONES.</w:t>
             </w:r>
           </w:p>
@@ -4518,6 +4206,34 @@
                 <w:b w:val="0"/>
                 <w:bCs w:val="0"/>
               </w:rPr>
+              <w:t xml:space="preserve"> </w:t>
+            </w:r>
+            <w:r>
+              <w:rPr>
+                <w:b w:val="0"/>
+                <w:bCs w:val="0"/>
+              </w:rPr>
+              <w:t>El texto</w:t>
+            </w:r>
+            <w:r>
+              <w:rPr>
+                <w:b w:val="0"/>
+                <w:bCs w:val="0"/>
+              </w:rPr>
+              <w:t xml:space="preserve"> </w:t>
+            </w:r>
+            <w:r>
+              <w:rPr>
+                <w:b w:val="0"/>
+                <w:bCs w:val="0"/>
+              </w:rPr>
+              <w:t>que indica su estado, mientras esté encendido, será de color negro.</w:t>
+            </w:r>
+            <w:r>
+              <w:rPr>
+                <w:b w:val="0"/>
+                <w:bCs w:val="0"/>
+              </w:rPr>
               <w:br/>
               <w:t xml:space="preserve">- </w:t>
             </w:r>
@@ -4592,6 +4308,20 @@
                 <w:bCs w:val="0"/>
               </w:rPr>
               <w:t>.</w:t>
+            </w:r>
+            <w:r>
+              <w:rPr>
+                <w:b w:val="0"/>
+                <w:bCs w:val="0"/>
+              </w:rPr>
+              <w:t xml:space="preserve"> </w:t>
+            </w:r>
+            <w:r>
+              <w:rPr>
+                <w:b w:val="0"/>
+                <w:bCs w:val="0"/>
+              </w:rPr>
+              <w:t>El texto que indica su estado, mientras esté apagado, será de color rojo.</w:t>
             </w:r>
             <w:r>
               <w:rPr>
@@ -4659,27 +4389,15 @@
           </w:tcPr>
           <w:p>
             <w:r>
-              <w:rPr>
-                <w:highlight w:val="yellow"/>
-              </w:rPr>
               <w:t>RF-0</w:t>
             </w:r>
             <w:r>
-              <w:rPr>
-                <w:highlight w:val="yellow"/>
-              </w:rPr>
               <w:t>3</w:t>
             </w:r>
             <w:r>
-              <w:rPr>
-                <w:highlight w:val="yellow"/>
-              </w:rPr>
               <w:t>1</w:t>
             </w:r>
             <w:r>
-              <w:rPr>
-                <w:highlight w:val="yellow"/>
-              </w:rPr>
               <w:t>: RESUMEN DE LAS SEÑALES FISIOLÓGICAS.</w:t>
             </w:r>
           </w:p>
@@ -4777,39 +4495,21 @@
           </w:tcPr>
           <w:p>
             <w:r>
-              <w:rPr>
-                <w:highlight w:val="magenta"/>
-              </w:rPr>
               <w:t>RF-0</w:t>
             </w:r>
             <w:r>
-              <w:rPr>
-                <w:highlight w:val="magenta"/>
-              </w:rPr>
               <w:t>3</w:t>
             </w:r>
             <w:r>
-              <w:rPr>
-                <w:highlight w:val="magenta"/>
-              </w:rPr>
               <w:t>2</w:t>
             </w:r>
             <w:r>
-              <w:rPr>
-                <w:highlight w:val="magenta"/>
-              </w:rPr>
               <w:t xml:space="preserve">: </w:t>
             </w:r>
             <w:r>
-              <w:rPr>
-                <w:highlight w:val="magenta"/>
-              </w:rPr>
               <w:t>OPCIONES TRAS LA SESIÓN DE MEDICIONES</w:t>
             </w:r>
             <w:r>
-              <w:rPr>
-                <w:highlight w:val="magenta"/>
-              </w:rPr>
               <w:t>.</w:t>
             </w:r>
           </w:p>
@@ -4829,6 +4529,7 @@
               </w:rPr>
             </w:pPr>
             <w:r>
+              <w:lastRenderedPageBreak/>
               <w:t>Descripción:</w:t>
             </w:r>
             <w:r>
@@ -4839,15 +4540,7 @@
                 <w:b w:val="0"/>
                 <w:bCs w:val="0"/>
               </w:rPr>
-              <w:t xml:space="preserve">Tras generar el resumen de las señales que se han medido durante la sesión, en la parte </w:t>
-            </w:r>
-            <w:r>
-              <w:rPr>
-                <w:b w:val="0"/>
-                <w:bCs w:val="0"/>
-              </w:rPr>
-              <w:lastRenderedPageBreak/>
-              <w:t xml:space="preserve">inferior de la pantalla habrá </w:t>
+              <w:t xml:space="preserve">Tras generar el resumen de las señales que se han medido durante la sesión, en la parte inferior de la pantalla habrá </w:t>
             </w:r>
             <w:r>
               <w:rPr>
@@ -4936,7 +4629,6 @@
               </w:rPr>
             </w:pPr>
             <w:r>
-              <w:lastRenderedPageBreak/>
               <w:t xml:space="preserve">Prioridad: </w:t>
             </w:r>
             <w:r>
@@ -4971,39 +4663,12 @@
           </w:tcPr>
           <w:p>
             <w:r>
-              <w:rPr>
-                <w:highlight w:val="magenta"/>
-              </w:rPr>
-              <w:t>RF-03</w:t>
-            </w:r>
-            <w:r>
-              <w:rPr>
-                <w:highlight w:val="magenta"/>
-              </w:rPr>
-              <w:t>3</w:t>
-            </w:r>
-            <w:r>
-              <w:rPr>
-                <w:highlight w:val="magenta"/>
-              </w:rPr>
-              <w:t xml:space="preserve">: </w:t>
-            </w:r>
-            <w:r>
-              <w:rPr>
-                <w:highlight w:val="magenta"/>
-              </w:rPr>
-              <w:t>GUARDADO DE LOS RESULTADOS</w:t>
-            </w:r>
-            <w:r>
-              <w:rPr>
-                <w:highlight w:val="magenta"/>
-              </w:rPr>
+              <w:t>RF-033: GUARDADO DE LOS RESULTADOS</w:t>
+            </w:r>
+            <w:r>
               <w:t xml:space="preserve"> DE UNA SESIÓN</w:t>
             </w:r>
             <w:r>
-              <w:rPr>
-                <w:highlight w:val="magenta"/>
-              </w:rPr>
               <w:t>.</w:t>
             </w:r>
           </w:p>
@@ -5502,6 +5167,7 @@
               </w:rPr>
             </w:pPr>
             <w:r>
+              <w:lastRenderedPageBreak/>
               <w:t>Descripción:</w:t>
             </w:r>
             <w:r>
@@ -5519,34 +5185,25 @@
                 <w:b w:val="0"/>
                 <w:bCs w:val="0"/>
               </w:rPr>
-              <w:t xml:space="preserve">una tabla en la base de datos </w:t>
-            </w:r>
-            <w:r>
-              <w:rPr>
-                <w:b w:val="0"/>
-                <w:bCs w:val="0"/>
-              </w:rPr>
-              <w:lastRenderedPageBreak/>
-              <w:t>llamada Asociación, en la que se añadirá un registro nuevo cuando se guarde una sesión de mediciones que una por primera vez a un sanitario/investigador con una asociación.</w:t>
-            </w:r>
-          </w:p>
-        </w:tc>
-      </w:tr>
-      <w:tr>
-        <w:tc>
-          <w:tcPr>
-            <w:cnfStyle w:val="001000000000" w:firstRow="0" w:lastRow="0" w:firstColumn="1" w:lastColumn="0" w:oddVBand="0" w:evenVBand="0" w:oddHBand="0" w:evenHBand="0" w:firstRowFirstColumn="0" w:firstRowLastColumn="0" w:lastRowFirstColumn="0" w:lastRowLastColumn="0"/>
-            <w:tcW w:w="8494" w:type="dxa"/>
-          </w:tcPr>
-          <w:p>
-            <w:pPr>
-              <w:rPr>
-                <w:b w:val="0"/>
-                <w:bCs w:val="0"/>
-              </w:rPr>
-            </w:pPr>
-            <w:r>
-              <w:lastRenderedPageBreak/>
+              <w:t>una tabla en la base de datos llamada Asociación, en la que se añadirá un registro nuevo cuando se guarde una sesión de mediciones que una por primera vez a un sanitario/investigador con una asociación.</w:t>
+            </w:r>
+          </w:p>
+        </w:tc>
+      </w:tr>
+      <w:tr>
+        <w:tc>
+          <w:tcPr>
+            <w:cnfStyle w:val="001000000000" w:firstRow="0" w:lastRow="0" w:firstColumn="1" w:lastColumn="0" w:oddVBand="0" w:evenVBand="0" w:oddHBand="0" w:evenHBand="0" w:firstRowFirstColumn="0" w:firstRowLastColumn="0" w:lastRowFirstColumn="0" w:lastRowLastColumn="0"/>
+            <w:tcW w:w="8494" w:type="dxa"/>
+          </w:tcPr>
+          <w:p>
+            <w:pPr>
+              <w:rPr>
+                <w:b w:val="0"/>
+                <w:bCs w:val="0"/>
+              </w:rPr>
+            </w:pPr>
+            <w:r>
               <w:t xml:space="preserve">Prioridad: </w:t>
             </w:r>
             <w:r>
@@ -5919,21 +5576,12 @@
           </w:tcPr>
           <w:p>
             <w:r>
-              <w:rPr>
-                <w:highlight w:val="magenta"/>
-              </w:rPr>
               <w:t>RF-0</w:t>
             </w:r>
             <w:r>
-              <w:rPr>
-                <w:highlight w:val="magenta"/>
-              </w:rPr>
               <w:t>40</w:t>
             </w:r>
             <w:r>
-              <w:rPr>
-                <w:highlight w:val="magenta"/>
-              </w:rPr>
               <w:t>: CONSULTA DE DATOS DE UN USUARIO.</w:t>
             </w:r>
           </w:p>
@@ -6162,6 +5810,7 @@
           </w:tcPr>
           <w:p>
             <w:r>
+              <w:lastRenderedPageBreak/>
               <w:t>RF-0</w:t>
             </w:r>
             <w:r>
@@ -6217,15 +5866,7 @@
                 <w:b w:val="0"/>
                 <w:bCs w:val="0"/>
               </w:rPr>
-              <w:t xml:space="preserve"> que se ha introducido </w:t>
-            </w:r>
-            <w:r>
-              <w:rPr>
-                <w:b w:val="0"/>
-                <w:bCs w:val="0"/>
-              </w:rPr>
-              <w:lastRenderedPageBreak/>
-              <w:t>en el formulario, la app cargará la pantalla “DATOS USUARIO”, en la que se mostrará la información del usuario buscado:</w:t>
+              <w:t xml:space="preserve"> que se ha introducido en el formulario, la app cargará la pantalla “DATOS USUARIO”, en la que se mostrará la información del usuario buscado:</w:t>
             </w:r>
             <w:r>
               <w:rPr>
@@ -6315,7 +5956,6 @@
               </w:rPr>
             </w:pPr>
             <w:r>
-              <w:lastRenderedPageBreak/>
               <w:t xml:space="preserve">Prioridad: </w:t>
             </w:r>
             <w:r>
@@ -6690,6 +6330,7 @@
               </w:rPr>
             </w:pPr>
             <w:r>
+              <w:lastRenderedPageBreak/>
               <w:t xml:space="preserve">Prioridad: </w:t>
             </w:r>
             <w:r>
@@ -6724,7 +6365,6 @@
           </w:tcPr>
           <w:p>
             <w:r>
-              <w:lastRenderedPageBreak/>
               <w:t>RF-0</w:t>
             </w:r>
             <w:r>
@@ -7229,6 +6869,7 @@
           </w:tcPr>
           <w:p>
             <w:r>
+              <w:lastRenderedPageBreak/>
               <w:t>RF-0</w:t>
             </w:r>
             <w:r>
@@ -7251,7 +6892,6 @@
           </w:tcPr>
           <w:p>
             <w:r>
-              <w:lastRenderedPageBreak/>
               <w:t>Descripción:</w:t>
             </w:r>
             <w:r>
@@ -7558,27 +7198,15 @@
               </w:rPr>
             </w:pPr>
             <w:r>
-              <w:rPr>
-                <w:highlight w:val="magenta"/>
-              </w:rPr>
               <w:t>RF-0</w:t>
             </w:r>
             <w:r>
-              <w:rPr>
-                <w:highlight w:val="magenta"/>
-              </w:rPr>
               <w:t>5</w:t>
             </w:r>
             <w:r>
-              <w:rPr>
-                <w:highlight w:val="magenta"/>
-              </w:rPr>
               <w:t>3</w:t>
             </w:r>
             <w:r>
-              <w:rPr>
-                <w:highlight w:val="magenta"/>
-              </w:rPr>
               <w:t>: CONSULTA DE DATOS DE UNA ORGANIZACIÓN.</w:t>
             </w:r>
           </w:p>
@@ -7792,6 +7420,7 @@
           </w:tcPr>
           <w:p>
             <w:r>
+              <w:lastRenderedPageBreak/>
               <w:t>RF-0</w:t>
             </w:r>
             <w:r>
@@ -7820,7 +7449,6 @@
               </w:rPr>
             </w:pPr>
             <w:r>
-              <w:lastRenderedPageBreak/>
               <w:t>Descripción:</w:t>
             </w:r>
             <w:r>
@@ -8586,34 +8214,13 @@
           </w:tcPr>
           <w:p>
             <w:r>
-              <w:rPr>
-                <w:highlight w:val="magenta"/>
-              </w:rPr>
               <w:t>RF-06</w:t>
             </w:r>
             <w:r>
-              <w:rPr>
-                <w:highlight w:val="magenta"/>
-              </w:rPr>
               <w:t>1</w:t>
             </w:r>
             <w:r>
-              <w:rPr>
-                <w:highlight w:val="magenta"/>
-              </w:rPr>
-              <w:t>: BORRADO DE</w:t>
-            </w:r>
-            <w:r>
-              <w:rPr>
-                <w:highlight w:val="magenta"/>
-              </w:rPr>
-              <w:t xml:space="preserve"> LAS ASOCIACIONES</w:t>
-            </w:r>
-            <w:r>
-              <w:rPr>
-                <w:highlight w:val="magenta"/>
-              </w:rPr>
-              <w:t>.</w:t>
+              <w:t>: BORRADO DE LAS ASOCIACIONES.</w:t>
             </w:r>
           </w:p>
         </w:tc>
@@ -8718,27 +8325,15 @@
           </w:tcPr>
           <w:p>
             <w:r>
-              <w:rPr>
-                <w:highlight w:val="yellow"/>
-              </w:rPr>
               <w:t>RF-0</w:t>
             </w:r>
             <w:r>
-              <w:rPr>
-                <w:highlight w:val="yellow"/>
-              </w:rPr>
               <w:t>6</w:t>
             </w:r>
             <w:r>
-              <w:rPr>
-                <w:highlight w:val="yellow"/>
-              </w:rPr>
               <w:t>2</w:t>
             </w:r>
             <w:r>
-              <w:rPr>
-                <w:highlight w:val="yellow"/>
-              </w:rPr>
               <w:t>: CONFIRMACIÓN ANTE CAMBIOS DEL SANITARIO/INVESTIGADOR.</w:t>
             </w:r>
           </w:p>
@@ -8821,27 +8416,15 @@
           </w:tcPr>
           <w:p>
             <w:r>
-              <w:rPr>
-                <w:highlight w:val="yellow"/>
-              </w:rPr>
               <w:t>RF-0</w:t>
             </w:r>
             <w:r>
-              <w:rPr>
-                <w:highlight w:val="yellow"/>
-              </w:rPr>
               <w:t>6</w:t>
             </w:r>
             <w:r>
-              <w:rPr>
-                <w:highlight w:val="yellow"/>
-              </w:rPr>
               <w:t>3</w:t>
             </w:r>
             <w:r>
-              <w:rPr>
-                <w:highlight w:val="yellow"/>
-              </w:rPr>
               <w:t>: BOTÓN DE CIERRE DE SESIÓN.</w:t>
             </w:r>
           </w:p>
@@ -8940,27 +8523,15 @@
           </w:tcPr>
           <w:p>
             <w:r>
-              <w:rPr>
-                <w:highlight w:val="yellow"/>
-              </w:rPr>
               <w:t>RF-0</w:t>
             </w:r>
             <w:r>
-              <w:rPr>
-                <w:highlight w:val="yellow"/>
-              </w:rPr>
               <w:t>6</w:t>
             </w:r>
             <w:r>
-              <w:rPr>
-                <w:highlight w:val="yellow"/>
-              </w:rPr>
               <w:t>4</w:t>
             </w:r>
             <w:r>
-              <w:rPr>
-                <w:highlight w:val="yellow"/>
-              </w:rPr>
               <w:t>: CONFIRMACIÓN DE CIERRE DE SESIÓN.</w:t>
             </w:r>
           </w:p>

</xml_diff>